<commit_message>
Finalized report Added PDF version
</commit_message>
<xml_diff>
--- a/Report/Báo cáo.docx
+++ b/Report/Báo cáo.docx
@@ -763,12 +763,14 @@
       <w:pPr>
         <w:pStyle w:val="Heading1"/>
       </w:pPr>
-      <w:bookmarkStart w:id="0" w:name="_Toc162725974"/>
+      <w:bookmarkStart w:id="0" w:name="_Toc162958245"/>
       <w:r>
         <w:t>Mục lục</w:t>
       </w:r>
       <w:bookmarkEnd w:id="0"/>
     </w:p>
+    <w:bookmarkStart w:id="1" w:name="_GoBack"/>
+    <w:bookmarkEnd w:id="1"/>
     <w:p>
       <w:pPr>
         <w:pStyle w:val="TOC1"/>
@@ -791,7 +793,7 @@
       <w:r>
         <w:fldChar w:fldCharType="separate"/>
       </w:r>
-      <w:hyperlink w:anchor="_Toc162725974" w:history="1">
+      <w:hyperlink w:anchor="_Toc162958245" w:history="1">
         <w:r>
           <w:rPr>
             <w:rStyle w:val="Hyperlink"/>
@@ -833,7 +835,7 @@
             <w:noProof/>
             <w:webHidden/>
           </w:rPr>
-          <w:instrText xml:space="preserve"> PAGEREF _Toc162725974 \h </w:instrText>
+          <w:instrText xml:space="preserve"> PAGEREF _Toc162958245 \h </w:instrText>
         </w:r>
         <w:r>
           <w:rPr>
@@ -877,7 +879,7 @@
           <w:sz w:val="22"/>
         </w:rPr>
       </w:pPr>
-      <w:hyperlink w:anchor="_Toc162725975" w:history="1">
+      <w:hyperlink w:anchor="_Toc162958246" w:history="1">
         <w:r>
           <w:rPr>
             <w:rStyle w:val="Hyperlink"/>
@@ -919,7 +921,7 @@
             <w:noProof/>
             <w:webHidden/>
           </w:rPr>
-          <w:instrText xml:space="preserve"> PAGEREF _Toc162725975 \h </w:instrText>
+          <w:instrText xml:space="preserve"> PAGEREF _Toc162958246 \h </w:instrText>
         </w:r>
         <w:r>
           <w:rPr>
@@ -963,7 +965,7 @@
           <w:sz w:val="22"/>
         </w:rPr>
       </w:pPr>
-      <w:hyperlink w:anchor="_Toc162725976" w:history="1">
+      <w:hyperlink w:anchor="_Toc162958247" w:history="1">
         <w:r>
           <w:rPr>
             <w:rStyle w:val="Hyperlink"/>
@@ -1005,7 +1007,7 @@
             <w:noProof/>
             <w:webHidden/>
           </w:rPr>
-          <w:instrText xml:space="preserve"> PAGEREF _Toc162725976 \h </w:instrText>
+          <w:instrText xml:space="preserve"> PAGEREF _Toc162958247 \h </w:instrText>
         </w:r>
         <w:r>
           <w:rPr>
@@ -1049,7 +1051,7 @@
           <w:sz w:val="22"/>
         </w:rPr>
       </w:pPr>
-      <w:hyperlink w:anchor="_Toc162725977" w:history="1">
+      <w:hyperlink w:anchor="_Toc162958248" w:history="1">
         <w:r>
           <w:rPr>
             <w:rStyle w:val="Hyperlink"/>
@@ -1091,7 +1093,7 @@
             <w:noProof/>
             <w:webHidden/>
           </w:rPr>
-          <w:instrText xml:space="preserve"> PAGEREF _Toc162725977 \h </w:instrText>
+          <w:instrText xml:space="preserve"> PAGEREF _Toc162958248 \h </w:instrText>
         </w:r>
         <w:r>
           <w:rPr>
@@ -1135,7 +1137,7 @@
           <w:sz w:val="22"/>
         </w:rPr>
       </w:pPr>
-      <w:hyperlink w:anchor="_Toc162725978" w:history="1">
+      <w:hyperlink w:anchor="_Toc162958249" w:history="1">
         <w:r>
           <w:rPr>
             <w:rStyle w:val="Hyperlink"/>
@@ -1177,7 +1179,7 @@
             <w:noProof/>
             <w:webHidden/>
           </w:rPr>
-          <w:instrText xml:space="preserve"> PAGEREF _Toc162725978 \h </w:instrText>
+          <w:instrText xml:space="preserve"> PAGEREF _Toc162958249 \h </w:instrText>
         </w:r>
         <w:r>
           <w:rPr>
@@ -1221,7 +1223,7 @@
           <w:sz w:val="22"/>
         </w:rPr>
       </w:pPr>
-      <w:hyperlink w:anchor="_Toc162725979" w:history="1">
+      <w:hyperlink w:anchor="_Toc162958250" w:history="1">
         <w:r>
           <w:rPr>
             <w:rStyle w:val="Hyperlink"/>
@@ -1263,7 +1265,7 @@
             <w:noProof/>
             <w:webHidden/>
           </w:rPr>
-          <w:instrText xml:space="preserve"> PAGEREF _Toc162725979 \h </w:instrText>
+          <w:instrText xml:space="preserve"> PAGEREF _Toc162958250 \h </w:instrText>
         </w:r>
         <w:r>
           <w:rPr>
@@ -1307,7 +1309,7 @@
           <w:sz w:val="22"/>
         </w:rPr>
       </w:pPr>
-      <w:hyperlink w:anchor="_Toc162725980" w:history="1">
+      <w:hyperlink w:anchor="_Toc162958251" w:history="1">
         <w:r>
           <w:rPr>
             <w:rStyle w:val="Hyperlink"/>
@@ -1349,7 +1351,7 @@
             <w:noProof/>
             <w:webHidden/>
           </w:rPr>
-          <w:instrText xml:space="preserve"> PAGEREF _Toc162725980 \h </w:instrText>
+          <w:instrText xml:space="preserve"> PAGEREF _Toc162958251 \h </w:instrText>
         </w:r>
         <w:r>
           <w:rPr>
@@ -1393,7 +1395,7 @@
           <w:sz w:val="22"/>
         </w:rPr>
       </w:pPr>
-      <w:hyperlink w:anchor="_Toc162725981" w:history="1">
+      <w:hyperlink w:anchor="_Toc162958252" w:history="1">
         <w:r>
           <w:rPr>
             <w:rStyle w:val="Hyperlink"/>
@@ -1435,7 +1437,7 @@
             <w:noProof/>
             <w:webHidden/>
           </w:rPr>
-          <w:instrText xml:space="preserve"> PAGEREF _Toc162725981 \h </w:instrText>
+          <w:instrText xml:space="preserve"> PAGEREF _Toc162958252 \h </w:instrText>
         </w:r>
         <w:r>
           <w:rPr>
@@ -1479,7 +1481,7 @@
           <w:sz w:val="22"/>
         </w:rPr>
       </w:pPr>
-      <w:hyperlink w:anchor="_Toc162725982" w:history="1">
+      <w:hyperlink w:anchor="_Toc162958253" w:history="1">
         <w:r>
           <w:rPr>
             <w:rStyle w:val="Hyperlink"/>
@@ -1521,7 +1523,7 @@
             <w:noProof/>
             <w:webHidden/>
           </w:rPr>
-          <w:instrText xml:space="preserve"> PAGEREF _Toc162725982 \h </w:instrText>
+          <w:instrText xml:space="preserve"> PAGEREF _Toc162958253 \h </w:instrText>
         </w:r>
         <w:r>
           <w:rPr>
@@ -1565,7 +1567,7 @@
           <w:sz w:val="22"/>
         </w:rPr>
       </w:pPr>
-      <w:hyperlink w:anchor="_Toc162725983" w:history="1">
+      <w:hyperlink w:anchor="_Toc162958254" w:history="1">
         <w:r>
           <w:rPr>
             <w:rStyle w:val="Hyperlink"/>
@@ -1607,7 +1609,7 @@
             <w:noProof/>
             <w:webHidden/>
           </w:rPr>
-          <w:instrText xml:space="preserve"> PAGEREF _Toc162725983 \h </w:instrText>
+          <w:instrText xml:space="preserve"> PAGEREF _Toc162958254 \h </w:instrText>
         </w:r>
         <w:r>
           <w:rPr>
@@ -1651,7 +1653,7 @@
           <w:sz w:val="22"/>
         </w:rPr>
       </w:pPr>
-      <w:hyperlink w:anchor="_Toc162725984" w:history="1">
+      <w:hyperlink w:anchor="_Toc162958255" w:history="1">
         <w:r>
           <w:rPr>
             <w:rStyle w:val="Hyperlink"/>
@@ -1693,7 +1695,7 @@
             <w:noProof/>
             <w:webHidden/>
           </w:rPr>
-          <w:instrText xml:space="preserve"> PAGEREF _Toc162725984 \h </w:instrText>
+          <w:instrText xml:space="preserve"> PAGEREF _Toc162958255 \h </w:instrText>
         </w:r>
         <w:r>
           <w:rPr>
@@ -1737,7 +1739,7 @@
           <w:sz w:val="22"/>
         </w:rPr>
       </w:pPr>
-      <w:hyperlink w:anchor="_Toc162725985" w:history="1">
+      <w:hyperlink w:anchor="_Toc162958256" w:history="1">
         <w:r>
           <w:rPr>
             <w:rStyle w:val="Hyperlink"/>
@@ -1779,7 +1781,7 @@
             <w:noProof/>
             <w:webHidden/>
           </w:rPr>
-          <w:instrText xml:space="preserve"> PAGEREF _Toc162725985 \h </w:instrText>
+          <w:instrText xml:space="preserve"> PAGEREF _Toc162958256 \h </w:instrText>
         </w:r>
         <w:r>
           <w:rPr>
@@ -1823,7 +1825,7 @@
           <w:sz w:val="22"/>
         </w:rPr>
       </w:pPr>
-      <w:hyperlink w:anchor="_Toc162725986" w:history="1">
+      <w:hyperlink w:anchor="_Toc162958257" w:history="1">
         <w:r>
           <w:rPr>
             <w:rStyle w:val="Hyperlink"/>
@@ -1865,7 +1867,7 @@
             <w:noProof/>
             <w:webHidden/>
           </w:rPr>
-          <w:instrText xml:space="preserve"> PAGEREF _Toc162725986 \h </w:instrText>
+          <w:instrText xml:space="preserve"> PAGEREF _Toc162958257 \h </w:instrText>
         </w:r>
         <w:r>
           <w:rPr>
@@ -1909,7 +1911,7 @@
           <w:sz w:val="22"/>
         </w:rPr>
       </w:pPr>
-      <w:hyperlink w:anchor="_Toc162725987" w:history="1">
+      <w:hyperlink w:anchor="_Toc162958258" w:history="1">
         <w:r>
           <w:rPr>
             <w:rStyle w:val="Hyperlink"/>
@@ -1951,7 +1953,7 @@
             <w:noProof/>
             <w:webHidden/>
           </w:rPr>
-          <w:instrText xml:space="preserve"> PAGEREF _Toc162725987 \h </w:instrText>
+          <w:instrText xml:space="preserve"> PAGEREF _Toc162958258 \h </w:instrText>
         </w:r>
         <w:r>
           <w:rPr>
@@ -1995,7 +1997,7 @@
           <w:sz w:val="22"/>
         </w:rPr>
       </w:pPr>
-      <w:hyperlink w:anchor="_Toc162725988" w:history="1">
+      <w:hyperlink w:anchor="_Toc162958259" w:history="1">
         <w:r>
           <w:rPr>
             <w:rStyle w:val="Hyperlink"/>
@@ -2037,7 +2039,7 @@
             <w:noProof/>
             <w:webHidden/>
           </w:rPr>
-          <w:instrText xml:space="preserve"> PAGEREF _Toc162725988 \h </w:instrText>
+          <w:instrText xml:space="preserve"> PAGEREF _Toc162958259 \h </w:instrText>
         </w:r>
         <w:r>
           <w:rPr>
@@ -2081,7 +2083,7 @@
           <w:sz w:val="22"/>
         </w:rPr>
       </w:pPr>
-      <w:hyperlink w:anchor="_Toc162725989" w:history="1">
+      <w:hyperlink w:anchor="_Toc162958260" w:history="1">
         <w:r>
           <w:rPr>
             <w:rStyle w:val="Hyperlink"/>
@@ -2123,7 +2125,7 @@
             <w:noProof/>
             <w:webHidden/>
           </w:rPr>
-          <w:instrText xml:space="preserve"> PAGEREF _Toc162725989 \h </w:instrText>
+          <w:instrText xml:space="preserve"> PAGEREF _Toc162958260 \h </w:instrText>
         </w:r>
         <w:r>
           <w:rPr>
@@ -2167,7 +2169,7 @@
           <w:sz w:val="22"/>
         </w:rPr>
       </w:pPr>
-      <w:hyperlink w:anchor="_Toc162725990" w:history="1">
+      <w:hyperlink w:anchor="_Toc162958261" w:history="1">
         <w:r>
           <w:rPr>
             <w:rStyle w:val="Hyperlink"/>
@@ -2209,7 +2211,7 @@
             <w:noProof/>
             <w:webHidden/>
           </w:rPr>
-          <w:instrText xml:space="preserve"> PAGEREF _Toc162725990 \h </w:instrText>
+          <w:instrText xml:space="preserve"> PAGEREF _Toc162958261 \h </w:instrText>
         </w:r>
         <w:r>
           <w:rPr>
@@ -2253,7 +2255,7 @@
           <w:sz w:val="22"/>
         </w:rPr>
       </w:pPr>
-      <w:hyperlink w:anchor="_Toc162725991" w:history="1">
+      <w:hyperlink w:anchor="_Toc162958262" w:history="1">
         <w:r>
           <w:rPr>
             <w:rStyle w:val="Hyperlink"/>
@@ -2295,7 +2297,7 @@
             <w:noProof/>
             <w:webHidden/>
           </w:rPr>
-          <w:instrText xml:space="preserve"> PAGEREF _Toc162725991 \h </w:instrText>
+          <w:instrText xml:space="preserve"> PAGEREF _Toc162958262 \h </w:instrText>
         </w:r>
         <w:r>
           <w:rPr>
@@ -2339,7 +2341,7 @@
           <w:sz w:val="22"/>
         </w:rPr>
       </w:pPr>
-      <w:hyperlink w:anchor="_Toc162725992" w:history="1">
+      <w:hyperlink w:anchor="_Toc162958263" w:history="1">
         <w:r>
           <w:rPr>
             <w:rStyle w:val="Hyperlink"/>
@@ -2381,7 +2383,7 @@
             <w:noProof/>
             <w:webHidden/>
           </w:rPr>
-          <w:instrText xml:space="preserve"> PAGEREF _Toc162725992 \h </w:instrText>
+          <w:instrText xml:space="preserve"> PAGEREF _Toc162958263 \h </w:instrText>
         </w:r>
         <w:r>
           <w:rPr>
@@ -2425,7 +2427,7 @@
           <w:sz w:val="22"/>
         </w:rPr>
       </w:pPr>
-      <w:hyperlink w:anchor="_Toc162725993" w:history="1">
+      <w:hyperlink w:anchor="_Toc162958264" w:history="1">
         <w:r>
           <w:rPr>
             <w:rStyle w:val="Hyperlink"/>
@@ -2467,7 +2469,7 @@
             <w:noProof/>
             <w:webHidden/>
           </w:rPr>
-          <w:instrText xml:space="preserve"> PAGEREF _Toc162725993 \h </w:instrText>
+          <w:instrText xml:space="preserve"> PAGEREF _Toc162958264 \h </w:instrText>
         </w:r>
         <w:r>
           <w:rPr>
@@ -2511,7 +2513,7 @@
           <w:sz w:val="22"/>
         </w:rPr>
       </w:pPr>
-      <w:hyperlink w:anchor="_Toc162725994" w:history="1">
+      <w:hyperlink w:anchor="_Toc162958265" w:history="1">
         <w:r>
           <w:rPr>
             <w:rStyle w:val="Hyperlink"/>
@@ -2553,7 +2555,7 @@
             <w:noProof/>
             <w:webHidden/>
           </w:rPr>
-          <w:instrText xml:space="preserve"> PAGEREF _Toc162725994 \h </w:instrText>
+          <w:instrText xml:space="preserve"> PAGEREF _Toc162958265 \h </w:instrText>
         </w:r>
         <w:r>
           <w:rPr>
@@ -2597,7 +2599,7 @@
           <w:sz w:val="22"/>
         </w:rPr>
       </w:pPr>
-      <w:hyperlink w:anchor="_Toc162725995" w:history="1">
+      <w:hyperlink w:anchor="_Toc162958266" w:history="1">
         <w:r>
           <w:rPr>
             <w:rStyle w:val="Hyperlink"/>
@@ -2639,7 +2641,7 @@
             <w:noProof/>
             <w:webHidden/>
           </w:rPr>
-          <w:instrText xml:space="preserve"> PAGEREF _Toc162725995 \h </w:instrText>
+          <w:instrText xml:space="preserve"> PAGEREF _Toc162958266 \h </w:instrText>
         </w:r>
         <w:r>
           <w:rPr>
@@ -2683,7 +2685,7 @@
           <w:sz w:val="22"/>
         </w:rPr>
       </w:pPr>
-      <w:hyperlink w:anchor="_Toc162725996" w:history="1">
+      <w:hyperlink w:anchor="_Toc162958267" w:history="1">
         <w:r>
           <w:rPr>
             <w:rStyle w:val="Hyperlink"/>
@@ -2725,7 +2727,7 @@
             <w:noProof/>
             <w:webHidden/>
           </w:rPr>
-          <w:instrText xml:space="preserve"> PAGEREF _Toc162725996 \h </w:instrText>
+          <w:instrText xml:space="preserve"> PAGEREF _Toc162958267 \h </w:instrText>
         </w:r>
         <w:r>
           <w:rPr>
@@ -2769,7 +2771,7 @@
           <w:sz w:val="22"/>
         </w:rPr>
       </w:pPr>
-      <w:hyperlink w:anchor="_Toc162725997" w:history="1">
+      <w:hyperlink w:anchor="_Toc162958268" w:history="1">
         <w:r>
           <w:rPr>
             <w:rStyle w:val="Hyperlink"/>
@@ -2811,7 +2813,7 @@
             <w:noProof/>
             <w:webHidden/>
           </w:rPr>
-          <w:instrText xml:space="preserve"> PAGEREF _Toc162725997 \h </w:instrText>
+          <w:instrText xml:space="preserve"> PAGEREF _Toc162958268 \h </w:instrText>
         </w:r>
         <w:r>
           <w:rPr>
@@ -2855,7 +2857,7 @@
           <w:sz w:val="22"/>
         </w:rPr>
       </w:pPr>
-      <w:hyperlink w:anchor="_Toc162725998" w:history="1">
+      <w:hyperlink w:anchor="_Toc162958269" w:history="1">
         <w:r>
           <w:rPr>
             <w:rStyle w:val="Hyperlink"/>
@@ -2897,7 +2899,7 @@
             <w:noProof/>
             <w:webHidden/>
           </w:rPr>
-          <w:instrText xml:space="preserve"> PAGEREF _Toc162725998 \h </w:instrText>
+          <w:instrText xml:space="preserve"> PAGEREF _Toc162958269 \h </w:instrText>
         </w:r>
         <w:r>
           <w:rPr>
@@ -2941,7 +2943,7 @@
           <w:sz w:val="22"/>
         </w:rPr>
       </w:pPr>
-      <w:hyperlink w:anchor="_Toc162725999" w:history="1">
+      <w:hyperlink w:anchor="_Toc162958270" w:history="1">
         <w:r>
           <w:rPr>
             <w:rStyle w:val="Hyperlink"/>
@@ -2983,7 +2985,7 @@
             <w:noProof/>
             <w:webHidden/>
           </w:rPr>
-          <w:instrText xml:space="preserve"> PAGEREF _Toc162725999 \h </w:instrText>
+          <w:instrText xml:space="preserve"> PAGEREF _Toc162958270 \h </w:instrText>
         </w:r>
         <w:r>
           <w:rPr>
@@ -3027,7 +3029,7 @@
           <w:sz w:val="22"/>
         </w:rPr>
       </w:pPr>
-      <w:hyperlink w:anchor="_Toc162726000" w:history="1">
+      <w:hyperlink w:anchor="_Toc162958271" w:history="1">
         <w:r>
           <w:rPr>
             <w:rStyle w:val="Hyperlink"/>
@@ -3069,7 +3071,7 @@
             <w:noProof/>
             <w:webHidden/>
           </w:rPr>
-          <w:instrText xml:space="preserve"> PAGEREF _Toc162726000 \h </w:instrText>
+          <w:instrText xml:space="preserve"> PAGEREF _Toc162958271 \h </w:instrText>
         </w:r>
         <w:r>
           <w:rPr>
@@ -3113,7 +3115,7 @@
           <w:sz w:val="22"/>
         </w:rPr>
       </w:pPr>
-      <w:hyperlink w:anchor="_Toc162726001" w:history="1">
+      <w:hyperlink w:anchor="_Toc162958272" w:history="1">
         <w:r>
           <w:rPr>
             <w:rStyle w:val="Hyperlink"/>
@@ -3155,7 +3157,7 @@
             <w:noProof/>
             <w:webHidden/>
           </w:rPr>
-          <w:instrText xml:space="preserve"> PAGEREF _Toc162726001 \h </w:instrText>
+          <w:instrText xml:space="preserve"> PAGEREF _Toc162958272 \h </w:instrText>
         </w:r>
         <w:r>
           <w:rPr>
@@ -3199,7 +3201,7 @@
           <w:sz w:val="22"/>
         </w:rPr>
       </w:pPr>
-      <w:hyperlink w:anchor="_Toc162726002" w:history="1">
+      <w:hyperlink w:anchor="_Toc162958273" w:history="1">
         <w:r>
           <w:rPr>
             <w:rStyle w:val="Hyperlink"/>
@@ -3241,7 +3243,7 @@
             <w:noProof/>
             <w:webHidden/>
           </w:rPr>
-          <w:instrText xml:space="preserve"> PAGEREF _Toc162726002 \h </w:instrText>
+          <w:instrText xml:space="preserve"> PAGEREF _Toc162958273 \h </w:instrText>
         </w:r>
         <w:r>
           <w:rPr>
@@ -3285,7 +3287,7 @@
           <w:sz w:val="22"/>
         </w:rPr>
       </w:pPr>
-      <w:hyperlink w:anchor="_Toc162726003" w:history="1">
+      <w:hyperlink w:anchor="_Toc162958274" w:history="1">
         <w:r>
           <w:rPr>
             <w:rStyle w:val="Hyperlink"/>
@@ -3327,7 +3329,7 @@
             <w:noProof/>
             <w:webHidden/>
           </w:rPr>
-          <w:instrText xml:space="preserve"> PAGEREF _Toc162726003 \h </w:instrText>
+          <w:instrText xml:space="preserve"> PAGEREF _Toc162958274 \h </w:instrText>
         </w:r>
         <w:r>
           <w:rPr>
@@ -3371,7 +3373,7 @@
           <w:sz w:val="22"/>
         </w:rPr>
       </w:pPr>
-      <w:hyperlink w:anchor="_Toc162726004" w:history="1">
+      <w:hyperlink w:anchor="_Toc162958275" w:history="1">
         <w:r>
           <w:rPr>
             <w:rStyle w:val="Hyperlink"/>
@@ -3413,7 +3415,7 @@
             <w:noProof/>
             <w:webHidden/>
           </w:rPr>
-          <w:instrText xml:space="preserve"> PAGEREF _Toc162726004 \h </w:instrText>
+          <w:instrText xml:space="preserve"> PAGEREF _Toc162958275 \h </w:instrText>
         </w:r>
         <w:r>
           <w:rPr>
@@ -3457,7 +3459,7 @@
           <w:sz w:val="22"/>
         </w:rPr>
       </w:pPr>
-      <w:hyperlink w:anchor="_Toc162726005" w:history="1">
+      <w:hyperlink w:anchor="_Toc162958276" w:history="1">
         <w:r>
           <w:rPr>
             <w:rStyle w:val="Hyperlink"/>
@@ -3499,7 +3501,7 @@
             <w:noProof/>
             <w:webHidden/>
           </w:rPr>
-          <w:instrText xml:space="preserve"> PAGEREF _Toc162726005 \h </w:instrText>
+          <w:instrText xml:space="preserve"> PAGEREF _Toc162958276 \h </w:instrText>
         </w:r>
         <w:r>
           <w:rPr>
@@ -3543,7 +3545,7 @@
           <w:sz w:val="22"/>
         </w:rPr>
       </w:pPr>
-      <w:hyperlink w:anchor="_Toc162726006" w:history="1">
+      <w:hyperlink w:anchor="_Toc162958277" w:history="1">
         <w:r>
           <w:rPr>
             <w:rStyle w:val="Hyperlink"/>
@@ -3585,7 +3587,7 @@
             <w:noProof/>
             <w:webHidden/>
           </w:rPr>
-          <w:instrText xml:space="preserve"> PAGEREF _Toc162726006 \h </w:instrText>
+          <w:instrText xml:space="preserve"> PAGEREF _Toc162958277 \h </w:instrText>
         </w:r>
         <w:r>
           <w:rPr>
@@ -3629,7 +3631,7 @@
           <w:sz w:val="22"/>
         </w:rPr>
       </w:pPr>
-      <w:hyperlink w:anchor="_Toc162726007" w:history="1">
+      <w:hyperlink w:anchor="_Toc162958278" w:history="1">
         <w:r>
           <w:rPr>
             <w:rStyle w:val="Hyperlink"/>
@@ -3671,7 +3673,7 @@
             <w:noProof/>
             <w:webHidden/>
           </w:rPr>
-          <w:instrText xml:space="preserve"> PAGEREF _Toc162726007 \h </w:instrText>
+          <w:instrText xml:space="preserve"> PAGEREF _Toc162958278 \h </w:instrText>
         </w:r>
         <w:r>
           <w:rPr>
@@ -3715,7 +3717,7 @@
           <w:sz w:val="22"/>
         </w:rPr>
       </w:pPr>
-      <w:hyperlink w:anchor="_Toc162726008" w:history="1">
+      <w:hyperlink w:anchor="_Toc162958279" w:history="1">
         <w:r>
           <w:rPr>
             <w:rStyle w:val="Hyperlink"/>
@@ -3757,7 +3759,7 @@
             <w:noProof/>
             <w:webHidden/>
           </w:rPr>
-          <w:instrText xml:space="preserve"> PAGEREF _Toc162726008 \h </w:instrText>
+          <w:instrText xml:space="preserve"> PAGEREF _Toc162958279 \h </w:instrText>
         </w:r>
         <w:r>
           <w:rPr>
@@ -3801,7 +3803,7 @@
           <w:sz w:val="22"/>
         </w:rPr>
       </w:pPr>
-      <w:hyperlink w:anchor="_Toc162726009" w:history="1">
+      <w:hyperlink w:anchor="_Toc162958280" w:history="1">
         <w:r>
           <w:rPr>
             <w:rStyle w:val="Hyperlink"/>
@@ -3843,7 +3845,7 @@
             <w:noProof/>
             <w:webHidden/>
           </w:rPr>
-          <w:instrText xml:space="preserve"> PAGEREF _Toc162726009 \h </w:instrText>
+          <w:instrText xml:space="preserve"> PAGEREF _Toc162958280 \h </w:instrText>
         </w:r>
         <w:r>
           <w:rPr>
@@ -3887,7 +3889,7 @@
           <w:sz w:val="22"/>
         </w:rPr>
       </w:pPr>
-      <w:hyperlink w:anchor="_Toc162726010" w:history="1">
+      <w:hyperlink w:anchor="_Toc162958281" w:history="1">
         <w:r>
           <w:rPr>
             <w:rStyle w:val="Hyperlink"/>
@@ -3929,7 +3931,7 @@
             <w:noProof/>
             <w:webHidden/>
           </w:rPr>
-          <w:instrText xml:space="preserve"> PAGEREF _Toc162726010 \h </w:instrText>
+          <w:instrText xml:space="preserve"> PAGEREF _Toc162958281 \h </w:instrText>
         </w:r>
         <w:r>
           <w:rPr>
@@ -3973,7 +3975,7 @@
           <w:sz w:val="22"/>
         </w:rPr>
       </w:pPr>
-      <w:hyperlink w:anchor="_Toc162726011" w:history="1">
+      <w:hyperlink w:anchor="_Toc162958282" w:history="1">
         <w:r>
           <w:rPr>
             <w:rStyle w:val="Hyperlink"/>
@@ -4015,7 +4017,7 @@
             <w:noProof/>
             <w:webHidden/>
           </w:rPr>
-          <w:instrText xml:space="preserve"> PAGEREF _Toc162726011 \h </w:instrText>
+          <w:instrText xml:space="preserve"> PAGEREF _Toc162958282 \h </w:instrText>
         </w:r>
         <w:r>
           <w:rPr>
@@ -4059,7 +4061,7 @@
           <w:sz w:val="22"/>
         </w:rPr>
       </w:pPr>
-      <w:hyperlink w:anchor="_Toc162726012" w:history="1">
+      <w:hyperlink w:anchor="_Toc162958283" w:history="1">
         <w:r>
           <w:rPr>
             <w:rStyle w:val="Hyperlink"/>
@@ -4101,7 +4103,7 @@
             <w:noProof/>
             <w:webHidden/>
           </w:rPr>
-          <w:instrText xml:space="preserve"> PAGEREF _Toc162726012 \h </w:instrText>
+          <w:instrText xml:space="preserve"> PAGEREF _Toc162958283 \h </w:instrText>
         </w:r>
         <w:r>
           <w:rPr>
@@ -4145,7 +4147,7 @@
           <w:sz w:val="22"/>
         </w:rPr>
       </w:pPr>
-      <w:hyperlink w:anchor="_Toc162726013" w:history="1">
+      <w:hyperlink w:anchor="_Toc162958284" w:history="1">
         <w:r>
           <w:rPr>
             <w:rStyle w:val="Hyperlink"/>
@@ -4187,7 +4189,7 @@
             <w:noProof/>
             <w:webHidden/>
           </w:rPr>
-          <w:instrText xml:space="preserve"> PAGEREF _Toc162726013 \h </w:instrText>
+          <w:instrText xml:space="preserve"> PAGEREF _Toc162958284 \h </w:instrText>
         </w:r>
         <w:r>
           <w:rPr>
@@ -4231,7 +4233,7 @@
           <w:sz w:val="22"/>
         </w:rPr>
       </w:pPr>
-      <w:hyperlink w:anchor="_Toc162726014" w:history="1">
+      <w:hyperlink w:anchor="_Toc162958285" w:history="1">
         <w:r>
           <w:rPr>
             <w:rStyle w:val="Hyperlink"/>
@@ -4273,7 +4275,7 @@
             <w:noProof/>
             <w:webHidden/>
           </w:rPr>
-          <w:instrText xml:space="preserve"> PAGEREF _Toc162726014 \h </w:instrText>
+          <w:instrText xml:space="preserve"> PAGEREF _Toc162958285 \h </w:instrText>
         </w:r>
         <w:r>
           <w:rPr>
@@ -4317,7 +4319,7 @@
           <w:sz w:val="22"/>
         </w:rPr>
       </w:pPr>
-      <w:hyperlink w:anchor="_Toc162726015" w:history="1">
+      <w:hyperlink w:anchor="_Toc162958286" w:history="1">
         <w:r>
           <w:rPr>
             <w:rStyle w:val="Hyperlink"/>
@@ -4359,7 +4361,7 @@
             <w:noProof/>
             <w:webHidden/>
           </w:rPr>
-          <w:instrText xml:space="preserve"> PAGEREF _Toc162726015 \h </w:instrText>
+          <w:instrText xml:space="preserve"> PAGEREF _Toc162958286 \h </w:instrText>
         </w:r>
         <w:r>
           <w:rPr>
@@ -4403,7 +4405,7 @@
           <w:sz w:val="22"/>
         </w:rPr>
       </w:pPr>
-      <w:hyperlink w:anchor="_Toc162726016" w:history="1">
+      <w:hyperlink w:anchor="_Toc162958287" w:history="1">
         <w:r>
           <w:rPr>
             <w:rStyle w:val="Hyperlink"/>
@@ -4445,7 +4447,7 @@
             <w:noProof/>
             <w:webHidden/>
           </w:rPr>
-          <w:instrText xml:space="preserve"> PAGEREF _Toc162726016 \h </w:instrText>
+          <w:instrText xml:space="preserve"> PAGEREF _Toc162958287 \h </w:instrText>
         </w:r>
         <w:r>
           <w:rPr>
@@ -4489,7 +4491,7 @@
           <w:sz w:val="22"/>
         </w:rPr>
       </w:pPr>
-      <w:hyperlink w:anchor="_Toc162726017" w:history="1">
+      <w:hyperlink w:anchor="_Toc162958288" w:history="1">
         <w:r>
           <w:rPr>
             <w:rStyle w:val="Hyperlink"/>
@@ -4531,7 +4533,7 @@
             <w:noProof/>
             <w:webHidden/>
           </w:rPr>
-          <w:instrText xml:space="preserve"> PAGEREF _Toc162726017 \h </w:instrText>
+          <w:instrText xml:space="preserve"> PAGEREF _Toc162958288 \h </w:instrText>
         </w:r>
         <w:r>
           <w:rPr>
@@ -4575,7 +4577,7 @@
           <w:sz w:val="22"/>
         </w:rPr>
       </w:pPr>
-      <w:hyperlink w:anchor="_Toc162726018" w:history="1">
+      <w:hyperlink w:anchor="_Toc162958289" w:history="1">
         <w:r>
           <w:rPr>
             <w:rStyle w:val="Hyperlink"/>
@@ -4617,7 +4619,7 @@
             <w:noProof/>
             <w:webHidden/>
           </w:rPr>
-          <w:instrText xml:space="preserve"> PAGEREF _Toc162726018 \h </w:instrText>
+          <w:instrText xml:space="preserve"> PAGEREF _Toc162958289 \h </w:instrText>
         </w:r>
         <w:r>
           <w:rPr>
@@ -4661,7 +4663,7 @@
           <w:sz w:val="22"/>
         </w:rPr>
       </w:pPr>
-      <w:hyperlink w:anchor="_Toc162726019" w:history="1">
+      <w:hyperlink w:anchor="_Toc162958290" w:history="1">
         <w:r>
           <w:rPr>
             <w:rStyle w:val="Hyperlink"/>
@@ -4703,7 +4705,7 @@
             <w:noProof/>
             <w:webHidden/>
           </w:rPr>
-          <w:instrText xml:space="preserve"> PAGEREF _Toc162726019 \h </w:instrText>
+          <w:instrText xml:space="preserve"> PAGEREF _Toc162958290 \h </w:instrText>
         </w:r>
         <w:r>
           <w:rPr>
@@ -4747,7 +4749,7 @@
           <w:sz w:val="22"/>
         </w:rPr>
       </w:pPr>
-      <w:hyperlink w:anchor="_Toc162726020" w:history="1">
+      <w:hyperlink w:anchor="_Toc162958291" w:history="1">
         <w:r>
           <w:rPr>
             <w:rStyle w:val="Hyperlink"/>
@@ -4789,7 +4791,7 @@
             <w:noProof/>
             <w:webHidden/>
           </w:rPr>
-          <w:instrText xml:space="preserve"> PAGEREF _Toc162726020 \h </w:instrText>
+          <w:instrText xml:space="preserve"> PAGEREF _Toc162958291 \h </w:instrText>
         </w:r>
         <w:r>
           <w:rPr>
@@ -4833,7 +4835,7 @@
           <w:sz w:val="22"/>
         </w:rPr>
       </w:pPr>
-      <w:hyperlink w:anchor="_Toc162726021" w:history="1">
+      <w:hyperlink w:anchor="_Toc162958292" w:history="1">
         <w:r>
           <w:rPr>
             <w:rStyle w:val="Hyperlink"/>
@@ -4875,7 +4877,7 @@
             <w:noProof/>
             <w:webHidden/>
           </w:rPr>
-          <w:instrText xml:space="preserve"> PAGEREF _Toc162726021 \h </w:instrText>
+          <w:instrText xml:space="preserve"> PAGEREF _Toc162958292 \h </w:instrText>
         </w:r>
         <w:r>
           <w:rPr>
@@ -4919,7 +4921,7 @@
           <w:sz w:val="22"/>
         </w:rPr>
       </w:pPr>
-      <w:hyperlink w:anchor="_Toc162726022" w:history="1">
+      <w:hyperlink w:anchor="_Toc162958293" w:history="1">
         <w:r>
           <w:rPr>
             <w:rStyle w:val="Hyperlink"/>
@@ -4961,7 +4963,7 @@
             <w:noProof/>
             <w:webHidden/>
           </w:rPr>
-          <w:instrText xml:space="preserve"> PAGEREF _Toc162726022 \h </w:instrText>
+          <w:instrText xml:space="preserve"> PAGEREF _Toc162958293 \h </w:instrText>
         </w:r>
         <w:r>
           <w:rPr>
@@ -5005,7 +5007,7 @@
           <w:sz w:val="22"/>
         </w:rPr>
       </w:pPr>
-      <w:hyperlink w:anchor="_Toc162726023" w:history="1">
+      <w:hyperlink w:anchor="_Toc162958294" w:history="1">
         <w:r>
           <w:rPr>
             <w:rStyle w:val="Hyperlink"/>
@@ -5047,7 +5049,7 @@
             <w:noProof/>
             <w:webHidden/>
           </w:rPr>
-          <w:instrText xml:space="preserve"> PAGEREF _Toc162726023 \h </w:instrText>
+          <w:instrText xml:space="preserve"> PAGEREF _Toc162958294 \h </w:instrText>
         </w:r>
         <w:r>
           <w:rPr>
@@ -5091,7 +5093,7 @@
           <w:sz w:val="22"/>
         </w:rPr>
       </w:pPr>
-      <w:hyperlink w:anchor="_Toc162726024" w:history="1">
+      <w:hyperlink w:anchor="_Toc162958295" w:history="1">
         <w:r>
           <w:rPr>
             <w:rStyle w:val="Hyperlink"/>
@@ -5133,7 +5135,7 @@
             <w:noProof/>
             <w:webHidden/>
           </w:rPr>
-          <w:instrText xml:space="preserve"> PAGEREF _Toc162726024 \h </w:instrText>
+          <w:instrText xml:space="preserve"> PAGEREF _Toc162958295 \h </w:instrText>
         </w:r>
         <w:r>
           <w:rPr>
@@ -5177,7 +5179,7 @@
           <w:sz w:val="22"/>
         </w:rPr>
       </w:pPr>
-      <w:hyperlink w:anchor="_Toc162726025" w:history="1">
+      <w:hyperlink w:anchor="_Toc162958296" w:history="1">
         <w:r>
           <w:rPr>
             <w:rStyle w:val="Hyperlink"/>
@@ -5219,7 +5221,7 @@
             <w:noProof/>
             <w:webHidden/>
           </w:rPr>
-          <w:instrText xml:space="preserve"> PAGEREF _Toc162726025 \h </w:instrText>
+          <w:instrText xml:space="preserve"> PAGEREF _Toc162958296 \h </w:instrText>
         </w:r>
         <w:r>
           <w:rPr>
@@ -5263,7 +5265,7 @@
           <w:sz w:val="22"/>
         </w:rPr>
       </w:pPr>
-      <w:hyperlink w:anchor="_Toc162726026" w:history="1">
+      <w:hyperlink w:anchor="_Toc162958297" w:history="1">
         <w:r>
           <w:rPr>
             <w:rStyle w:val="Hyperlink"/>
@@ -5305,7 +5307,7 @@
             <w:noProof/>
             <w:webHidden/>
           </w:rPr>
-          <w:instrText xml:space="preserve"> PAGEREF _Toc162726026 \h </w:instrText>
+          <w:instrText xml:space="preserve"> PAGEREF _Toc162958297 \h </w:instrText>
         </w:r>
         <w:r>
           <w:rPr>
@@ -5349,7 +5351,7 @@
           <w:sz w:val="22"/>
         </w:rPr>
       </w:pPr>
-      <w:hyperlink w:anchor="_Toc162726027" w:history="1">
+      <w:hyperlink w:anchor="_Toc162958298" w:history="1">
         <w:r>
           <w:rPr>
             <w:rStyle w:val="Hyperlink"/>
@@ -5391,7 +5393,7 @@
             <w:noProof/>
             <w:webHidden/>
           </w:rPr>
-          <w:instrText xml:space="preserve"> PAGEREF _Toc162726027 \h </w:instrText>
+          <w:instrText xml:space="preserve"> PAGEREF _Toc162958298 \h </w:instrText>
         </w:r>
         <w:r>
           <w:rPr>
@@ -5435,7 +5437,7 @@
           <w:sz w:val="22"/>
         </w:rPr>
       </w:pPr>
-      <w:hyperlink w:anchor="_Toc162726028" w:history="1">
+      <w:hyperlink w:anchor="_Toc162958299" w:history="1">
         <w:r>
           <w:rPr>
             <w:rStyle w:val="Hyperlink"/>
@@ -5477,7 +5479,7 @@
             <w:noProof/>
             <w:webHidden/>
           </w:rPr>
-          <w:instrText xml:space="preserve"> PAGEREF _Toc162726028 \h </w:instrText>
+          <w:instrText xml:space="preserve"> PAGEREF _Toc162958299 \h </w:instrText>
         </w:r>
         <w:r>
           <w:rPr>
@@ -5521,7 +5523,7 @@
           <w:sz w:val="22"/>
         </w:rPr>
       </w:pPr>
-      <w:hyperlink w:anchor="_Toc162726029" w:history="1">
+      <w:hyperlink w:anchor="_Toc162958300" w:history="1">
         <w:r>
           <w:rPr>
             <w:rStyle w:val="Hyperlink"/>
@@ -5563,7 +5565,7 @@
             <w:noProof/>
             <w:webHidden/>
           </w:rPr>
-          <w:instrText xml:space="preserve"> PAGEREF _Toc162726029 \h </w:instrText>
+          <w:instrText xml:space="preserve"> PAGEREF _Toc162958300 \h </w:instrText>
         </w:r>
         <w:r>
           <w:rPr>
@@ -5607,7 +5609,7 @@
           <w:sz w:val="22"/>
         </w:rPr>
       </w:pPr>
-      <w:hyperlink w:anchor="_Toc162726030" w:history="1">
+      <w:hyperlink w:anchor="_Toc162958301" w:history="1">
         <w:r>
           <w:rPr>
             <w:rStyle w:val="Hyperlink"/>
@@ -5649,7 +5651,7 @@
             <w:noProof/>
             <w:webHidden/>
           </w:rPr>
-          <w:instrText xml:space="preserve"> PAGEREF _Toc162726030 \h </w:instrText>
+          <w:instrText xml:space="preserve"> PAGEREF _Toc162958301 \h </w:instrText>
         </w:r>
         <w:r>
           <w:rPr>
@@ -5693,7 +5695,7 @@
           <w:sz w:val="22"/>
         </w:rPr>
       </w:pPr>
-      <w:hyperlink w:anchor="_Toc162726031" w:history="1">
+      <w:hyperlink w:anchor="_Toc162958302" w:history="1">
         <w:r>
           <w:rPr>
             <w:rStyle w:val="Hyperlink"/>
@@ -5735,7 +5737,7 @@
             <w:noProof/>
             <w:webHidden/>
           </w:rPr>
-          <w:instrText xml:space="preserve"> PAGEREF _Toc162726031 \h </w:instrText>
+          <w:instrText xml:space="preserve"> PAGEREF _Toc162958302 \h </w:instrText>
         </w:r>
         <w:r>
           <w:rPr>
@@ -5779,7 +5781,7 @@
           <w:sz w:val="22"/>
         </w:rPr>
       </w:pPr>
-      <w:hyperlink w:anchor="_Toc162726032" w:history="1">
+      <w:hyperlink w:anchor="_Toc162958303" w:history="1">
         <w:r>
           <w:rPr>
             <w:rStyle w:val="Hyperlink"/>
@@ -5821,7 +5823,7 @@
             <w:noProof/>
             <w:webHidden/>
           </w:rPr>
-          <w:instrText xml:space="preserve"> PAGEREF _Toc162726032 \h </w:instrText>
+          <w:instrText xml:space="preserve"> PAGEREF _Toc162958303 \h </w:instrText>
         </w:r>
         <w:r>
           <w:rPr>
@@ -5865,7 +5867,7 @@
           <w:sz w:val="22"/>
         </w:rPr>
       </w:pPr>
-      <w:hyperlink w:anchor="_Toc162726033" w:history="1">
+      <w:hyperlink w:anchor="_Toc162958304" w:history="1">
         <w:r>
           <w:rPr>
             <w:rStyle w:val="Hyperlink"/>
@@ -5907,7 +5909,7 @@
             <w:noProof/>
             <w:webHidden/>
           </w:rPr>
-          <w:instrText xml:space="preserve"> PAGEREF _Toc162726033 \h </w:instrText>
+          <w:instrText xml:space="preserve"> PAGEREF _Toc162958304 \h </w:instrText>
         </w:r>
         <w:r>
           <w:rPr>
@@ -5951,7 +5953,7 @@
           <w:sz w:val="22"/>
         </w:rPr>
       </w:pPr>
-      <w:hyperlink w:anchor="_Toc162726034" w:history="1">
+      <w:hyperlink w:anchor="_Toc162958305" w:history="1">
         <w:r>
           <w:rPr>
             <w:rStyle w:val="Hyperlink"/>
@@ -5993,7 +5995,7 @@
             <w:noProof/>
             <w:webHidden/>
           </w:rPr>
-          <w:instrText xml:space="preserve"> PAGEREF _Toc162726034 \h </w:instrText>
+          <w:instrText xml:space="preserve"> PAGEREF _Toc162958305 \h </w:instrText>
         </w:r>
         <w:r>
           <w:rPr>
@@ -6037,7 +6039,7 @@
           <w:sz w:val="22"/>
         </w:rPr>
       </w:pPr>
-      <w:hyperlink w:anchor="_Toc162726035" w:history="1">
+      <w:hyperlink w:anchor="_Toc162958306" w:history="1">
         <w:r>
           <w:rPr>
             <w:rStyle w:val="Hyperlink"/>
@@ -6079,7 +6081,7 @@
             <w:noProof/>
             <w:webHidden/>
           </w:rPr>
-          <w:instrText xml:space="preserve"> PAGEREF _Toc162726035 \h </w:instrText>
+          <w:instrText xml:space="preserve"> PAGEREF _Toc162958306 \h </w:instrText>
         </w:r>
         <w:r>
           <w:rPr>
@@ -6123,7 +6125,7 @@
           <w:sz w:val="22"/>
         </w:rPr>
       </w:pPr>
-      <w:hyperlink w:anchor="_Toc162726036" w:history="1">
+      <w:hyperlink w:anchor="_Toc162958307" w:history="1">
         <w:r>
           <w:rPr>
             <w:rStyle w:val="Hyperlink"/>
@@ -6165,7 +6167,7 @@
             <w:noProof/>
             <w:webHidden/>
           </w:rPr>
-          <w:instrText xml:space="preserve"> PAGEREF _Toc162726036 \h </w:instrText>
+          <w:instrText xml:space="preserve"> PAGEREF _Toc162958307 \h </w:instrText>
         </w:r>
         <w:r>
           <w:rPr>
@@ -6209,7 +6211,7 @@
           <w:sz w:val="22"/>
         </w:rPr>
       </w:pPr>
-      <w:hyperlink w:anchor="_Toc162726037" w:history="1">
+      <w:hyperlink w:anchor="_Toc162958308" w:history="1">
         <w:r>
           <w:rPr>
             <w:rStyle w:val="Hyperlink"/>
@@ -6251,7 +6253,7 @@
             <w:noProof/>
             <w:webHidden/>
           </w:rPr>
-          <w:instrText xml:space="preserve"> PAGEREF _Toc162726037 \h </w:instrText>
+          <w:instrText xml:space="preserve"> PAGEREF _Toc162958308 \h </w:instrText>
         </w:r>
         <w:r>
           <w:rPr>
@@ -6295,7 +6297,7 @@
           <w:sz w:val="22"/>
         </w:rPr>
       </w:pPr>
-      <w:hyperlink w:anchor="_Toc162726038" w:history="1">
+      <w:hyperlink w:anchor="_Toc162958309" w:history="1">
         <w:r>
           <w:rPr>
             <w:rStyle w:val="Hyperlink"/>
@@ -6337,7 +6339,7 @@
             <w:noProof/>
             <w:webHidden/>
           </w:rPr>
-          <w:instrText xml:space="preserve"> PAGEREF _Toc162726038 \h </w:instrText>
+          <w:instrText xml:space="preserve"> PAGEREF _Toc162958309 \h </w:instrText>
         </w:r>
         <w:r>
           <w:rPr>
@@ -6381,7 +6383,7 @@
           <w:sz w:val="22"/>
         </w:rPr>
       </w:pPr>
-      <w:hyperlink w:anchor="_Toc162726039" w:history="1">
+      <w:hyperlink w:anchor="_Toc162958310" w:history="1">
         <w:r>
           <w:rPr>
             <w:rStyle w:val="Hyperlink"/>
@@ -6423,7 +6425,7 @@
             <w:noProof/>
             <w:webHidden/>
           </w:rPr>
-          <w:instrText xml:space="preserve"> PAGEREF _Toc162726039 \h </w:instrText>
+          <w:instrText xml:space="preserve"> PAGEREF _Toc162958310 \h </w:instrText>
         </w:r>
         <w:r>
           <w:rPr>
@@ -6467,7 +6469,7 @@
           <w:sz w:val="22"/>
         </w:rPr>
       </w:pPr>
-      <w:hyperlink w:anchor="_Toc162726040" w:history="1">
+      <w:hyperlink w:anchor="_Toc162958311" w:history="1">
         <w:r>
           <w:rPr>
             <w:rStyle w:val="Hyperlink"/>
@@ -6509,7 +6511,7 @@
             <w:noProof/>
             <w:webHidden/>
           </w:rPr>
-          <w:instrText xml:space="preserve"> PAGEREF _Toc162726040 \h </w:instrText>
+          <w:instrText xml:space="preserve"> PAGEREF _Toc162958311 \h </w:instrText>
         </w:r>
         <w:r>
           <w:rPr>
@@ -6553,7 +6555,7 @@
           <w:sz w:val="22"/>
         </w:rPr>
       </w:pPr>
-      <w:hyperlink w:anchor="_Toc162726041" w:history="1">
+      <w:hyperlink w:anchor="_Toc162958312" w:history="1">
         <w:r>
           <w:rPr>
             <w:rStyle w:val="Hyperlink"/>
@@ -6595,7 +6597,7 @@
             <w:noProof/>
             <w:webHidden/>
           </w:rPr>
-          <w:instrText xml:space="preserve"> PAGEREF _Toc162726041 \h </w:instrText>
+          <w:instrText xml:space="preserve"> PAGEREF _Toc162958312 \h </w:instrText>
         </w:r>
         <w:r>
           <w:rPr>
@@ -6639,7 +6641,7 @@
           <w:sz w:val="22"/>
         </w:rPr>
       </w:pPr>
-      <w:hyperlink w:anchor="_Toc162726042" w:history="1">
+      <w:hyperlink w:anchor="_Toc162958313" w:history="1">
         <w:r>
           <w:rPr>
             <w:rStyle w:val="Hyperlink"/>
@@ -6681,7 +6683,7 @@
             <w:noProof/>
             <w:webHidden/>
           </w:rPr>
-          <w:instrText xml:space="preserve"> PAGEREF _Toc162726042 \h </w:instrText>
+          <w:instrText xml:space="preserve"> PAGEREF _Toc162958313 \h </w:instrText>
         </w:r>
         <w:r>
           <w:rPr>
@@ -6725,7 +6727,7 @@
           <w:sz w:val="22"/>
         </w:rPr>
       </w:pPr>
-      <w:hyperlink w:anchor="_Toc162726043" w:history="1">
+      <w:hyperlink w:anchor="_Toc162958314" w:history="1">
         <w:r>
           <w:rPr>
             <w:rStyle w:val="Hyperlink"/>
@@ -6767,7 +6769,7 @@
             <w:noProof/>
             <w:webHidden/>
           </w:rPr>
-          <w:instrText xml:space="preserve"> PAGEREF _Toc162726043 \h </w:instrText>
+          <w:instrText xml:space="preserve"> PAGEREF _Toc162958314 \h </w:instrText>
         </w:r>
         <w:r>
           <w:rPr>
@@ -6811,7 +6813,7 @@
           <w:sz w:val="22"/>
         </w:rPr>
       </w:pPr>
-      <w:hyperlink w:anchor="_Toc162726044" w:history="1">
+      <w:hyperlink w:anchor="_Toc162958315" w:history="1">
         <w:r>
           <w:rPr>
             <w:rStyle w:val="Hyperlink"/>
@@ -6853,7 +6855,7 @@
             <w:noProof/>
             <w:webHidden/>
           </w:rPr>
-          <w:instrText xml:space="preserve"> PAGEREF _Toc162726044 \h </w:instrText>
+          <w:instrText xml:space="preserve"> PAGEREF _Toc162958315 \h </w:instrText>
         </w:r>
         <w:r>
           <w:rPr>
@@ -6897,7 +6899,7 @@
           <w:sz w:val="22"/>
         </w:rPr>
       </w:pPr>
-      <w:hyperlink w:anchor="_Toc162726045" w:history="1">
+      <w:hyperlink w:anchor="_Toc162958316" w:history="1">
         <w:r>
           <w:rPr>
             <w:rStyle w:val="Hyperlink"/>
@@ -6939,7 +6941,7 @@
             <w:noProof/>
             <w:webHidden/>
           </w:rPr>
-          <w:instrText xml:space="preserve"> PAGEREF _Toc162726045 \h </w:instrText>
+          <w:instrText xml:space="preserve"> PAGEREF _Toc162958316 \h </w:instrText>
         </w:r>
         <w:r>
           <w:rPr>
@@ -6983,7 +6985,7 @@
           <w:sz w:val="22"/>
         </w:rPr>
       </w:pPr>
-      <w:hyperlink w:anchor="_Toc162726046" w:history="1">
+      <w:hyperlink w:anchor="_Toc162958317" w:history="1">
         <w:r>
           <w:rPr>
             <w:rStyle w:val="Hyperlink"/>
@@ -7025,7 +7027,7 @@
             <w:noProof/>
             <w:webHidden/>
           </w:rPr>
-          <w:instrText xml:space="preserve"> PAGEREF _Toc162726046 \h </w:instrText>
+          <w:instrText xml:space="preserve"> PAGEREF _Toc162958317 \h </w:instrText>
         </w:r>
         <w:r>
           <w:rPr>
@@ -7069,7 +7071,7 @@
           <w:sz w:val="22"/>
         </w:rPr>
       </w:pPr>
-      <w:hyperlink w:anchor="_Toc162726047" w:history="1">
+      <w:hyperlink w:anchor="_Toc162958318" w:history="1">
         <w:r>
           <w:rPr>
             <w:rStyle w:val="Hyperlink"/>
@@ -7111,7 +7113,7 @@
             <w:noProof/>
             <w:webHidden/>
           </w:rPr>
-          <w:instrText xml:space="preserve"> PAGEREF _Toc162726047 \h </w:instrText>
+          <w:instrText xml:space="preserve"> PAGEREF _Toc162958318 \h </w:instrText>
         </w:r>
         <w:r>
           <w:rPr>
@@ -7155,7 +7157,7 @@
           <w:sz w:val="22"/>
         </w:rPr>
       </w:pPr>
-      <w:hyperlink w:anchor="_Toc162726048" w:history="1">
+      <w:hyperlink w:anchor="_Toc162958319" w:history="1">
         <w:r>
           <w:rPr>
             <w:rStyle w:val="Hyperlink"/>
@@ -7197,7 +7199,7 @@
             <w:noProof/>
             <w:webHidden/>
           </w:rPr>
-          <w:instrText xml:space="preserve"> PAGEREF _Toc162726048 \h </w:instrText>
+          <w:instrText xml:space="preserve"> PAGEREF _Toc162958319 \h </w:instrText>
         </w:r>
         <w:r>
           <w:rPr>
@@ -7241,7 +7243,7 @@
           <w:sz w:val="22"/>
         </w:rPr>
       </w:pPr>
-      <w:hyperlink w:anchor="_Toc162726049" w:history="1">
+      <w:hyperlink w:anchor="_Toc162958320" w:history="1">
         <w:r>
           <w:rPr>
             <w:rStyle w:val="Hyperlink"/>
@@ -7262,6 +7264,92 @@
             <w:rStyle w:val="Hyperlink"/>
             <w:noProof/>
           </w:rPr>
+          <w:t>ASCII</w:t>
+        </w:r>
+        <w:r>
+          <w:rPr>
+            <w:noProof/>
+            <w:webHidden/>
+          </w:rPr>
+          <w:tab/>
+        </w:r>
+        <w:r>
+          <w:rPr>
+            <w:noProof/>
+            <w:webHidden/>
+          </w:rPr>
+          <w:fldChar w:fldCharType="begin"/>
+        </w:r>
+        <w:r>
+          <w:rPr>
+            <w:noProof/>
+            <w:webHidden/>
+          </w:rPr>
+          <w:instrText xml:space="preserve"> PAGEREF _Toc162958320 \h </w:instrText>
+        </w:r>
+        <w:r>
+          <w:rPr>
+            <w:noProof/>
+            <w:webHidden/>
+          </w:rPr>
+        </w:r>
+        <w:r>
+          <w:rPr>
+            <w:noProof/>
+            <w:webHidden/>
+          </w:rPr>
+          <w:fldChar w:fldCharType="separate"/>
+        </w:r>
+        <w:r>
+          <w:rPr>
+            <w:noProof/>
+            <w:webHidden/>
+          </w:rPr>
+          <w:t>36</w:t>
+        </w:r>
+        <w:r>
+          <w:rPr>
+            <w:noProof/>
+            <w:webHidden/>
+          </w:rPr>
+          <w:fldChar w:fldCharType="end"/>
+        </w:r>
+      </w:hyperlink>
+    </w:p>
+    <w:p>
+      <w:pPr>
+        <w:pStyle w:val="TOC2"/>
+        <w:tabs>
+          <w:tab w:val="left" w:pos="880"/>
+          <w:tab w:val="right" w:leader="dot" w:pos="10430"/>
+        </w:tabs>
+        <w:rPr>
+          <w:rFonts w:asciiTheme="minorHAnsi" w:eastAsiaTheme="minorEastAsia" w:hAnsiTheme="minorHAnsi"/>
+          <w:noProof/>
+          <w:sz w:val="22"/>
+        </w:rPr>
+      </w:pPr>
+      <w:hyperlink w:anchor="_Toc162958321" w:history="1">
+        <w:r>
+          <w:rPr>
+            <w:rStyle w:val="Hyperlink"/>
+            <w:noProof/>
+          </w:rPr>
+          <w:t>3.</w:t>
+        </w:r>
+        <w:r>
+          <w:rPr>
+            <w:rFonts w:asciiTheme="minorHAnsi" w:eastAsiaTheme="minorEastAsia" w:hAnsiTheme="minorHAnsi"/>
+            <w:noProof/>
+            <w:sz w:val="22"/>
+          </w:rPr>
+          <w:tab/>
+        </w:r>
+        <w:r>
+          <w:rPr>
+            <w:rStyle w:val="Hyperlink"/>
+            <w:noProof/>
+          </w:rPr>
           <w:t>Quick Sort</w:t>
         </w:r>
         <w:r>
@@ -7283,7 +7371,7 @@
             <w:noProof/>
             <w:webHidden/>
           </w:rPr>
-          <w:instrText xml:space="preserve"> PAGEREF _Toc162726049 \h </w:instrText>
+          <w:instrText xml:space="preserve"> PAGEREF _Toc162958321 \h </w:instrText>
         </w:r>
         <w:r>
           <w:rPr>
@@ -7303,7 +7391,93 @@
             <w:noProof/>
             <w:webHidden/>
           </w:rPr>
-          <w:t>36</w:t>
+          <w:t>37</w:t>
+        </w:r>
+        <w:r>
+          <w:rPr>
+            <w:noProof/>
+            <w:webHidden/>
+          </w:rPr>
+          <w:fldChar w:fldCharType="end"/>
+        </w:r>
+      </w:hyperlink>
+    </w:p>
+    <w:p>
+      <w:pPr>
+        <w:pStyle w:val="TOC2"/>
+        <w:tabs>
+          <w:tab w:val="left" w:pos="880"/>
+          <w:tab w:val="right" w:leader="dot" w:pos="10430"/>
+        </w:tabs>
+        <w:rPr>
+          <w:rFonts w:asciiTheme="minorHAnsi" w:eastAsiaTheme="minorEastAsia" w:hAnsiTheme="minorHAnsi"/>
+          <w:noProof/>
+          <w:sz w:val="22"/>
+        </w:rPr>
+      </w:pPr>
+      <w:hyperlink w:anchor="_Toc162958322" w:history="1">
+        <w:r>
+          <w:rPr>
+            <w:rStyle w:val="Hyperlink"/>
+            <w:noProof/>
+          </w:rPr>
+          <w:t>4.</w:t>
+        </w:r>
+        <w:r>
+          <w:rPr>
+            <w:rFonts w:asciiTheme="minorHAnsi" w:eastAsiaTheme="minorEastAsia" w:hAnsiTheme="minorHAnsi"/>
+            <w:noProof/>
+            <w:sz w:val="22"/>
+          </w:rPr>
+          <w:tab/>
+        </w:r>
+        <w:r>
+          <w:rPr>
+            <w:rStyle w:val="Hyperlink"/>
+            <w:noProof/>
+          </w:rPr>
+          <w:t>Merge Sort</w:t>
+        </w:r>
+        <w:r>
+          <w:rPr>
+            <w:noProof/>
+            <w:webHidden/>
+          </w:rPr>
+          <w:tab/>
+        </w:r>
+        <w:r>
+          <w:rPr>
+            <w:noProof/>
+            <w:webHidden/>
+          </w:rPr>
+          <w:fldChar w:fldCharType="begin"/>
+        </w:r>
+        <w:r>
+          <w:rPr>
+            <w:noProof/>
+            <w:webHidden/>
+          </w:rPr>
+          <w:instrText xml:space="preserve"> PAGEREF _Toc162958322 \h </w:instrText>
+        </w:r>
+        <w:r>
+          <w:rPr>
+            <w:noProof/>
+            <w:webHidden/>
+          </w:rPr>
+        </w:r>
+        <w:r>
+          <w:rPr>
+            <w:noProof/>
+            <w:webHidden/>
+          </w:rPr>
+          <w:fldChar w:fldCharType="separate"/>
+        </w:r>
+        <w:r>
+          <w:rPr>
+            <w:noProof/>
+            <w:webHidden/>
+          </w:rPr>
+          <w:t>41</w:t>
         </w:r>
         <w:r>
           <w:rPr>
@@ -7327,7 +7501,7 @@
           <w:sz w:val="22"/>
         </w:rPr>
       </w:pPr>
-      <w:hyperlink w:anchor="_Toc162726050" w:history="1">
+      <w:hyperlink w:anchor="_Toc162958323" w:history="1">
         <w:r>
           <w:rPr>
             <w:rStyle w:val="Hyperlink"/>
@@ -7369,7 +7543,7 @@
             <w:noProof/>
             <w:webHidden/>
           </w:rPr>
-          <w:instrText xml:space="preserve"> PAGEREF _Toc162726050 \h </w:instrText>
+          <w:instrText xml:space="preserve"> PAGEREF _Toc162958323 \h </w:instrText>
         </w:r>
         <w:r>
           <w:rPr>
@@ -7389,7 +7563,7 @@
             <w:noProof/>
             <w:webHidden/>
           </w:rPr>
-          <w:t>40</w:t>
+          <w:t>41</w:t>
         </w:r>
         <w:r>
           <w:rPr>
@@ -7413,7 +7587,7 @@
           <w:sz w:val="22"/>
         </w:rPr>
       </w:pPr>
-      <w:hyperlink w:anchor="_Toc162726051" w:history="1">
+      <w:hyperlink w:anchor="_Toc162958324" w:history="1">
         <w:r>
           <w:rPr>
             <w:rStyle w:val="Hyperlink"/>
@@ -7455,7 +7629,7 @@
             <w:noProof/>
             <w:webHidden/>
           </w:rPr>
-          <w:instrText xml:space="preserve"> PAGEREF _Toc162726051 \h </w:instrText>
+          <w:instrText xml:space="preserve"> PAGEREF _Toc162958324 \h </w:instrText>
         </w:r>
         <w:r>
           <w:rPr>
@@ -7475,7 +7649,7 @@
             <w:noProof/>
             <w:webHidden/>
           </w:rPr>
-          <w:t>40</w:t>
+          <w:t>42</w:t>
         </w:r>
         <w:r>
           <w:rPr>
@@ -7500,22 +7674,22 @@
       <w:pPr>
         <w:pStyle w:val="Heading1"/>
       </w:pPr>
-      <w:bookmarkStart w:id="1" w:name="_Toc162725975"/>
+      <w:bookmarkStart w:id="2" w:name="_Toc162958246"/>
       <w:r>
         <w:lastRenderedPageBreak/>
         <w:t>Môi trường làm việc</w:t>
       </w:r>
-      <w:bookmarkEnd w:id="1"/>
+      <w:bookmarkEnd w:id="2"/>
     </w:p>
     <w:p>
       <w:pPr>
         <w:pStyle w:val="Heading2"/>
       </w:pPr>
-      <w:bookmarkStart w:id="2" w:name="_Toc162725976"/>
+      <w:bookmarkStart w:id="3" w:name="_Toc162958247"/>
       <w:r>
         <w:t>Môi trường làm việc:</w:t>
       </w:r>
-      <w:bookmarkEnd w:id="2"/>
+      <w:bookmarkEnd w:id="3"/>
     </w:p>
     <w:p>
       <w:pPr>
@@ -7532,11 +7706,11 @@
       <w:pPr>
         <w:pStyle w:val="Heading2"/>
       </w:pPr>
-      <w:bookmarkStart w:id="3" w:name="_Toc162725977"/>
+      <w:bookmarkStart w:id="4" w:name="_Toc162958248"/>
       <w:r>
         <w:t>Ngôn ngữ:</w:t>
       </w:r>
-      <w:bookmarkEnd w:id="3"/>
+      <w:bookmarkEnd w:id="4"/>
     </w:p>
     <w:p>
       <w:pPr>
@@ -7553,11 +7727,11 @@
       <w:pPr>
         <w:pStyle w:val="Heading1"/>
       </w:pPr>
-      <w:bookmarkStart w:id="4" w:name="_Toc162725978"/>
+      <w:bookmarkStart w:id="5" w:name="_Toc162958249"/>
       <w:r>
         <w:t>Tìm hiểu mã nguồn chương trình nachos</w:t>
       </w:r>
-      <w:bookmarkEnd w:id="4"/>
+      <w:bookmarkEnd w:id="5"/>
     </w:p>
     <w:p>
       <w:pPr>
@@ -7567,11 +7741,11 @@
           <w:numId w:val="6"/>
         </w:numPr>
       </w:pPr>
-      <w:bookmarkStart w:id="5" w:name="_Toc162725979"/>
+      <w:bookmarkStart w:id="6" w:name="_Toc162958250"/>
       <w:r>
         <w:t>progtest.cc</w:t>
       </w:r>
-      <w:bookmarkEnd w:id="5"/>
+      <w:bookmarkEnd w:id="6"/>
     </w:p>
     <w:p>
       <w:r>
@@ -7590,15 +7764,7 @@
         <w:t xml:space="preserve">StartProcess: hàm </w:t>
       </w:r>
       <w:r>
-        <w:t>được sử dụng để chạy một chương trình người dùng. Chức năng chính của StartProcess là mở file thực thi, tạo không gian địa chỉ mới cho chương trình, khởi tạo và khôi phục giá trị đăng ký ban đầu, sau đó chạy chương trình bằng cách gọi machine-&gt;</w:t>
-      </w:r>
-      <w:proofErr w:type="gramStart"/>
-      <w:r>
-        <w:t>Run(</w:t>
-      </w:r>
-      <w:proofErr w:type="gramEnd"/>
-      <w:r>
-        <w:t>). Chương trình chỉ trở về khi không gặp lỗi hoặc kết thúc bằng cách gọi syscall "exit".</w:t>
+        <w:t>được sử dụng để chạy một chương trình người dùng. Chức năng chính của StartProcess là mở file thực thi, tạo không gian địa chỉ mới cho chương trình, khởi tạo và khôi phục giá trị đăng ký ban đầu, sau đó chạy chương trình bằng cách gọi machine-&gt;Run(). Chương trình chỉ trở về khi không gặp lỗi hoặc kết thúc bằng cách gọi syscall "exit".</w:t>
       </w:r>
     </w:p>
     <w:p>
@@ -7669,13 +7835,8 @@
           <w:numId w:val="79"/>
         </w:numPr>
       </w:pPr>
-      <w:proofErr w:type="gramStart"/>
-      <w:r>
-        <w:t>ReadAvail(</w:t>
-      </w:r>
-      <w:proofErr w:type="gramEnd"/>
-      <w:r>
-        <w:t>int arg): Một hàm xử lý ngắt được gọi khi một ký tự được nhập vào từ console, nó thức tỉnh một luồng đang đợi bằng cách tăng giá trị của Semaphore readAvail.</w:t>
+      <w:r>
+        <w:t>ReadAvail(int arg): Một hàm xử lý ngắt được gọi khi một ký tự được nhập vào từ console, nó thức tỉnh một luồng đang đợi bằng cách tăng giá trị của Semaphore readAvail.</w:t>
       </w:r>
     </w:p>
     <w:p>
@@ -7686,13 +7847,8 @@
           <w:numId w:val="79"/>
         </w:numPr>
       </w:pPr>
-      <w:proofErr w:type="gramStart"/>
-      <w:r>
-        <w:t>WriteDone(</w:t>
-      </w:r>
-      <w:proofErr w:type="gramEnd"/>
-      <w:r>
-        <w:t>int arg): Một hàm xử lý ngắt được gọi khi một ký tự được ghi ra console, nó thức tỉnh một luồng đang đợi bằng cách tăng giá trị của Semaphore writeDone.</w:t>
+      <w:r>
+        <w:t>WriteDone(int arg): Một hàm xử lý ngắt được gọi khi một ký tự được ghi ra console, nó thức tỉnh một luồng đang đợi bằng cách tăng giá trị của Semaphore writeDone.</w:t>
       </w:r>
     </w:p>
     <w:p>
@@ -7703,13 +7859,8 @@
           <w:numId w:val="79"/>
         </w:numPr>
       </w:pPr>
-      <w:proofErr w:type="gramStart"/>
-      <w:r>
-        <w:t>ConsoleTest(</w:t>
-      </w:r>
-      <w:proofErr w:type="gramEnd"/>
-      <w:r>
-        <w:t>char *in, char *out): Một hàm để thử nghiệm việc đọc và ghi từ console. Nó sẽ lặp lại việc đọc một ký tự từ console, sau đó ghi ký tự đó ra console và lặp lại quá trình cho đến khi người dùng nhập ký tự 'q' để thoát</w:t>
+      <w:r>
+        <w:t>ConsoleTest(char *in, char *out): Một hàm để thử nghiệm việc đọc và ghi từ console. Nó sẽ lặp lại việc đọc một ký tự từ console, sau đó ghi ký tự đó ra console và lặp lại quá trình cho đến khi người dùng nhập ký tự 'q' để thoát</w:t>
       </w:r>
     </w:p>
     <w:p/>
@@ -7717,12 +7868,12 @@
       <w:pPr>
         <w:pStyle w:val="Heading2"/>
       </w:pPr>
-      <w:bookmarkStart w:id="6" w:name="_Toc162725980"/>
+      <w:bookmarkStart w:id="7" w:name="_Toc162958251"/>
       <w:r>
         <w:lastRenderedPageBreak/>
         <w:t>syscall.h</w:t>
       </w:r>
-      <w:bookmarkEnd w:id="6"/>
+      <w:bookmarkEnd w:id="7"/>
     </w:p>
     <w:p>
       <w:r>
@@ -7753,15 +7904,7 @@
         </w:numPr>
       </w:pPr>
       <w:r>
-        <w:t xml:space="preserve">Hàm </w:t>
-      </w:r>
-      <w:proofErr w:type="gramStart"/>
-      <w:r>
-        <w:t>Halt(</w:t>
-      </w:r>
-      <w:proofErr w:type="gramEnd"/>
-      <w:r>
-        <w:t>): Dừng Nachos và in ra các thống kê hiệu suất.</w:t>
+        <w:t>Hàm Halt(): Dừng Nachos và in ra các thống kê hiệu suất.</w:t>
       </w:r>
     </w:p>
     <w:p>
@@ -7773,15 +7916,7 @@
         </w:numPr>
       </w:pPr>
       <w:r>
-        <w:t xml:space="preserve">Hàm </w:t>
-      </w:r>
-      <w:proofErr w:type="gramStart"/>
-      <w:r>
-        <w:t>Exit(</w:t>
-      </w:r>
-      <w:proofErr w:type="gramEnd"/>
-      <w:r>
-        <w:t>int status): Kết thúc chương trình người dùng, với status chỉ ra trạng thái kết thúc.</w:t>
+        <w:t>Hàm Exit(int status): Kết thúc chương trình người dùng, với status chỉ ra trạng thái kết thúc.</w:t>
       </w:r>
     </w:p>
     <w:p>
@@ -7793,15 +7928,7 @@
         </w:numPr>
       </w:pPr>
       <w:r>
-        <w:t xml:space="preserve">Hàm </w:t>
-      </w:r>
-      <w:proofErr w:type="gramStart"/>
-      <w:r>
-        <w:t>Exec(</w:t>
-      </w:r>
-      <w:proofErr w:type="gramEnd"/>
-      <w:r>
-        <w:t>char *name): Chạy một chương trình mới từ tệp đã cho và trả về một định danh không gian địa chỉ.</w:t>
+        <w:t>Hàm Exec(char *name): Chạy một chương trình mới từ tệp đã cho và trả về một định danh không gian địa chỉ.</w:t>
       </w:r>
     </w:p>
     <w:p>
@@ -7813,15 +7940,7 @@
         </w:numPr>
       </w:pPr>
       <w:r>
-        <w:t xml:space="preserve">Hàm </w:t>
-      </w:r>
-      <w:proofErr w:type="gramStart"/>
-      <w:r>
-        <w:t>Join(</w:t>
-      </w:r>
-      <w:proofErr w:type="gramEnd"/>
-      <w:r>
-        <w:t>SpaceId id): Chờ đến khi một chương trình con đã thực hiện xong và trả về trạng thái kết thúc của nó.</w:t>
+        <w:t>Hàm Join(SpaceId id): Chờ đến khi một chương trình con đã thực hiện xong và trả về trạng thái kết thúc của nó.</w:t>
       </w:r>
     </w:p>
     <w:p>
@@ -7833,15 +7952,7 @@
         </w:numPr>
       </w:pPr>
       <w:r>
-        <w:t xml:space="preserve">Hàm </w:t>
-      </w:r>
-      <w:proofErr w:type="gramStart"/>
-      <w:r>
-        <w:t>Create(</w:t>
-      </w:r>
-      <w:proofErr w:type="gramEnd"/>
-      <w:r>
-        <w:t>char *name): Tạo một tệp Nachos mới.</w:t>
+        <w:t>Hàm Create(char *name): Tạo một tệp Nachos mới.</w:t>
       </w:r>
     </w:p>
     <w:p>
@@ -7853,15 +7964,7 @@
         </w:numPr>
       </w:pPr>
       <w:r>
-        <w:t xml:space="preserve">Hàm </w:t>
-      </w:r>
-      <w:proofErr w:type="gramStart"/>
-      <w:r>
-        <w:t>Open(</w:t>
-      </w:r>
-      <w:proofErr w:type="gramEnd"/>
-      <w:r>
-        <w:t>char *name): Mở một tệp Nachos và trả về một định danh tệp mở.</w:t>
+        <w:t>Hàm Open(char *name): Mở một tệp Nachos và trả về một định danh tệp mở.</w:t>
       </w:r>
     </w:p>
     <w:p>
@@ -7873,15 +7976,7 @@
         </w:numPr>
       </w:pPr>
       <w:r>
-        <w:t xml:space="preserve">Hàm </w:t>
-      </w:r>
-      <w:proofErr w:type="gramStart"/>
-      <w:r>
-        <w:t>Write(</w:t>
-      </w:r>
-      <w:proofErr w:type="gramEnd"/>
-      <w:r>
-        <w:t>char *buffer, int size, OpenFileId id): Ghi các byte từ bộ đệm vào tệp đã mở.</w:t>
+        <w:t>Hàm Write(char *buffer, int size, OpenFileId id): Ghi các byte từ bộ đệm vào tệp đã mở.</w:t>
       </w:r>
     </w:p>
     <w:p>
@@ -7893,15 +7988,7 @@
         </w:numPr>
       </w:pPr>
       <w:r>
-        <w:t xml:space="preserve">Hàm </w:t>
-      </w:r>
-      <w:proofErr w:type="gramStart"/>
-      <w:r>
-        <w:t>Read(</w:t>
-      </w:r>
-      <w:proofErr w:type="gramEnd"/>
-      <w:r>
-        <w:t>char *buffer, int size, OpenFileId id): Đọc các byte từ tệp đã mở vào bộ đệm.</w:t>
+        <w:t>Hàm Read(char *buffer, int size, OpenFileId id): Đọc các byte từ tệp đã mở vào bộ đệm.</w:t>
       </w:r>
     </w:p>
     <w:p>
@@ -7913,15 +8000,7 @@
         </w:numPr>
       </w:pPr>
       <w:r>
-        <w:t xml:space="preserve">Hàm </w:t>
-      </w:r>
-      <w:proofErr w:type="gramStart"/>
-      <w:r>
-        <w:t>Close(</w:t>
-      </w:r>
-      <w:proofErr w:type="gramEnd"/>
-      <w:r>
-        <w:t>OpenFileId id): Đóng tệp đã mở.</w:t>
+        <w:t>Hàm Close(OpenFileId id): Đóng tệp đã mở.</w:t>
       </w:r>
     </w:p>
     <w:p>
@@ -7933,15 +8012,7 @@
         </w:numPr>
       </w:pPr>
       <w:r>
-        <w:t xml:space="preserve">Hàm </w:t>
-      </w:r>
-      <w:proofErr w:type="gramStart"/>
-      <w:r>
-        <w:t>Fork(</w:t>
-      </w:r>
-      <w:proofErr w:type="gramEnd"/>
-      <w:r>
-        <w:t>void (*func)()): Tạo một luồng mới để chạy một hàm trong không gian địa chỉ hiện tại.</w:t>
+        <w:t>Hàm Fork(void (*func)()): Tạo một luồng mới để chạy một hàm trong không gian địa chỉ hiện tại.</w:t>
       </w:r>
     </w:p>
     <w:p>
@@ -7953,15 +8024,7 @@
         </w:numPr>
       </w:pPr>
       <w:r>
-        <w:t xml:space="preserve">Hàm </w:t>
-      </w:r>
-      <w:proofErr w:type="gramStart"/>
-      <w:r>
-        <w:t>Yield(</w:t>
-      </w:r>
-      <w:proofErr w:type="gramEnd"/>
-      <w:r>
-        <w:t>): Nhường CPU cho một luồng khác có thể chạy, cho dù nó ở trong không gian địa chỉ hiện tại hoặc không.</w:t>
+        <w:t>Hàm Yield(): Nhường CPU cho một luồng khác có thể chạy, cho dù nó ở trong không gian địa chỉ hiện tại hoặc không.</w:t>
       </w:r>
     </w:p>
     <w:p>
@@ -7973,11 +8036,11 @@
       <w:pPr>
         <w:pStyle w:val="Heading2"/>
       </w:pPr>
-      <w:bookmarkStart w:id="7" w:name="_Toc162725981"/>
+      <w:bookmarkStart w:id="8" w:name="_Toc162958252"/>
       <w:r>
         <w:t>exception.cc</w:t>
       </w:r>
-      <w:bookmarkEnd w:id="7"/>
+      <w:bookmarkEnd w:id="8"/>
     </w:p>
     <w:p>
       <w:r>
@@ -8001,13 +8064,8 @@
           <w:numId w:val="81"/>
         </w:numPr>
       </w:pPr>
-      <w:proofErr w:type="gramStart"/>
-      <w:r>
-        <w:t>ExceptionHandler(</w:t>
-      </w:r>
-      <w:proofErr w:type="gramEnd"/>
-      <w:r>
-        <w:t>ExceptionType which): Đây là hàm xử lý ngoại lệ (exception handler) chính của hệ điều hành Nachos. Hàm này được gọi khi một chương trình người dùng gây ra một ngoại lệ (exception), bao gồm cả các syscall và các ngoại lệ bộ xử lý (processor exceptions) như lỗi truy cập bộ nhớ không hợp lệ hoặc lỗi toán học.</w:t>
+      <w:r>
+        <w:t>ExceptionHandler(ExceptionType which): Đây là hàm xử lý ngoại lệ (exception handler) chính của hệ điều hành Nachos. Hàm này được gọi khi một chương trình người dùng gây ra một ngoại lệ (exception), bao gồm cả các syscall và các ngoại lệ bộ xử lý (processor exceptions) như lỗi truy cập bộ nhớ không hợp lệ hoặc lỗi toán học.</w:t>
       </w:r>
     </w:p>
     <w:p>
@@ -8020,15 +8078,7 @@
       </w:pPr>
       <w:r>
         <w:lastRenderedPageBreak/>
-        <w:t>Nếu ngoại lệ là một syscall và loại syscall là SC_Halt, có nghĩa là chương trình người dùng muốn kết thúc chương trình Nachos. Trong trường hợp này, Nachos sẽ gọi hàm interrupt-&gt;</w:t>
-      </w:r>
-      <w:proofErr w:type="gramStart"/>
-      <w:r>
-        <w:t>Halt(</w:t>
-      </w:r>
-      <w:proofErr w:type="gramEnd"/>
-      <w:r>
-        <w:t>) để dừng hệ thống.</w:t>
+        <w:t>Nếu ngoại lệ là một syscall và loại syscall là SC_Halt, có nghĩa là chương trình người dùng muốn kết thúc chương trình Nachos. Trong trường hợp này, Nachos sẽ gọi hàm interrupt-&gt;Halt() để dừng hệ thống.</w:t>
       </w:r>
     </w:p>
     <w:p>
@@ -8052,11 +8102,11 @@
           <w:numId w:val="6"/>
         </w:numPr>
       </w:pPr>
-      <w:bookmarkStart w:id="8" w:name="_Toc162725982"/>
+      <w:bookmarkStart w:id="9" w:name="_Toc162958253"/>
       <w:r>
         <w:t>bitmap.h + bitmap.cc</w:t>
       </w:r>
-      <w:bookmarkEnd w:id="8"/>
+      <w:bookmarkEnd w:id="9"/>
     </w:p>
     <w:p>
       <w:r>
@@ -8121,15 +8171,7 @@
         </w:numPr>
       </w:pPr>
       <w:r>
-        <w:t>“</w:t>
-      </w:r>
-      <w:proofErr w:type="gramStart"/>
-      <w:r>
-        <w:t>BitMap(</w:t>
-      </w:r>
-      <w:proofErr w:type="gramEnd"/>
-      <w:r>
-        <w:t>int nitems)”: khởi tạo bitmap với “nitems” bits, với tất cả các bits được thiết lập về 0 (clear).</w:t>
+        <w:t>“BitMap(int nitems)”: khởi tạo bitmap với “nitems” bits, với tất cả các bits được thiết lập về 0 (clear).</w:t>
       </w:r>
     </w:p>
     <w:p>
@@ -8141,15 +8183,7 @@
         </w:numPr>
       </w:pPr>
       <w:r>
-        <w:t>Destructor “~</w:t>
-      </w:r>
-      <w:proofErr w:type="gramStart"/>
-      <w:r>
-        <w:t>BitMap(</w:t>
-      </w:r>
-      <w:proofErr w:type="gramEnd"/>
-      <w:r>
-        <w:t>)”: giải phóng bộ nhớ được cấp phát cho bitmap.</w:t>
+        <w:t>Destructor “~BitMap()”: giải phóng bộ nhớ được cấp phát cho bitmap.</w:t>
       </w:r>
     </w:p>
     <w:p>
@@ -8161,15 +8195,7 @@
         </w:numPr>
       </w:pPr>
       <w:r>
-        <w:t xml:space="preserve">“void </w:t>
-      </w:r>
-      <w:proofErr w:type="gramStart"/>
-      <w:r>
-        <w:t>Mark(</w:t>
-      </w:r>
-      <w:proofErr w:type="gramEnd"/>
-      <w:r>
-        <w:t>int which)”: đặt bit ở vị trí “which” thành 1.</w:t>
+        <w:t>“void Mark(int which)”: đặt bit ở vị trí “which” thành 1.</w:t>
       </w:r>
     </w:p>
     <w:p>
@@ -8181,15 +8207,7 @@
         </w:numPr>
       </w:pPr>
       <w:r>
-        <w:t xml:space="preserve">“void </w:t>
-      </w:r>
-      <w:proofErr w:type="gramStart"/>
-      <w:r>
-        <w:t>Clear(</w:t>
-      </w:r>
-      <w:proofErr w:type="gramEnd"/>
-      <w:r>
-        <w:t>int which)”: xóa bit ở vị trí “which”, thiết lập nó về 0.</w:t>
+        <w:t>“void Clear(int which)”: xóa bit ở vị trí “which”, thiết lập nó về 0.</w:t>
       </w:r>
     </w:p>
     <w:p>
@@ -8201,15 +8219,7 @@
         </w:numPr>
       </w:pPr>
       <w:r>
-        <w:t xml:space="preserve">“bool </w:t>
-      </w:r>
-      <w:proofErr w:type="gramStart"/>
-      <w:r>
-        <w:t>Test(</w:t>
-      </w:r>
-      <w:proofErr w:type="gramEnd"/>
-      <w:r>
-        <w:t>int which)”: kiểm tra xem bit ở vị trí “which” có đang được set 1 hay không. Trả về “true” nếu bit đó được set.</w:t>
+        <w:t>“bool Test(int which)”: kiểm tra xem bit ở vị trí “which” có đang được set 1 hay không. Trả về “true” nếu bit đó được set.</w:t>
       </w:r>
     </w:p>
     <w:p>
@@ -8221,15 +8231,7 @@
         </w:numPr>
       </w:pPr>
       <w:r>
-        <w:t xml:space="preserve">“int </w:t>
-      </w:r>
-      <w:proofErr w:type="gramStart"/>
-      <w:r>
-        <w:t>Find(</w:t>
-      </w:r>
-      <w:proofErr w:type="gramEnd"/>
-      <w:r>
-        <w:t>)”: Tìm bit đầu tiên không được set 0 trong bitmap, đặt nó thành 1 và trả về chỉ số của bit đó. Nếu tất cả các bit đều đã được set, phương thức trả về -1.</w:t>
+        <w:t>“int Find()”: Tìm bit đầu tiên không được set 0 trong bitmap, đặt nó thành 1 và trả về chỉ số của bit đó. Nếu tất cả các bit đều đã được set, phương thức trả về -1.</w:t>
       </w:r>
     </w:p>
     <w:p>
@@ -8241,15 +8243,7 @@
         </w:numPr>
       </w:pPr>
       <w:r>
-        <w:t xml:space="preserve">“int </w:t>
-      </w:r>
-      <w:proofErr w:type="gramStart"/>
-      <w:r>
-        <w:t>NumClear(</w:t>
-      </w:r>
-      <w:proofErr w:type="gramEnd"/>
-      <w:r>
-        <w:t>)”: đếm và trả về số lượng bits chưa được set 0 trong bitmap.</w:t>
+        <w:t>“int NumClear()”: đếm và trả về số lượng bits chưa được set 0 trong bitmap.</w:t>
       </w:r>
     </w:p>
     <w:p>
@@ -8261,15 +8255,7 @@
         </w:numPr>
       </w:pPr>
       <w:r>
-        <w:t xml:space="preserve">“void </w:t>
-      </w:r>
-      <w:proofErr w:type="gramStart"/>
-      <w:r>
-        <w:t>Print(</w:t>
-      </w:r>
-      <w:proofErr w:type="gramEnd"/>
-      <w:r>
-        <w:t>)”: in chỉ số của tất cả các bits được set 1 trong bitmap, dùng cho mục đích debug.</w:t>
+        <w:t>“void Print()”: in chỉ số của tất cả các bits được set 1 trong bitmap, dùng cho mục đích debug.</w:t>
       </w:r>
     </w:p>
     <w:p>
@@ -8281,15 +8267,7 @@
         </w:numPr>
       </w:pPr>
       <w:r>
-        <w:t xml:space="preserve">“void </w:t>
-      </w:r>
-      <w:proofErr w:type="gramStart"/>
-      <w:r>
-        <w:t>FetchFrom(</w:t>
-      </w:r>
-      <w:proofErr w:type="gramEnd"/>
-      <w:r>
-        <w:t>OpenFile* file)”: đọc bitmap từ file.</w:t>
+        <w:t>“void FetchFrom(OpenFile* file)”: đọc bitmap từ file.</w:t>
       </w:r>
     </w:p>
     <w:p>
@@ -8301,15 +8279,7 @@
         </w:numPr>
       </w:pPr>
       <w:r>
-        <w:t xml:space="preserve">“void </w:t>
-      </w:r>
-      <w:proofErr w:type="gramStart"/>
-      <w:r>
-        <w:t>WriteBack(</w:t>
-      </w:r>
-      <w:proofErr w:type="gramEnd"/>
-      <w:r>
-        <w:t>OpenFile* file)”: ghi bitmap vào file.</w:t>
+        <w:t>“void WriteBack(OpenFile* file)”: ghi bitmap vào file.</w:t>
       </w:r>
     </w:p>
     <w:p/>
@@ -8317,12 +8287,12 @@
       <w:pPr>
         <w:pStyle w:val="Heading2"/>
       </w:pPr>
-      <w:bookmarkStart w:id="9" w:name="_Toc162725983"/>
+      <w:bookmarkStart w:id="10" w:name="_Toc162958254"/>
       <w:r>
         <w:lastRenderedPageBreak/>
         <w:t>openfile.h</w:t>
       </w:r>
-      <w:bookmarkEnd w:id="9"/>
+      <w:bookmarkEnd w:id="10"/>
     </w:p>
     <w:p>
       <w:pPr>
@@ -8489,15 +8459,7 @@
         </w:numPr>
       </w:pPr>
       <w:r>
-        <w:t>“Read”</w:t>
-      </w:r>
-      <w:proofErr w:type="gramStart"/>
-      <w:r>
-        <w:t>/”Write</w:t>
-      </w:r>
-      <w:proofErr w:type="gramEnd"/>
-      <w:r>
-        <w:t>”: Đọc/ghi “numBytes” bytes từ/đến file, bắt đầu từ vị trí hiện tại. Trả về số byte thực sự được đọc/ghi và cập nhật vị trí trong file.</w:t>
+        <w:t>“Read”/”Write”: Đọc/ghi “numBytes” bytes từ/đến file, bắt đầu từ vị trí hiện tại. Trả về số byte thực sự được đọc/ghi và cập nhật vị trí trong file.</w:t>
       </w:r>
     </w:p>
     <w:p>
@@ -8509,15 +8471,7 @@
         </w:numPr>
       </w:pPr>
       <w:r>
-        <w:t>“ReadAt”</w:t>
-      </w:r>
-      <w:proofErr w:type="gramStart"/>
-      <w:r>
-        <w:t>/”WriteAt</w:t>
-      </w:r>
-      <w:proofErr w:type="gramEnd"/>
-      <w:r>
-        <w:t>”: đọc/ghi “numBytes” từ/đến file mà không qua vị trí hiện tại. Điều này cho phép truy cập trực tiếp tới một vị trí cụ thể trong file mà không thay đổi vị trí đọc/ghi hiện tại.</w:t>
+        <w:t>“ReadAt”/”WriteAt”: đọc/ghi “numBytes” từ/đến file mà không qua vị trí hiện tại. Điều này cho phép truy cập trực tiếp tới một vị trí cụ thể trong file mà không thay đổi vị trí đọc/ghi hiện tại.</w:t>
       </w:r>
     </w:p>
     <w:p>
@@ -8547,11 +8501,11 @@
       <w:pPr>
         <w:pStyle w:val="Heading2"/>
       </w:pPr>
-      <w:bookmarkStart w:id="10" w:name="_Toc162725984"/>
+      <w:bookmarkStart w:id="11" w:name="_Toc162958255"/>
       <w:r>
         <w:t>translate.h + translate.cc</w:t>
       </w:r>
-      <w:bookmarkEnd w:id="10"/>
+      <w:bookmarkEnd w:id="11"/>
     </w:p>
     <w:p>
       <w:pPr>
@@ -8706,14 +8660,14 @@
           <w:numId w:val="6"/>
         </w:numPr>
       </w:pPr>
-      <w:bookmarkStart w:id="11" w:name="_Toc162725985"/>
+      <w:bookmarkStart w:id="12" w:name="_Toc162958256"/>
       <w:r>
         <w:t>machine.</w:t>
       </w:r>
       <w:r>
         <w:t>h</w:t>
       </w:r>
-      <w:bookmarkEnd w:id="11"/>
+      <w:bookmarkEnd w:id="12"/>
     </w:p>
     <w:p>
       <w:r>
@@ -8907,15 +8861,7 @@
         </w:numPr>
       </w:pPr>
       <w:r>
-        <w:t xml:space="preserve">Phương thức </w:t>
-      </w:r>
-      <w:proofErr w:type="gramStart"/>
-      <w:r>
-        <w:t>Decode(</w:t>
-      </w:r>
-      <w:proofErr w:type="gramEnd"/>
-      <w:r>
-        <w:t>): Phương thức này được sử dụng để giải mã biểu diễn nhị phân của lệnh, từ đó xác định loại lệnh, các thanh ghi liên quan và các giá trị toán hạng ngay lập tức.</w:t>
+        <w:t>Phương thức Decode(): Phương thức này được sử dụng để giải mã biểu diễn nhị phân của lệnh, từ đó xác định loại lệnh, các thanh ghi liên quan và các giá trị toán hạng ngay lập tức.</w:t>
       </w:r>
     </w:p>
     <w:p>
@@ -9015,11 +8961,11 @@
       <w:pPr>
         <w:pStyle w:val="Heading2"/>
       </w:pPr>
-      <w:bookmarkStart w:id="12" w:name="_Toc162725986"/>
+      <w:bookmarkStart w:id="13" w:name="_Toc162958257"/>
       <w:r>
         <w:t>machine.cc</w:t>
       </w:r>
-      <w:bookmarkEnd w:id="12"/>
+      <w:bookmarkEnd w:id="13"/>
     </w:p>
     <w:p>
       <w:r>
@@ -9030,11 +8976,11 @@
       <w:pPr>
         <w:pStyle w:val="Heading3"/>
       </w:pPr>
-      <w:bookmarkStart w:id="13" w:name="_Toc162725987"/>
+      <w:bookmarkStart w:id="14" w:name="_Toc162958258"/>
       <w:r>
         <w:t>Constructor</w:t>
       </w:r>
-      <w:bookmarkEnd w:id="13"/>
+      <w:bookmarkEnd w:id="14"/>
     </w:p>
     <w:p>
       <w:pPr>
@@ -9081,23 +9027,7 @@
         </w:numPr>
       </w:pPr>
       <w:r>
-        <w:t xml:space="preserve">Cuối cùng, hàm gọi </w:t>
-      </w:r>
-      <w:proofErr w:type="gramStart"/>
-      <w:r>
-        <w:t>CheckEndian(</w:t>
-      </w:r>
-      <w:proofErr w:type="gramEnd"/>
-      <w:r>
-        <w:t xml:space="preserve">) để kiểm tra endian của hệ thống. Hàm </w:t>
-      </w:r>
-      <w:proofErr w:type="gramStart"/>
-      <w:r>
-        <w:t>CheckEdian(</w:t>
-      </w:r>
-      <w:proofErr w:type="gramEnd"/>
-      <w:r>
-        <w:t>) có nội dung như sau</w:t>
+        <w:t>Cuối cùng, hàm gọi CheckEndian() để kiểm tra endian của hệ thống. Hàm CheckEdian() có nội dung như sau</w:t>
       </w:r>
       <w:r>
         <w:t>:</w:t>
@@ -9191,12 +9121,12 @@
       <w:pPr>
         <w:pStyle w:val="Heading3"/>
       </w:pPr>
-      <w:bookmarkStart w:id="14" w:name="_Toc162725988"/>
+      <w:bookmarkStart w:id="15" w:name="_Toc162958259"/>
       <w:r>
         <w:lastRenderedPageBreak/>
         <w:t>Destructor</w:t>
       </w:r>
-      <w:bookmarkEnd w:id="14"/>
+      <w:bookmarkEnd w:id="15"/>
     </w:p>
     <w:p>
       <w:pPr>
@@ -9213,15 +9143,7 @@
         <w:t>iải phóng bộ nhớ được cấp phát trước đó cho mảng mainMemory</w:t>
       </w:r>
       <w:r>
-        <w:t xml:space="preserve"> bằng lệnh </w:t>
-      </w:r>
-      <w:proofErr w:type="gramStart"/>
-      <w:r>
-        <w:t>delete[</w:t>
-      </w:r>
-      <w:proofErr w:type="gramEnd"/>
-      <w:r>
-        <w:t>]</w:t>
+        <w:t xml:space="preserve"> bằng lệnh delete[]</w:t>
       </w:r>
       <w:r>
         <w:t>, ngăn chặn rò rỉ bộ nhớ.</w:t>
@@ -9236,26 +9158,18 @@
         </w:numPr>
       </w:pPr>
       <w:r>
-        <w:t xml:space="preserve">Kiểm tra xem con trỏ tlb có khác NULL không. Nếu tlb không trỏ đến NULL, tức là đã sử dụng TLB (USE_TLB đã được định nghĩa), thì mảng các mục TLB cũng được giải phóng bằng cách sử dụng toán tử </w:t>
-      </w:r>
-      <w:proofErr w:type="gramStart"/>
-      <w:r>
-        <w:t>delete[</w:t>
-      </w:r>
-      <w:proofErr w:type="gramEnd"/>
-      <w:r>
-        <w:t>].</w:t>
+        <w:t>Kiểm tra xem con trỏ tlb có khác NULL không. Nếu tlb không trỏ đến NULL, tức là đã sử dụng TLB (USE_TLB đã được định nghĩa), thì mảng các mục TLB cũng được giải phóng bằng cách sử dụng toán tử delete[].</w:t>
       </w:r>
     </w:p>
     <w:p>
       <w:pPr>
         <w:pStyle w:val="Heading3"/>
       </w:pPr>
-      <w:bookmarkStart w:id="15" w:name="_Toc162725989"/>
+      <w:bookmarkStart w:id="16" w:name="_Toc162958260"/>
       <w:r>
         <w:t>RaiseException</w:t>
       </w:r>
-      <w:bookmarkEnd w:id="15"/>
+      <w:bookmarkEnd w:id="16"/>
     </w:p>
     <w:p>
       <w:pPr>
@@ -9356,15 +9270,7 @@
         </w:numPr>
       </w:pPr>
       <w:r>
-        <w:t xml:space="preserve">Gọi hàm </w:t>
-      </w:r>
-      <w:proofErr w:type="gramStart"/>
-      <w:r>
-        <w:t>DelayedLoad(</w:t>
-      </w:r>
-      <w:proofErr w:type="gramEnd"/>
-      <w:r>
-        <w:t>0, 0):</w:t>
+        <w:t>Gọi hàm DelayedLoad(0, 0):</w:t>
       </w:r>
     </w:p>
     <w:p>
@@ -9376,15 +9282,7 @@
         </w:numPr>
       </w:pPr>
       <w:r>
-        <w:t xml:space="preserve">Hàm </w:t>
-      </w:r>
-      <w:proofErr w:type="gramStart"/>
-      <w:r>
-        <w:t>DelayedLoad(</w:t>
-      </w:r>
-      <w:proofErr w:type="gramEnd"/>
-      <w:r>
-        <w:t>) được gọi để hoàn thành bất kỳ thao tác nạp trễ (delayed load) nào đang tiến hành.</w:t>
+        <w:t>Hàm DelayedLoad() được gọi để hoàn thành bất kỳ thao tác nạp trễ (delayed load) nào đang tiến hành.</w:t>
       </w:r>
     </w:p>
     <w:p>
@@ -9451,11 +9349,11 @@
       <w:pPr>
         <w:pStyle w:val="Heading3"/>
       </w:pPr>
-      <w:bookmarkStart w:id="16" w:name="_Toc162725990"/>
+      <w:bookmarkStart w:id="17" w:name="_Toc162958261"/>
       <w:r>
         <w:t>Debugger</w:t>
       </w:r>
-      <w:bookmarkEnd w:id="16"/>
+      <w:bookmarkEnd w:id="17"/>
     </w:p>
     <w:p>
       <w:pPr>
@@ -9496,15 +9394,7 @@
         </w:numPr>
       </w:pPr>
       <w:r>
-        <w:t>Gọi hàm interrupt-&gt;</w:t>
-      </w:r>
-      <w:proofErr w:type="gramStart"/>
-      <w:r>
-        <w:t>DumpState(</w:t>
-      </w:r>
-      <w:proofErr w:type="gramEnd"/>
-      <w:r>
-        <w:t>):</w:t>
+        <w:t>Gọi hàm interrupt-&gt;DumpState():</w:t>
       </w:r>
       <w:r>
         <w:t xml:space="preserve"> </w:t>
@@ -9523,15 +9413,7 @@
       </w:pPr>
       <w:r>
         <w:lastRenderedPageBreak/>
-        <w:t xml:space="preserve">Gọi hàm </w:t>
-      </w:r>
-      <w:proofErr w:type="gramStart"/>
-      <w:r>
-        <w:t>DumpState(</w:t>
-      </w:r>
-      <w:proofErr w:type="gramEnd"/>
-      <w:r>
-        <w:t>):</w:t>
+        <w:t>Gọi hàm DumpState():</w:t>
       </w:r>
       <w:r>
         <w:t xml:space="preserve"> </w:t>
@@ -9585,15 +9467,7 @@
         </w:numPr>
       </w:pPr>
       <w:r>
-        <w:t xml:space="preserve">Sử dụng hàm </w:t>
-      </w:r>
-      <w:proofErr w:type="gramStart"/>
-      <w:r>
-        <w:t>fgets(</w:t>
-      </w:r>
-      <w:proofErr w:type="gramEnd"/>
-      <w:r>
-        <w:t>) để đọc dòng lệnh từ người dùng và lưu vào biến buf.</w:t>
+        <w:t>Sử dụng hàm fgets() để đọc dòng lệnh từ người dùng và lưu vào biến buf.</w:t>
       </w:r>
     </w:p>
     <w:p>
@@ -9702,11 +9576,11 @@
       <w:pPr>
         <w:pStyle w:val="Heading3"/>
       </w:pPr>
-      <w:bookmarkStart w:id="17" w:name="_Toc162725991"/>
+      <w:bookmarkStart w:id="18" w:name="_Toc162958262"/>
       <w:r>
         <w:t>DumpState</w:t>
       </w:r>
-      <w:bookmarkEnd w:id="17"/>
+      <w:bookmarkEnd w:id="18"/>
     </w:p>
     <w:p>
       <w:pPr>
@@ -9838,11 +9712,11 @@
       <w:pPr>
         <w:pStyle w:val="Heading3"/>
       </w:pPr>
-      <w:bookmarkStart w:id="18" w:name="_Toc162725992"/>
+      <w:bookmarkStart w:id="19" w:name="_Toc162958263"/>
       <w:r>
         <w:t>ReadRegister + WriteRegister</w:t>
       </w:r>
-      <w:bookmarkEnd w:id="18"/>
+      <w:bookmarkEnd w:id="19"/>
     </w:p>
     <w:p>
       <w:pPr>
@@ -9869,15 +9743,7 @@
       </w:pPr>
       <w:r>
         <w:lastRenderedPageBreak/>
-        <w:t xml:space="preserve">Hàm </w:t>
-      </w:r>
-      <w:proofErr w:type="gramStart"/>
-      <w:r>
-        <w:t>ReadRegister(</w:t>
-      </w:r>
-      <w:proofErr w:type="gramEnd"/>
-      <w:r>
-        <w:t>int num):</w:t>
+        <w:t>Hàm ReadRegister(int num):</w:t>
       </w:r>
     </w:p>
     <w:p>
@@ -9925,15 +9791,7 @@
         </w:numPr>
       </w:pPr>
       <w:r>
-        <w:t xml:space="preserve">Hàm </w:t>
-      </w:r>
-      <w:proofErr w:type="gramStart"/>
-      <w:r>
-        <w:t>WriteRegister(</w:t>
-      </w:r>
-      <w:proofErr w:type="gramEnd"/>
-      <w:r>
-        <w:t>int num, int value):</w:t>
+        <w:t>Hàm WriteRegister(int num, int value):</w:t>
       </w:r>
     </w:p>
     <w:p>
@@ -9957,15 +9815,7 @@
         </w:numPr>
       </w:pPr>
       <w:r>
-        <w:t xml:space="preserve">Tương tự như </w:t>
-      </w:r>
-      <w:proofErr w:type="gramStart"/>
-      <w:r>
-        <w:t>ReadRegister(</w:t>
-      </w:r>
-      <w:proofErr w:type="gramEnd"/>
-      <w:r>
-        <w:t>), hàm này cũng kiểm tra xem num có nằm trong phạm vi hợp lệ hay không.</w:t>
+        <w:t>Tương tự như ReadRegister(), hàm này cũng kiểm tra xem num có nằm trong phạm vi hợp lệ hay không.</w:t>
       </w:r>
     </w:p>
     <w:p>
@@ -9990,11 +9840,11 @@
       <w:pPr>
         <w:pStyle w:val="Heading2"/>
       </w:pPr>
-      <w:bookmarkStart w:id="19" w:name="_Toc162725993"/>
+      <w:bookmarkStart w:id="20" w:name="_Toc162958264"/>
       <w:r>
         <w:t>mipssim.cc</w:t>
       </w:r>
-      <w:bookmarkEnd w:id="19"/>
+      <w:bookmarkEnd w:id="20"/>
     </w:p>
     <w:p>
       <w:r>
@@ -10009,11 +9859,11 @@
           <w:numId w:val="14"/>
         </w:numPr>
       </w:pPr>
-      <w:bookmarkStart w:id="20" w:name="_Toc162725994"/>
+      <w:bookmarkStart w:id="21" w:name="_Toc162958265"/>
       <w:r>
         <w:t>Mult</w:t>
       </w:r>
-      <w:bookmarkEnd w:id="20"/>
+      <w:bookmarkEnd w:id="21"/>
     </w:p>
     <w:p>
       <w:pPr>
@@ -10154,12 +10004,12 @@
       <w:pPr>
         <w:pStyle w:val="Heading3"/>
       </w:pPr>
-      <w:bookmarkStart w:id="21" w:name="_Toc162725995"/>
+      <w:bookmarkStart w:id="22" w:name="_Toc162958266"/>
       <w:r>
         <w:lastRenderedPageBreak/>
         <w:t>TypeToReg</w:t>
       </w:r>
-      <w:bookmarkEnd w:id="21"/>
+      <w:bookmarkEnd w:id="22"/>
     </w:p>
     <w:p>
       <w:pPr>
@@ -10192,16 +10042,11 @@
       <w:pPr>
         <w:pStyle w:val="Heading3"/>
       </w:pPr>
-      <w:bookmarkStart w:id="22" w:name="_Toc162725996"/>
-      <w:proofErr w:type="gramStart"/>
-      <w:r>
-        <w:t>Machine::</w:t>
-      </w:r>
-      <w:proofErr w:type="gramEnd"/>
-      <w:r>
-        <w:t>Run</w:t>
-      </w:r>
-      <w:bookmarkEnd w:id="22"/>
+      <w:bookmarkStart w:id="23" w:name="_Toc162958267"/>
+      <w:r>
+        <w:t>Machine::Run</w:t>
+      </w:r>
+      <w:bookmarkEnd w:id="23"/>
     </w:p>
     <w:p>
       <w:pPr>
@@ -10326,15 +10171,7 @@
         </w:numPr>
       </w:pPr>
       <w:r>
-        <w:t>Sau mỗi lần lặp, hàm interrupt-&gt;</w:t>
-      </w:r>
-      <w:proofErr w:type="gramStart"/>
-      <w:r>
-        <w:t>OneTick(</w:t>
-      </w:r>
-      <w:proofErr w:type="gramEnd"/>
-      <w:r>
-        <w:t>) được gọi để mô phỏng thời gian trôi qua.</w:t>
+        <w:t>Sau mỗi lần lặp, hàm interrupt-&gt;OneTick() được gọi để mô phỏng thời gian trôi qua.</w:t>
       </w:r>
     </w:p>
     <w:p>
@@ -10346,31 +10183,18 @@
         </w:numPr>
       </w:pPr>
       <w:r>
-        <w:t xml:space="preserve">Nếu biến singleStep được đặt và thời gian thực thi đạt đến giá trị được chỉ định trong runUntilTime, hàm </w:t>
-      </w:r>
-      <w:proofErr w:type="gramStart"/>
-      <w:r>
-        <w:t>Debugger(</w:t>
-      </w:r>
-      <w:proofErr w:type="gramEnd"/>
-      <w:r>
-        <w:t>) được gọi để dừng thực thi và chuyển sang chế độ gỡ lỗi.</w:t>
+        <w:t>Nếu biến singleStep được đặt và thời gian thực thi đạt đến giá trị được chỉ định trong runUntilTime, hàm Debugger() được gọi để dừng thực thi và chuyển sang chế độ gỡ lỗi.</w:t>
       </w:r>
     </w:p>
     <w:p>
       <w:pPr>
         <w:pStyle w:val="Heading3"/>
       </w:pPr>
-      <w:bookmarkStart w:id="23" w:name="_Toc162725997"/>
-      <w:proofErr w:type="gramStart"/>
-      <w:r>
-        <w:t>Machine::</w:t>
-      </w:r>
-      <w:proofErr w:type="gramEnd"/>
-      <w:r>
-        <w:t>OneInstruction</w:t>
-      </w:r>
-      <w:bookmarkEnd w:id="23"/>
+      <w:bookmarkStart w:id="24" w:name="_Toc162958268"/>
+      <w:r>
+        <w:t>Machine::OneInstruction</w:t>
+      </w:r>
+      <w:bookmarkEnd w:id="24"/>
     </w:p>
     <w:p>
       <w:pPr>
@@ -10441,15 +10265,7 @@
         </w:numPr>
       </w:pPr>
       <w:r>
-        <w:t xml:space="preserve">Hàm </w:t>
-      </w:r>
-      <w:proofErr w:type="gramStart"/>
-      <w:r>
-        <w:t>ReadMem(</w:t>
-      </w:r>
-      <w:proofErr w:type="gramEnd"/>
-      <w:r>
-        <w:t>) được gọi để đọc 4 byte từ bộ nhớ, bắt đầu từ địa chỉ được lưu trong thanh ghi PCReg.</w:t>
+        <w:t>Hàm ReadMem() được gọi để đọc 4 byte từ bộ nhớ, bắt đầu từ địa chỉ được lưu trong thanh ghi PCReg.</w:t>
       </w:r>
     </w:p>
     <w:p>
@@ -10666,15 +10482,7 @@
         </w:numPr>
       </w:pPr>
       <w:r>
-        <w:t xml:space="preserve">Nếu có tràn số xảy ra (tức là kết quả có dấu của phép cộng khác với dấu của từng phần tử tham gia phép cộng), một ngoại lệ OverflowException sẽ được kích hoạt bằng cách gọi hàm </w:t>
-      </w:r>
-      <w:proofErr w:type="gramStart"/>
-      <w:r>
-        <w:t>RaiseException(</w:t>
-      </w:r>
-      <w:proofErr w:type="gramEnd"/>
-      <w:r>
-        <w:t>).</w:t>
+        <w:t>Nếu có tràn số xảy ra (tức là kết quả có dấu của phép cộng khác với dấu của từng phần tử tham gia phép cộng), một ngoại lệ OverflowException sẽ được kích hoạt bằng cách gọi hàm RaiseException().</w:t>
       </w:r>
     </w:p>
     <w:p>
@@ -10710,15 +10518,7 @@
         </w:numPr>
       </w:pPr>
       <w:r>
-        <w:t xml:space="preserve">OP_BGEZAL (Branch if Greater Than or Equal to Zero </w:t>
-      </w:r>
-      <w:proofErr w:type="gramStart"/>
-      <w:r>
-        <w:t>And</w:t>
-      </w:r>
-      <w:proofErr w:type="gramEnd"/>
-      <w:r>
-        <w:t xml:space="preserve"> Link): Thực hiện tương tự như OP_BGEZ nhưng cũng ghi lại địa chỉ lệnh tiếp theo vào thanh ghi R31 (hoặc RetAddrReg).</w:t>
+        <w:t>OP_BGEZAL (Branch if Greater Than or Equal to Zero And Link): Thực hiện tương tự như OP_BGEZ nhưng cũng ghi lại địa chỉ lệnh tiếp theo vào thanh ghi R31 (hoặc RetAddrReg).</w:t>
       </w:r>
     </w:p>
     <w:p>
@@ -10767,15 +10567,7 @@
         </w:numPr>
       </w:pPr>
       <w:r>
-        <w:t xml:space="preserve">OP_BLTZAL (Branch if Less Than Zero </w:t>
-      </w:r>
-      <w:proofErr w:type="gramStart"/>
-      <w:r>
-        <w:t>And</w:t>
-      </w:r>
-      <w:proofErr w:type="gramEnd"/>
-      <w:r>
-        <w:t xml:space="preserve"> Link): Thực hiện tương tự như OP_BLTZ nhưng cũng ghi lại địa chỉ lệnh tiếp theo vào thanh ghi R31 (hoặc RetAddrReg).</w:t>
+        <w:t>OP_BLTZAL (Branch if Less Than Zero And Link): Thực hiện tương tự như OP_BLTZ nhưng cũng ghi lại địa chỉ lệnh tiếp theo vào thanh ghi R31 (hoặc RetAddrReg).</w:t>
       </w:r>
     </w:p>
     <w:p>
@@ -11269,15 +11061,7 @@
         </w:numPr>
       </w:pPr>
       <w:r>
-        <w:t xml:space="preserve">OP_NOR: thực hiện phép NOT (OR bitwise), tức là lấy phủ định của giá trị kết quả của phép </w:t>
-      </w:r>
-      <w:proofErr w:type="gramStart"/>
-      <w:r>
-        <w:t>OR</w:t>
-      </w:r>
-      <w:proofErr w:type="gramEnd"/>
-      <w:r>
-        <w:t xml:space="preserve"> giữa hai toán hạng, sau đó gán kết quả vào thanh ghi đích được chỉ định bởi instr-&gt;rd.</w:t>
+        <w:t>OP_NOR: thực hiện phép NOT (OR bitwise), tức là lấy phủ định của giá trị kết quả của phép OR giữa hai toán hạng, sau đó gán kết quả vào thanh ghi đích được chỉ định bởi instr-&gt;rd.</w:t>
       </w:r>
     </w:p>
     <w:p>
@@ -11588,11 +11372,11 @@
           <w:numId w:val="6"/>
         </w:numPr>
       </w:pPr>
-      <w:bookmarkStart w:id="24" w:name="_Toc162725998"/>
+      <w:bookmarkStart w:id="25" w:name="_Toc162958269"/>
       <w:r>
         <w:t>console.h + console.cc</w:t>
       </w:r>
-      <w:bookmarkEnd w:id="24"/>
+      <w:bookmarkEnd w:id="25"/>
     </w:p>
     <w:p>
       <w:r>
@@ -11704,11 +11488,11 @@
           <w:numId w:val="82"/>
         </w:numPr>
       </w:pPr>
-      <w:bookmarkStart w:id="25" w:name="_Toc162725999"/>
+      <w:bookmarkStart w:id="26" w:name="_Toc162958270"/>
       <w:r>
         <w:t>Constructor</w:t>
       </w:r>
-      <w:bookmarkEnd w:id="25"/>
+      <w:bookmarkEnd w:id="26"/>
     </w:p>
     <w:p>
       <w:pPr>
@@ -11746,15 +11530,7 @@
         </w:numPr>
       </w:pPr>
       <w:r>
-        <w:t xml:space="preserve">writeFile: file UNIX dùng để giả lập màn hình/thiết bị </w:t>
-      </w:r>
-      <w:proofErr w:type="gramStart"/>
-      <w:r>
-        <w:t>ghi,xuất</w:t>
-      </w:r>
-      <w:proofErr w:type="gramEnd"/>
-      <w:r>
-        <w:t>, nếu trống dùng stdout, in ra console.</w:t>
+        <w:t>writeFile: file UNIX dùng để giả lập màn hình/thiết bị ghi,xuất, nếu trống dùng stdout, in ra console.</w:t>
       </w:r>
     </w:p>
     <w:p>
@@ -11882,11 +11658,11 @@
       <w:pPr>
         <w:pStyle w:val="Heading3"/>
       </w:pPr>
-      <w:bookmarkStart w:id="26" w:name="_Toc162726000"/>
+      <w:bookmarkStart w:id="27" w:name="_Toc162958271"/>
       <w:r>
         <w:t>Destructor</w:t>
       </w:r>
-      <w:bookmarkEnd w:id="26"/>
+      <w:bookmarkEnd w:id="27"/>
     </w:p>
     <w:p>
       <w:pPr>
@@ -11937,11 +11713,11 @@
       <w:pPr>
         <w:pStyle w:val="Heading3"/>
       </w:pPr>
-      <w:bookmarkStart w:id="27" w:name="_Toc162726001"/>
+      <w:bookmarkStart w:id="28" w:name="_Toc162958272"/>
       <w:r>
         <w:t>CheckAvail</w:t>
       </w:r>
-      <w:bookmarkEnd w:id="27"/>
+      <w:bookmarkEnd w:id="28"/>
     </w:p>
     <w:p>
       <w:pPr>
@@ -12031,11 +11807,11 @@
       <w:pPr>
         <w:pStyle w:val="Heading3"/>
       </w:pPr>
-      <w:bookmarkStart w:id="28" w:name="_Toc162726002"/>
+      <w:bookmarkStart w:id="29" w:name="_Toc162958273"/>
       <w:r>
         <w:t>WriteDone</w:t>
       </w:r>
-      <w:bookmarkEnd w:id="28"/>
+      <w:bookmarkEnd w:id="29"/>
     </w:p>
     <w:p>
       <w:pPr>
@@ -12101,11 +11877,11 @@
       <w:pPr>
         <w:pStyle w:val="Heading3"/>
       </w:pPr>
-      <w:bookmarkStart w:id="29" w:name="_Toc162726003"/>
+      <w:bookmarkStart w:id="30" w:name="_Toc162958274"/>
       <w:r>
         <w:t>GetChar</w:t>
       </w:r>
-      <w:bookmarkEnd w:id="29"/>
+      <w:bookmarkEnd w:id="30"/>
     </w:p>
     <w:p>
       <w:pPr>
@@ -12172,11 +11948,11 @@
       <w:pPr>
         <w:pStyle w:val="Heading3"/>
       </w:pPr>
-      <w:bookmarkStart w:id="30" w:name="_Toc162726004"/>
+      <w:bookmarkStart w:id="31" w:name="_Toc162958275"/>
       <w:r>
         <w:t>PutChar</w:t>
       </w:r>
-      <w:bookmarkEnd w:id="30"/>
+      <w:bookmarkEnd w:id="31"/>
     </w:p>
     <w:p>
       <w:pPr>
@@ -12255,11 +12031,11 @@
       <w:pPr>
         <w:pStyle w:val="Heading2"/>
       </w:pPr>
-      <w:bookmarkStart w:id="31" w:name="_Toc162726005"/>
+      <w:bookmarkStart w:id="32" w:name="_Toc162958276"/>
       <w:r>
         <w:t>synchconss.h + synchcons.cc</w:t>
       </w:r>
-      <w:bookmarkEnd w:id="31"/>
+      <w:bookmarkEnd w:id="32"/>
     </w:p>
     <w:p>
       <w:r>
@@ -12308,11 +12084,11 @@
           <w:numId w:val="41"/>
         </w:numPr>
       </w:pPr>
-      <w:bookmarkStart w:id="32" w:name="_Toc162726006"/>
+      <w:bookmarkStart w:id="33" w:name="_Toc162958277"/>
       <w:r>
         <w:t>SynchReadFunc, SynchWriteFunc</w:t>
       </w:r>
-      <w:bookmarkEnd w:id="32"/>
+      <w:bookmarkEnd w:id="33"/>
     </w:p>
     <w:p>
       <w:pPr>
@@ -12330,11 +12106,11 @@
       <w:pPr>
         <w:pStyle w:val="Heading3"/>
       </w:pPr>
-      <w:bookmarkStart w:id="33" w:name="_Toc162726007"/>
+      <w:bookmarkStart w:id="34" w:name="_Toc162958278"/>
       <w:r>
         <w:t>Constructor không tham số</w:t>
       </w:r>
-      <w:bookmarkEnd w:id="33"/>
+      <w:bookmarkEnd w:id="34"/>
     </w:p>
     <w:p>
       <w:pPr>
@@ -12364,11 +12140,11 @@
       <w:pPr>
         <w:pStyle w:val="Heading3"/>
       </w:pPr>
-      <w:bookmarkStart w:id="34" w:name="_Toc162726008"/>
+      <w:bookmarkStart w:id="35" w:name="_Toc162958279"/>
       <w:r>
         <w:t>Constructor có tham số</w:t>
       </w:r>
-      <w:bookmarkEnd w:id="34"/>
+      <w:bookmarkEnd w:id="35"/>
     </w:p>
     <w:p>
       <w:pPr>
@@ -12386,12 +12162,12 @@
       <w:pPr>
         <w:pStyle w:val="Heading3"/>
       </w:pPr>
-      <w:bookmarkStart w:id="35" w:name="_Toc162726009"/>
+      <w:bookmarkStart w:id="36" w:name="_Toc162958280"/>
       <w:r>
         <w:lastRenderedPageBreak/>
         <w:t>Destructor</w:t>
       </w:r>
-      <w:bookmarkEnd w:id="35"/>
+      <w:bookmarkEnd w:id="36"/>
     </w:p>
     <w:p>
       <w:pPr>
@@ -12409,11 +12185,11 @@
       <w:pPr>
         <w:pStyle w:val="Heading3"/>
       </w:pPr>
-      <w:bookmarkStart w:id="36" w:name="_Toc162726010"/>
+      <w:bookmarkStart w:id="37" w:name="_Toc162958281"/>
       <w:r>
         <w:t>Write</w:t>
       </w:r>
-      <w:bookmarkEnd w:id="36"/>
+      <w:bookmarkEnd w:id="37"/>
     </w:p>
     <w:p>
       <w:pPr>
@@ -12647,11 +12423,11 @@
       <w:pPr>
         <w:pStyle w:val="Heading3"/>
       </w:pPr>
-      <w:bookmarkStart w:id="37" w:name="_Toc162726011"/>
+      <w:bookmarkStart w:id="38" w:name="_Toc162958282"/>
       <w:r>
         <w:t>Read</w:t>
       </w:r>
-      <w:bookmarkEnd w:id="37"/>
+      <w:bookmarkEnd w:id="38"/>
     </w:p>
     <w:p>
       <w:pPr>
@@ -12803,11 +12579,11 @@
       <w:pPr>
         <w:pStyle w:val="Heading2"/>
       </w:pPr>
-      <w:bookmarkStart w:id="38" w:name="_Toc162726012"/>
+      <w:bookmarkStart w:id="39" w:name="_Toc162958283"/>
       <w:r>
         <w:t>Test folder</w:t>
       </w:r>
-      <w:bookmarkEnd w:id="38"/>
+      <w:bookmarkEnd w:id="39"/>
     </w:p>
     <w:p>
       <w:r>
@@ -12822,11 +12598,11 @@
           <w:numId w:val="83"/>
         </w:numPr>
       </w:pPr>
-      <w:bookmarkStart w:id="39" w:name="_Toc162726013"/>
+      <w:bookmarkStart w:id="40" w:name="_Toc162958284"/>
       <w:r>
         <w:t>Halt</w:t>
       </w:r>
-      <w:bookmarkEnd w:id="39"/>
+      <w:bookmarkEnd w:id="40"/>
     </w:p>
     <w:p>
       <w:pPr>
@@ -12856,11 +12632,11 @@
       <w:pPr>
         <w:pStyle w:val="Heading3"/>
       </w:pPr>
-      <w:bookmarkStart w:id="40" w:name="_Toc162726014"/>
+      <w:bookmarkStart w:id="41" w:name="_Toc162958285"/>
       <w:r>
         <w:t>Shell</w:t>
       </w:r>
-      <w:bookmarkEnd w:id="40"/>
+      <w:bookmarkEnd w:id="41"/>
     </w:p>
     <w:p>
       <w:pPr>
@@ -12962,11 +12738,11 @@
       <w:pPr>
         <w:pStyle w:val="Heading3"/>
       </w:pPr>
-      <w:bookmarkStart w:id="41" w:name="_Toc162726015"/>
+      <w:bookmarkStart w:id="42" w:name="_Toc162958286"/>
       <w:r>
         <w:t>Sort</w:t>
       </w:r>
-      <w:bookmarkEnd w:id="41"/>
+      <w:bookmarkEnd w:id="42"/>
     </w:p>
     <w:p>
       <w:pPr>
@@ -12977,15 +12753,7 @@
         </w:numPr>
       </w:pPr>
       <w:r>
-        <w:t xml:space="preserve">Chức năng: chương trình kiểm thử sắp xếp một chuỗi lớn bao gồm các số nguyên. Dùng để tạo áp lực/lấp đầy hệ thống bộ nhớ </w:t>
-      </w:r>
-      <w:proofErr w:type="gramStart"/>
-      <w:r>
-        <w:t>ảo(</w:t>
-      </w:r>
-      <w:proofErr w:type="gramEnd"/>
-      <w:r>
-        <w:t>RAM ảo).</w:t>
+        <w:t>Chức năng: chương trình kiểm thử sắp xếp một chuỗi lớn bao gồm các số nguyên. Dùng để tạo áp lực/lấp đầy hệ thống bộ nhớ ảo(RAM ảo).</w:t>
       </w:r>
     </w:p>
     <w:p>
@@ -13053,11 +12821,11 @@
       <w:pPr>
         <w:pStyle w:val="Heading3"/>
       </w:pPr>
-      <w:bookmarkStart w:id="42" w:name="_Toc162726016"/>
+      <w:bookmarkStart w:id="43" w:name="_Toc162958287"/>
       <w:r>
         <w:t>Start</w:t>
       </w:r>
-      <w:bookmarkEnd w:id="42"/>
+      <w:bookmarkEnd w:id="43"/>
     </w:p>
     <w:p>
       <w:pPr>
@@ -13087,11 +12855,11 @@
       <w:pPr>
         <w:pStyle w:val="Heading3"/>
       </w:pPr>
-      <w:bookmarkStart w:id="43" w:name="_Toc162726017"/>
+      <w:bookmarkStart w:id="44" w:name="_Toc162958288"/>
       <w:r>
         <w:t>Matmult</w:t>
       </w:r>
-      <w:bookmarkEnd w:id="43"/>
+      <w:bookmarkEnd w:id="44"/>
     </w:p>
     <w:p>
       <w:pPr>
@@ -13175,11 +12943,11 @@
       <w:pPr>
         <w:pStyle w:val="Heading1"/>
       </w:pPr>
-      <w:bookmarkStart w:id="44" w:name="_Toc162726018"/>
+      <w:bookmarkStart w:id="45" w:name="_Toc162958289"/>
       <w:r>
         <w:t>Cài đặt xử lý các Exception và các system call nhập xuất</w:t>
       </w:r>
-      <w:bookmarkEnd w:id="44"/>
+      <w:bookmarkEnd w:id="45"/>
     </w:p>
     <w:p>
       <w:pPr>
@@ -13189,11 +12957,11 @@
           <w:numId w:val="28"/>
         </w:numPr>
       </w:pPr>
-      <w:bookmarkStart w:id="45" w:name="_Toc162726019"/>
+      <w:bookmarkStart w:id="46" w:name="_Toc162958290"/>
       <w:r>
         <w:t>IncreasePC</w:t>
       </w:r>
-      <w:bookmarkEnd w:id="45"/>
+      <w:bookmarkEnd w:id="46"/>
     </w:p>
     <w:p>
       <w:pPr>
@@ -13216,15 +12984,7 @@
         </w:numPr>
       </w:pPr>
       <w:r>
-        <w:t>Bắt đầu với việc đọc giá trị hiện tại của thanh ghi bằng cách sử dụng hàm ReadRegister của machine. Giá trị này là địa chỉ của lệnh hiện tại trong máy được lưu vào biến “counter</w:t>
-      </w:r>
-      <w:proofErr w:type="gramStart"/>
-      <w:r>
-        <w:t>” .</w:t>
-      </w:r>
-      <w:proofErr w:type="gramEnd"/>
-      <w:r>
-        <w:t xml:space="preserve"> Lưu giá trị này vào thanh ghi trước đó (PrevPCReg) bằng cách dùng hàm WriteRegister của machine, truyền vào 2 biến PrevPCReg và “counter”.</w:t>
+        <w:t>Bắt đầu với việc đọc giá trị hiện tại của thanh ghi bằng cách sử dụng hàm ReadRegister của machine. Giá trị này là địa chỉ của lệnh hiện tại trong máy được lưu vào biến “counter” . Lưu giá trị này vào thanh ghi trước đó (PrevPCReg) bằng cách dùng hàm WriteRegister của machine, truyền vào 2 biến PrevPCReg và “counter”.</w:t>
       </w:r>
     </w:p>
     <w:p>
@@ -13272,46 +13032,22 @@
           <w:numId w:val="28"/>
         </w:numPr>
       </w:pPr>
-      <w:bookmarkStart w:id="46" w:name="_Toc162726020"/>
+      <w:bookmarkStart w:id="47" w:name="_Toc162958291"/>
       <w:r>
         <w:lastRenderedPageBreak/>
         <w:t>Xử lý các Exception không phải system call</w:t>
       </w:r>
-      <w:bookmarkEnd w:id="46"/>
-    </w:p>
-    <w:p>
-      <w:r>
-        <w:t xml:space="preserve">Bên trong thư </w:t>
-      </w:r>
-      <w:proofErr w:type="gramStart"/>
-      <w:r>
-        <w:t>mục .code</w:t>
-      </w:r>
-      <w:proofErr w:type="gramEnd"/>
-      <w:r>
-        <w:t xml:space="preserve">/machine, file “machine.h” có chứa danh sách các exception. Sau đó, qua file “exception.cc” trong thư </w:t>
-      </w:r>
-      <w:proofErr w:type="gramStart"/>
-      <w:r>
-        <w:t>mục .code</w:t>
-      </w:r>
-      <w:proofErr w:type="gramEnd"/>
-      <w:r>
-        <w:t xml:space="preserve">/userprog, ta viết các case trong hàm ExceptionType, </w:t>
+      <w:bookmarkEnd w:id="47"/>
+    </w:p>
+    <w:p>
+      <w:r>
+        <w:t xml:space="preserve">Bên trong thư mục .code/machine, file “machine.h” có chứa danh sách các exception. Sau đó, qua file “exception.cc” trong thư mục .code/userprog, ta viết các case trong hàm ExceptionType, </w:t>
       </w:r>
       <w:r>
         <w:t>in ra lỗi tương ứng. C</w:t>
       </w:r>
       <w:r>
-        <w:t xml:space="preserve">uối mỗi case sử dụng </w:t>
-      </w:r>
-      <w:proofErr w:type="gramStart"/>
-      <w:r>
-        <w:t>halt(</w:t>
-      </w:r>
-      <w:proofErr w:type="gramEnd"/>
-      <w:r>
-        <w:t>) để kết thúc chương trình.</w:t>
+        <w:t>uối mỗi case sử dụng halt() để kết thúc chương trình.</w:t>
       </w:r>
     </w:p>
     <w:p/>
@@ -13323,11 +13059,11 @@
           <w:numId w:val="28"/>
         </w:numPr>
       </w:pPr>
-      <w:bookmarkStart w:id="47" w:name="_Toc162726021"/>
+      <w:bookmarkStart w:id="48" w:name="_Toc162958292"/>
       <w:r>
         <w:t>Chuẩn bị cài đặc các system call</w:t>
       </w:r>
-      <w:bookmarkEnd w:id="47"/>
+      <w:bookmarkEnd w:id="48"/>
     </w:p>
     <w:p>
       <w:pPr>
@@ -13337,11 +13073,11 @@
           <w:numId w:val="65"/>
         </w:numPr>
       </w:pPr>
-      <w:bookmarkStart w:id="48" w:name="_Toc162726022"/>
+      <w:bookmarkStart w:id="49" w:name="_Toc162958293"/>
       <w:r>
         <w:t>Define các system call</w:t>
       </w:r>
-      <w:bookmarkEnd w:id="48"/>
+      <w:bookmarkEnd w:id="49"/>
     </w:p>
     <w:p>
       <w:r>
@@ -13418,19 +13154,14 @@
       <w:pPr>
         <w:pStyle w:val="Heading3"/>
       </w:pPr>
-      <w:bookmarkStart w:id="49" w:name="_Toc162726023"/>
+      <w:bookmarkStart w:id="50" w:name="_Toc162958294"/>
       <w:r>
         <w:t xml:space="preserve">Khai báo biến toàn cục trong </w:t>
       </w:r>
-      <w:proofErr w:type="gramStart"/>
-      <w:r>
-        <w:t>“.code</w:t>
-      </w:r>
-      <w:proofErr w:type="gramEnd"/>
-      <w:r>
-        <w:t>/threads” 2 file “system.h” và “system.cc”</w:t>
-      </w:r>
-      <w:bookmarkEnd w:id="49"/>
+      <w:r>
+        <w:t>“.code/threads” 2 file “system.h” và “system.cc”</w:t>
+      </w:r>
+      <w:bookmarkEnd w:id="50"/>
     </w:p>
     <w:p>
       <w:pPr>
@@ -13460,19 +13191,11 @@
       <w:pPr>
         <w:pStyle w:val="Heading3"/>
       </w:pPr>
-      <w:bookmarkStart w:id="50" w:name="_Toc162726024"/>
-      <w:r>
-        <w:t xml:space="preserve">Thay đổi </w:t>
-      </w:r>
-      <w:proofErr w:type="gramStart"/>
-      <w:r>
-        <w:t>trong .code</w:t>
-      </w:r>
-      <w:proofErr w:type="gramEnd"/>
-      <w:r>
-        <w:t>/filesys/filesys.h</w:t>
-      </w:r>
-      <w:bookmarkEnd w:id="50"/>
+      <w:bookmarkStart w:id="51" w:name="_Toc162958295"/>
+      <w:r>
+        <w:t>Thay đổi trong .code/filesys/filesys.h</w:t>
+      </w:r>
+      <w:bookmarkEnd w:id="51"/>
     </w:p>
     <w:p>
       <w:pPr>
@@ -13543,7 +13266,7 @@
           <w:numId w:val="28"/>
         </w:numPr>
       </w:pPr>
-      <w:bookmarkStart w:id="51" w:name="_Toc162726025"/>
+      <w:bookmarkStart w:id="52" w:name="_Toc162958296"/>
       <w:r>
         <w:lastRenderedPageBreak/>
         <w:t xml:space="preserve">System call </w:t>
@@ -13551,7 +13274,7 @@
       <w:r>
         <w:t>ReadInt + PrintInt</w:t>
       </w:r>
-      <w:bookmarkEnd w:id="51"/>
+      <w:bookmarkEnd w:id="52"/>
     </w:p>
     <w:p>
       <w:pPr>
@@ -13561,11 +13284,11 @@
           <w:numId w:val="29"/>
         </w:numPr>
       </w:pPr>
-      <w:bookmarkStart w:id="52" w:name="_Toc162726026"/>
+      <w:bookmarkStart w:id="53" w:name="_Toc162958297"/>
       <w:r>
         <w:t>SC_ReadInt</w:t>
       </w:r>
-      <w:bookmarkEnd w:id="52"/>
+      <w:bookmarkEnd w:id="53"/>
     </w:p>
     <w:p>
       <w:r>
@@ -13689,26 +13412,18 @@
         </w:numPr>
       </w:pPr>
       <w:r>
-        <w:t xml:space="preserve">Giải phóng bộ nhớ đã cấp phát cho buffer bằng cách sử dụng </w:t>
-      </w:r>
-      <w:proofErr w:type="gramStart"/>
-      <w:r>
-        <w:t>delete[</w:t>
-      </w:r>
-      <w:proofErr w:type="gramEnd"/>
-      <w:r>
-        <w:t>] buffer.</w:t>
+        <w:t>Giải phóng bộ nhớ đã cấp phát cho buffer bằng cách sử dụng delete[] buffer.</w:t>
       </w:r>
     </w:p>
     <w:p>
       <w:pPr>
         <w:pStyle w:val="Heading3"/>
       </w:pPr>
-      <w:bookmarkStart w:id="53" w:name="_Toc162726027"/>
+      <w:bookmarkStart w:id="54" w:name="_Toc162958298"/>
       <w:r>
         <w:t>SC_PrintInt</w:t>
       </w:r>
-      <w:bookmarkEnd w:id="53"/>
+      <w:bookmarkEnd w:id="54"/>
     </w:p>
     <w:p>
       <w:r>
@@ -13848,15 +13563,7 @@
         </w:numPr>
       </w:pPr>
       <w:r>
-        <w:t xml:space="preserve">Giải phóng bộ nhớ đã cấp phát cho buffer bằng cách sử dụng </w:t>
-      </w:r>
-      <w:proofErr w:type="gramStart"/>
-      <w:r>
-        <w:t>delete[</w:t>
-      </w:r>
-      <w:proofErr w:type="gramEnd"/>
-      <w:r>
-        <w:t>] buffer.</w:t>
+        <w:t>Giải phóng bộ nhớ đã cấp phát cho buffer bằng cách sử dụng delete[] buffer.</w:t>
       </w:r>
     </w:p>
     <w:p>
@@ -13868,11 +13575,11 @@
       <w:pPr>
         <w:pStyle w:val="Heading2"/>
       </w:pPr>
-      <w:bookmarkStart w:id="54" w:name="_Toc162726028"/>
+      <w:bookmarkStart w:id="55" w:name="_Toc162958299"/>
       <w:r>
         <w:t>System call ReadFloat + Writefloat</w:t>
       </w:r>
-      <w:bookmarkEnd w:id="54"/>
+      <w:bookmarkEnd w:id="55"/>
     </w:p>
     <w:p>
       <w:pPr>
@@ -13882,11 +13589,11 @@
           <w:numId w:val="69"/>
         </w:numPr>
       </w:pPr>
-      <w:bookmarkStart w:id="55" w:name="_Toc162726029"/>
+      <w:bookmarkStart w:id="56" w:name="_Toc162958300"/>
       <w:r>
         <w:t>SC_ReadFloat</w:t>
       </w:r>
-      <w:bookmarkEnd w:id="55"/>
+      <w:bookmarkEnd w:id="56"/>
     </w:p>
     <w:p>
       <w:pPr>
@@ -13921,15 +13628,7 @@
         </w:numPr>
       </w:pPr>
       <w:r>
-        <w:t xml:space="preserve">Khởi tạo một biến check bằng true. Nếu số ký tự ‘.’ trong buffer nhiều hơn 1 hoặc các ký tự không phải là không phải là số thì biến biến check </w:t>
-      </w:r>
-      <w:proofErr w:type="gramStart"/>
-      <w:r>
-        <w:t>bằng  false</w:t>
-      </w:r>
-      <w:proofErr w:type="gramEnd"/>
-      <w:r>
-        <w:t>.</w:t>
+        <w:t>Khởi tạo một biến check bằng true. Nếu số ký tự ‘.’ trong buffer nhiều hơn 1 hoặc các ký tự không phải là không phải là số thì biến biến check bằng  false.</w:t>
       </w:r>
     </w:p>
     <w:p>
@@ -13941,23 +13640,7 @@
         </w:numPr>
       </w:pPr>
       <w:r>
-        <w:t xml:space="preserve">Nếu check vẫn bằng true thì chuyển từ buffer sang biến </w:t>
-      </w:r>
-      <w:proofErr w:type="gramStart"/>
-      <w:r>
-        <w:t>float  “</w:t>
-      </w:r>
-      <w:proofErr w:type="gramEnd"/>
-      <w:r>
-        <w:t xml:space="preserve"> f ” bằng hàm sscanf của c. Sau đó dùng kỹ thuật type punning để chuyển float  “ f “ thành int “ f_int ”  nhờ con trỏ mà không làm mất dữ liệu trên bộ nhớ. Sau đó lưu </w:t>
-      </w:r>
-      <w:proofErr w:type="gramStart"/>
-      <w:r>
-        <w:t>“ f</w:t>
-      </w:r>
-      <w:proofErr w:type="gramEnd"/>
-      <w:r>
-        <w:t>_int ” vào register số 2 để syscall trả về.</w:t>
+        <w:t>Nếu check vẫn bằng true thì chuyển từ buffer sang biến float  “ f ” bằng hàm sscanf của c. Sau đó dùng kỹ thuật type punning để chuyển float  “ f “ thành int “ f_int ”  nhờ con trỏ mà không làm mất dữ liệu trên bộ nhớ. Sau đó lưu “ f_int ” vào register số 2 để syscall trả về.</w:t>
       </w:r>
     </w:p>
     <w:p>
@@ -13988,11 +13671,11 @@
       <w:pPr>
         <w:pStyle w:val="Heading3"/>
       </w:pPr>
-      <w:bookmarkStart w:id="56" w:name="_Toc162726030"/>
+      <w:bookmarkStart w:id="57" w:name="_Toc162958301"/>
       <w:r>
         <w:t>SC_WriteFloat</w:t>
       </w:r>
-      <w:bookmarkEnd w:id="56"/>
+      <w:bookmarkEnd w:id="57"/>
     </w:p>
     <w:p>
       <w:pPr>
@@ -14003,15 +13686,7 @@
         </w:numPr>
       </w:pPr>
       <w:r>
-        <w:t xml:space="preserve">Đọc số thực từ thanh ghi 4 của máy vào biến </w:t>
-      </w:r>
-      <w:proofErr w:type="gramStart"/>
-      <w:r>
-        <w:t>“ f</w:t>
-      </w:r>
-      <w:proofErr w:type="gramEnd"/>
-      <w:r>
-        <w:t>_int ”.</w:t>
+        <w:t>Đọc số thực từ thanh ghi 4 của máy vào biến “ f_int ”.</w:t>
       </w:r>
     </w:p>
     <w:p>
@@ -14023,15 +13698,7 @@
         </w:numPr>
       </w:pPr>
       <w:r>
-        <w:t xml:space="preserve">Sau khi đọc kí tự từ thanh ghi, ta lại dùng kỹ thuật type punning để chuyển “f_int” từ kiểu int sang biến </w:t>
-      </w:r>
-      <w:proofErr w:type="gramStart"/>
-      <w:r>
-        <w:t>“ f</w:t>
-      </w:r>
-      <w:proofErr w:type="gramEnd"/>
-      <w:r>
-        <w:t xml:space="preserve"> ” kiểu float.</w:t>
+        <w:t>Sau khi đọc kí tự từ thanh ghi, ta lại dùng kỹ thuật type punning để chuyển “f_int” từ kiểu int sang biến “ f ” kiểu float.</w:t>
       </w:r>
     </w:p>
     <w:p>
@@ -14079,12 +13746,12 @@
       <w:pPr>
         <w:pStyle w:val="Heading2"/>
       </w:pPr>
-      <w:bookmarkStart w:id="57" w:name="_Toc162726031"/>
+      <w:bookmarkStart w:id="58" w:name="_Toc162958302"/>
       <w:r>
         <w:lastRenderedPageBreak/>
         <w:t>System call ReadChar + WriteChar</w:t>
       </w:r>
-      <w:bookmarkEnd w:id="57"/>
+      <w:bookmarkEnd w:id="58"/>
     </w:p>
     <w:p>
       <w:pPr>
@@ -14094,11 +13761,11 @@
           <w:numId w:val="61"/>
         </w:numPr>
       </w:pPr>
-      <w:bookmarkStart w:id="58" w:name="_Toc162726032"/>
+      <w:bookmarkStart w:id="59" w:name="_Toc162958303"/>
       <w:r>
         <w:t>SC_ReadChar</w:t>
       </w:r>
-      <w:bookmarkEnd w:id="58"/>
+      <w:bookmarkEnd w:id="59"/>
     </w:p>
     <w:p>
       <w:pPr>
@@ -14152,14 +13819,14 @@
       <w:pPr>
         <w:pStyle w:val="Heading3"/>
       </w:pPr>
-      <w:bookmarkStart w:id="59" w:name="_Toc162726033"/>
+      <w:bookmarkStart w:id="60" w:name="_Toc162958304"/>
       <w:r>
         <w:t>SC_</w:t>
       </w:r>
       <w:r>
         <w:t>PrintChar</w:t>
       </w:r>
-      <w:bookmarkEnd w:id="59"/>
+      <w:bookmarkEnd w:id="60"/>
     </w:p>
     <w:p>
       <w:pPr>
@@ -14202,11 +13869,11 @@
       <w:pPr>
         <w:pStyle w:val="Heading2"/>
       </w:pPr>
-      <w:bookmarkStart w:id="60" w:name="_Toc162726034"/>
+      <w:bookmarkStart w:id="61" w:name="_Toc162958305"/>
       <w:r>
         <w:t>System call Create</w:t>
       </w:r>
-      <w:bookmarkEnd w:id="60"/>
+      <w:bookmarkEnd w:id="61"/>
     </w:p>
     <w:p>
       <w:pPr>
@@ -14334,11 +14001,11 @@
       <w:pPr>
         <w:pStyle w:val="Heading2"/>
       </w:pPr>
-      <w:bookmarkStart w:id="61" w:name="_Toc162726035"/>
+      <w:bookmarkStart w:id="62" w:name="_Toc162958306"/>
       <w:r>
         <w:t>System call Open + Close</w:t>
       </w:r>
-      <w:bookmarkEnd w:id="61"/>
+      <w:bookmarkEnd w:id="62"/>
     </w:p>
     <w:p>
       <w:r>
@@ -14353,11 +14020,11 @@
           <w:numId w:val="55"/>
         </w:numPr>
       </w:pPr>
-      <w:bookmarkStart w:id="62" w:name="_Toc162726036"/>
+      <w:bookmarkStart w:id="63" w:name="_Toc162958307"/>
       <w:r>
         <w:t>SC_Open</w:t>
       </w:r>
-      <w:bookmarkEnd w:id="62"/>
+      <w:bookmarkEnd w:id="63"/>
     </w:p>
     <w:p>
       <w:pPr>
@@ -14483,11 +14150,11 @@
       <w:pPr>
         <w:pStyle w:val="Heading3"/>
       </w:pPr>
-      <w:bookmarkStart w:id="63" w:name="_Toc162726037"/>
+      <w:bookmarkStart w:id="64" w:name="_Toc162958308"/>
       <w:r>
         <w:t>SC_close</w:t>
       </w:r>
-      <w:bookmarkEnd w:id="63"/>
+      <w:bookmarkEnd w:id="64"/>
     </w:p>
     <w:p>
       <w:pPr>
@@ -14579,11 +14246,11 @@
       <w:pPr>
         <w:pStyle w:val="Heading2"/>
       </w:pPr>
-      <w:bookmarkStart w:id="64" w:name="_Toc162726038"/>
+      <w:bookmarkStart w:id="65" w:name="_Toc162958309"/>
       <w:r>
         <w:t>System call Read + Write</w:t>
       </w:r>
-      <w:bookmarkEnd w:id="64"/>
+      <w:bookmarkEnd w:id="65"/>
     </w:p>
     <w:p>
       <w:r>
@@ -14598,11 +14265,11 @@
           <w:numId w:val="84"/>
         </w:numPr>
       </w:pPr>
-      <w:bookmarkStart w:id="65" w:name="_Toc162726039"/>
+      <w:bookmarkStart w:id="66" w:name="_Toc162958310"/>
       <w:r>
         <w:t>SC_Read</w:t>
       </w:r>
-      <w:bookmarkEnd w:id="65"/>
+      <w:bookmarkEnd w:id="66"/>
     </w:p>
     <w:p>
       <w:pPr>
@@ -14741,11 +14408,11 @@
       <w:pPr>
         <w:pStyle w:val="Heading3"/>
       </w:pPr>
-      <w:bookmarkStart w:id="66" w:name="_Toc162726040"/>
+      <w:bookmarkStart w:id="67" w:name="_Toc162958311"/>
       <w:r>
         <w:t>SC_Write</w:t>
       </w:r>
-      <w:bookmarkEnd w:id="66"/>
+      <w:bookmarkEnd w:id="67"/>
     </w:p>
     <w:p>
       <w:pPr>
@@ -14884,11 +14551,11 @@
       <w:pPr>
         <w:pStyle w:val="Heading2"/>
       </w:pPr>
-      <w:bookmarkStart w:id="67" w:name="_Toc162726041"/>
+      <w:bookmarkStart w:id="68" w:name="_Toc162958312"/>
       <w:r>
         <w:t>System call Seek</w:t>
       </w:r>
-      <w:bookmarkEnd w:id="67"/>
+      <w:bookmarkEnd w:id="68"/>
     </w:p>
     <w:p>
       <w:r>
@@ -15025,11 +14692,11 @@
       <w:pPr>
         <w:pStyle w:val="Heading1"/>
       </w:pPr>
-      <w:bookmarkStart w:id="68" w:name="_Toc162726042"/>
+      <w:bookmarkStart w:id="69" w:name="_Toc162958313"/>
       <w:r>
         <w:t>Một số chương trình minh họa</w:t>
       </w:r>
-      <w:bookmarkEnd w:id="68"/>
+      <w:bookmarkEnd w:id="69"/>
     </w:p>
     <w:p>
       <w:pPr>
@@ -15039,14 +14706,14 @@
           <w:numId w:val="31"/>
         </w:numPr>
       </w:pPr>
-      <w:bookmarkStart w:id="69" w:name="_Toc162726043"/>
+      <w:bookmarkStart w:id="70" w:name="_Toc162958314"/>
       <w:r>
         <w:t>H</w:t>
       </w:r>
       <w:r>
         <w:t>elp</w:t>
       </w:r>
-      <w:bookmarkEnd w:id="69"/>
+      <w:bookmarkEnd w:id="70"/>
     </w:p>
     <w:p>
       <w:r>
@@ -15056,15 +14723,7 @@
         <w:t xml:space="preserve"> help.c</w:t>
       </w:r>
       <w:r>
-        <w:t xml:space="preserve"> trong thư </w:t>
-      </w:r>
-      <w:proofErr w:type="gramStart"/>
-      <w:r>
-        <w:t>mục .code</w:t>
-      </w:r>
-      <w:proofErr w:type="gramEnd"/>
-      <w:r>
-        <w:t>/test</w:t>
+        <w:t xml:space="preserve"> trong thư mục .code/test</w:t>
       </w:r>
       <w:r>
         <w:t>:</w:t>
@@ -15171,11 +14830,11 @@
       <w:pPr>
         <w:pStyle w:val="Heading2"/>
       </w:pPr>
-      <w:bookmarkStart w:id="70" w:name="_Toc162726044"/>
+      <w:bookmarkStart w:id="71" w:name="_Toc162958315"/>
       <w:r>
         <w:t>ASCII</w:t>
       </w:r>
-      <w:bookmarkEnd w:id="70"/>
+      <w:bookmarkEnd w:id="71"/>
     </w:p>
     <w:p>
       <w:r>
@@ -15240,15 +14899,7 @@
         <w:t xml:space="preserve"> trên nhưng thay vì viết vào file thì ta in ra console. Cuối cùng, thông báo thành công và</w:t>
       </w:r>
       <w:r>
-        <w:t xml:space="preserve"> gọi hàm </w:t>
-      </w:r>
-      <w:proofErr w:type="gramStart"/>
-      <w:r>
-        <w:t>Halt(</w:t>
-      </w:r>
-      <w:proofErr w:type="gramEnd"/>
-      <w:r>
-        <w:t>)</w:t>
+        <w:t xml:space="preserve"> gọi hàm Halt()</w:t>
       </w:r>
       <w:r>
         <w:t xml:space="preserve"> dừng NachOS.</w:t>
@@ -15259,29 +14910,21 @@
       <w:pPr>
         <w:pStyle w:val="Heading2"/>
       </w:pPr>
-      <w:bookmarkStart w:id="71" w:name="_Toc162726045"/>
+      <w:bookmarkStart w:id="72" w:name="_Toc162958316"/>
       <w:r>
         <w:t>Quick Sort</w:t>
       </w:r>
-      <w:bookmarkEnd w:id="71"/>
+      <w:bookmarkEnd w:id="72"/>
     </w:p>
     <w:p>
       <w:r>
         <w:t xml:space="preserve">Chương trình </w:t>
       </w:r>
       <w:r>
-        <w:t xml:space="preserve">được cài đặc trong file quicksort.c trong thư </w:t>
-      </w:r>
-      <w:proofErr w:type="gramStart"/>
-      <w:r>
-        <w:t>mụ</w:t>
-      </w:r>
-      <w:r>
-        <w:t>c .code</w:t>
-      </w:r>
-      <w:proofErr w:type="gramEnd"/>
-      <w:r>
-        <w:t xml:space="preserve">/test để sắp xếp một mảng số nguyên bằng thuật toán quick sort. Cách </w:t>
+        <w:t>được cài đặc trong file quicksort.c trong thư mụ</w:t>
+      </w:r>
+      <w:r>
+        <w:t xml:space="preserve">c .code/test để sắp xếp một mảng số nguyên bằng thuật toán quick sort. Cách </w:t>
       </w:r>
       <w:r>
         <w:t>hoạt động như sau:</w:t>
@@ -15392,15 +15035,7 @@
         </w:numPr>
       </w:pPr>
       <w:r>
-        <w:t xml:space="preserve">Cuối cùng, kết thúc chương trình bằng </w:t>
-      </w:r>
-      <w:proofErr w:type="gramStart"/>
-      <w:r>
-        <w:t>Halt(</w:t>
-      </w:r>
-      <w:proofErr w:type="gramEnd"/>
-      <w:r>
-        <w:t>).</w:t>
+        <w:t>Cuối cùng, kết thúc chương trình bằng Halt().</w:t>
       </w:r>
     </w:p>
     <w:p/>
@@ -15408,11 +15043,11 @@
       <w:pPr>
         <w:pStyle w:val="Heading2"/>
       </w:pPr>
-      <w:bookmarkStart w:id="72" w:name="_Toc162726046"/>
+      <w:bookmarkStart w:id="73" w:name="_Toc162958317"/>
       <w:r>
         <w:t>Merge Sort</w:t>
       </w:r>
-      <w:bookmarkEnd w:id="72"/>
+      <w:bookmarkEnd w:id="73"/>
     </w:p>
     <w:p>
       <w:r>
@@ -15422,15 +15057,7 @@
         <w:t>c trong file merge</w:t>
       </w:r>
       <w:r>
-        <w:t xml:space="preserve">sort.c trong thư </w:t>
-      </w:r>
-      <w:proofErr w:type="gramStart"/>
-      <w:r>
-        <w:t>mục .code</w:t>
-      </w:r>
-      <w:proofErr w:type="gramEnd"/>
-      <w:r>
-        <w:t xml:space="preserve">/test </w:t>
+        <w:t xml:space="preserve">sort.c trong thư mục .code/test </w:t>
       </w:r>
       <w:r>
         <w:t xml:space="preserve">để sắp xếp một mảng số nguyên bằng thuật toán merge sort. Cách </w:t>
@@ -15545,15 +15172,7 @@
         </w:numPr>
       </w:pPr>
       <w:r>
-        <w:t xml:space="preserve">Cuối cùng, kết thúc chương trình bằng </w:t>
-      </w:r>
-      <w:proofErr w:type="gramStart"/>
-      <w:r>
-        <w:t>Halt(</w:t>
-      </w:r>
-      <w:proofErr w:type="gramEnd"/>
-      <w:r>
-        <w:t>).</w:t>
+        <w:t>Cuối cùng, kết thúc chương trình bằng Halt().</w:t>
       </w:r>
     </w:p>
     <w:p/>
@@ -15561,11 +15180,11 @@
       <w:pPr>
         <w:pStyle w:val="Heading1"/>
       </w:pPr>
-      <w:bookmarkStart w:id="73" w:name="_Toc162726047"/>
+      <w:bookmarkStart w:id="74" w:name="_Toc162958318"/>
       <w:r>
         <w:t>Demo sử dụng các chương trình minh họa</w:t>
       </w:r>
-      <w:bookmarkEnd w:id="73"/>
+      <w:bookmarkEnd w:id="74"/>
     </w:p>
     <w:p>
       <w:pPr>
@@ -15575,11 +15194,11 @@
           <w:numId w:val="74"/>
         </w:numPr>
       </w:pPr>
-      <w:bookmarkStart w:id="74" w:name="_Toc162726048"/>
+      <w:bookmarkStart w:id="75" w:name="_Toc162958319"/>
       <w:r>
         <w:t>Help</w:t>
       </w:r>
-      <w:bookmarkEnd w:id="74"/>
+      <w:bookmarkEnd w:id="75"/>
     </w:p>
     <w:p>
       <w:pPr>
@@ -15592,16 +15211,11 @@
       <w:r>
         <w:t xml:space="preserve">cd vào </w:t>
       </w:r>
-      <w:proofErr w:type="gramStart"/>
       <w:r>
         <w:t>fold</w:t>
       </w:r>
       <w:r>
-        <w:t>er .</w:t>
-      </w:r>
-      <w:proofErr w:type="gramEnd"/>
-      <w:r>
-        <w:t>/nachos/nachos-3.4/code</w:t>
+        <w:t>er ./nachos/nachos-3.4/code</w:t>
       </w:r>
     </w:p>
     <w:p>
@@ -15613,15 +15227,7 @@
         </w:numPr>
       </w:pPr>
       <w:r>
-        <w:t>Chạy chương trình help bằng lệnh</w:t>
-      </w:r>
-      <w:proofErr w:type="gramStart"/>
-      <w:r>
-        <w:t>: .</w:t>
-      </w:r>
-      <w:proofErr w:type="gramEnd"/>
-      <w:r>
-        <w:t>/userprog/nachos -rs 1023 -x ./test/help</w:t>
+        <w:t>Chạy chương trình help bằng lệnh: ./userprog/nachos -rs 1023 -x ./test/help</w:t>
       </w:r>
     </w:p>
     <w:p>
@@ -15672,99 +15278,58 @@
       <w:pPr>
         <w:pStyle w:val="Heading2"/>
       </w:pPr>
-      <w:bookmarkStart w:id="75" w:name="_Toc162726049"/>
-      <w:r>
-        <w:t>Quick Sort</w:t>
-      </w:r>
-      <w:bookmarkEnd w:id="75"/>
-    </w:p>
-    <w:p>
-      <w:pPr>
-        <w:pStyle w:val="ListParagraph"/>
-        <w:numPr>
-          <w:ilvl w:val="0"/>
-          <w:numId w:val="76"/>
-        </w:numPr>
-      </w:pPr>
-      <w:r>
-        <w:t xml:space="preserve">cd đến </w:t>
-      </w:r>
-      <w:proofErr w:type="gramStart"/>
-      <w:r>
-        <w:t>folder .</w:t>
-      </w:r>
-      <w:proofErr w:type="gramEnd"/>
-      <w:r>
-        <w:t>/nachos/nachos-3.4/code</w:t>
-      </w:r>
-    </w:p>
-    <w:p>
-      <w:pPr>
-        <w:pStyle w:val="ListParagraph"/>
-        <w:numPr>
-          <w:ilvl w:val="0"/>
-          <w:numId w:val="76"/>
-        </w:numPr>
-      </w:pPr>
-      <w:r>
-        <w:t>Chạy chương trình quicksort bằng lệnh</w:t>
-      </w:r>
-      <w:proofErr w:type="gramStart"/>
-      <w:r>
-        <w:t>: .</w:t>
-      </w:r>
-      <w:proofErr w:type="gramEnd"/>
-      <w:r>
-        <w:t>/userprog/nachos -rs 1023 -x ./test/quicksort</w:t>
-      </w:r>
-    </w:p>
-    <w:p>
-      <w:pPr>
-        <w:pStyle w:val="ListParagraph"/>
-        <w:numPr>
-          <w:ilvl w:val="0"/>
-          <w:numId w:val="76"/>
-        </w:numPr>
-      </w:pPr>
-      <w:r>
-        <w:t>Hướng dẫn sử dụng chương trình:</w:t>
-      </w:r>
-    </w:p>
-    <w:p>
-      <w:pPr>
-        <w:pStyle w:val="ListParagraph"/>
-        <w:numPr>
-          <w:ilvl w:val="1"/>
-          <w:numId w:val="76"/>
-        </w:numPr>
-      </w:pPr>
-      <w:r>
-        <w:t>Nhập số lượng phần tử trong mảng (&lt; 100)</w:t>
-      </w:r>
-    </w:p>
-    <w:p>
-      <w:pPr>
-        <w:pStyle w:val="ListParagraph"/>
-        <w:numPr>
-          <w:ilvl w:val="1"/>
-          <w:numId w:val="76"/>
-        </w:numPr>
-      </w:pPr>
-      <w:r>
-        <w:lastRenderedPageBreak/>
-        <w:t>Nhập tuần tự từng phần tử (sau mỗi phần tử, enter xuống hàng)</w:t>
-      </w:r>
-    </w:p>
-    <w:p>
-      <w:pPr>
-        <w:pStyle w:val="ListParagraph"/>
-        <w:numPr>
-          <w:ilvl w:val="1"/>
-          <w:numId w:val="76"/>
-        </w:numPr>
-      </w:pPr>
-      <w:r>
-        <w:t>Khi chạy thành công sẽ tạo ra những dòng bên dưới</w:t>
+      <w:bookmarkStart w:id="76" w:name="_Toc162958320"/>
+      <w:r>
+        <w:t>ASCII</w:t>
+      </w:r>
+      <w:bookmarkEnd w:id="76"/>
+    </w:p>
+    <w:p>
+      <w:pPr>
+        <w:pStyle w:val="ListParagraph"/>
+        <w:numPr>
+          <w:ilvl w:val="0"/>
+          <w:numId w:val="75"/>
+        </w:numPr>
+      </w:pPr>
+      <w:r>
+        <w:t xml:space="preserve">cd vào </w:t>
+      </w:r>
+      <w:r>
+        <w:t>fold</w:t>
+      </w:r>
+      <w:r>
+        <w:t>er ./nachos/nachos-3.4/code</w:t>
+      </w:r>
+    </w:p>
+    <w:p>
+      <w:pPr>
+        <w:pStyle w:val="ListParagraph"/>
+        <w:numPr>
+          <w:ilvl w:val="0"/>
+          <w:numId w:val="75"/>
+        </w:numPr>
+      </w:pPr>
+      <w:r>
+        <w:t xml:space="preserve">Chạy chương trình </w:t>
+      </w:r>
+      <w:r>
+        <w:t>ascii</w:t>
+      </w:r>
+      <w:r>
+        <w:t xml:space="preserve"> bằng lệnh: ./userprog/nachos -rs 1023 -x ./test/ascii</w:t>
+      </w:r>
+    </w:p>
+    <w:p>
+      <w:pPr>
+        <w:pStyle w:val="ListParagraph"/>
+        <w:numPr>
+          <w:ilvl w:val="0"/>
+          <w:numId w:val="75"/>
+        </w:numPr>
+      </w:pPr>
+      <w:r>
+        <w:t>Trên màn hình ngay lập tức sẽ in ra bảng ascii. Đồng thời file ascii.txt với nội dung như sau sẽ được tạo ra:</w:t>
       </w:r>
     </w:p>
     <w:p>
@@ -15775,6 +15340,149 @@
         <w:rPr>
           <w:noProof/>
         </w:rPr>
+        <w:lastRenderedPageBreak/>
+        <w:drawing>
+          <wp:inline distT="0" distB="0" distL="0" distR="0" wp14:anchorId="7CBD6F52" wp14:editId="0A648D09">
+            <wp:extent cx="6457842" cy="3301366"/>
+            <wp:effectExtent l="0" t="0" r="635" b="0"/>
+            <wp:docPr id="1194139193" name="Picture 1" descr="A screenshot of a computer&#10;&#10;Description automatically generated"/>
+            <wp:cNvGraphicFramePr>
+              <a:graphicFrameLocks xmlns:a="http://schemas.openxmlformats.org/drawingml/2006/main" noChangeAspect="1"/>
+            </wp:cNvGraphicFramePr>
+            <a:graphic xmlns:a="http://schemas.openxmlformats.org/drawingml/2006/main">
+              <a:graphicData uri="http://schemas.openxmlformats.org/drawingml/2006/picture">
+                <pic:pic xmlns:pic="http://schemas.openxmlformats.org/drawingml/2006/picture">
+                  <pic:nvPicPr>
+                    <pic:cNvPr id="1194139193" name="Picture 1" descr="A screenshot of a computer&#10;&#10;Description automatically generated"/>
+                    <pic:cNvPicPr>
+                      <a:picLocks noChangeAspect="1" noChangeArrowheads="1"/>
+                    </pic:cNvPicPr>
+                  </pic:nvPicPr>
+                  <pic:blipFill>
+                    <a:blip r:embed="rId8" cstate="print">
+                      <a:extLst>
+                        <a:ext uri="{28A0092B-C50C-407E-A947-70E740481C1C}">
+                          <a14:useLocalDpi xmlns:a14="http://schemas.microsoft.com/office/drawing/2010/main" val="0"/>
+                        </a:ext>
+                      </a:extLst>
+                    </a:blip>
+                    <a:srcRect/>
+                    <a:stretch>
+                      <a:fillRect/>
+                    </a:stretch>
+                  </pic:blipFill>
+                  <pic:spPr bwMode="auto">
+                    <a:xfrm>
+                      <a:off x="0" y="0"/>
+                      <a:ext cx="6462160" cy="3303574"/>
+                    </a:xfrm>
+                    <a:prstGeom prst="rect">
+                      <a:avLst/>
+                    </a:prstGeom>
+                    <a:noFill/>
+                    <a:ln>
+                      <a:noFill/>
+                    </a:ln>
+                  </pic:spPr>
+                </pic:pic>
+              </a:graphicData>
+            </a:graphic>
+          </wp:inline>
+        </w:drawing>
+      </w:r>
+    </w:p>
+    <w:p/>
+    <w:p>
+      <w:pPr>
+        <w:pStyle w:val="Heading2"/>
+      </w:pPr>
+      <w:bookmarkStart w:id="77" w:name="_Toc162958321"/>
+      <w:r>
+        <w:t>Quick Sort</w:t>
+      </w:r>
+      <w:bookmarkEnd w:id="77"/>
+    </w:p>
+    <w:p>
+      <w:pPr>
+        <w:pStyle w:val="ListParagraph"/>
+        <w:numPr>
+          <w:ilvl w:val="0"/>
+          <w:numId w:val="76"/>
+        </w:numPr>
+      </w:pPr>
+      <w:r>
+        <w:t>cd đến folder ./nachos/nachos-3.4/code</w:t>
+      </w:r>
+    </w:p>
+    <w:p>
+      <w:pPr>
+        <w:pStyle w:val="ListParagraph"/>
+        <w:numPr>
+          <w:ilvl w:val="0"/>
+          <w:numId w:val="76"/>
+        </w:numPr>
+      </w:pPr>
+      <w:r>
+        <w:t>Chạy chương trình quicksort bằng lệnh: ./userprog/nachos -rs 1023 -x ./test/quicksort</w:t>
+      </w:r>
+    </w:p>
+    <w:p>
+      <w:pPr>
+        <w:pStyle w:val="ListParagraph"/>
+        <w:numPr>
+          <w:ilvl w:val="0"/>
+          <w:numId w:val="76"/>
+        </w:numPr>
+      </w:pPr>
+      <w:r>
+        <w:t>Hướng dẫn sử dụng chương trình:</w:t>
+      </w:r>
+    </w:p>
+    <w:p>
+      <w:pPr>
+        <w:pStyle w:val="ListParagraph"/>
+        <w:numPr>
+          <w:ilvl w:val="1"/>
+          <w:numId w:val="76"/>
+        </w:numPr>
+      </w:pPr>
+      <w:r>
+        <w:t>Nhập số lượng phần tử trong mảng (&lt; 100)</w:t>
+      </w:r>
+    </w:p>
+    <w:p>
+      <w:pPr>
+        <w:pStyle w:val="ListParagraph"/>
+        <w:numPr>
+          <w:ilvl w:val="1"/>
+          <w:numId w:val="76"/>
+        </w:numPr>
+      </w:pPr>
+      <w:r>
+        <w:t>Nhập tuần tự từng phần tử (sau mỗi phần tử, enter xuống hàng)</w:t>
+      </w:r>
+    </w:p>
+    <w:p>
+      <w:pPr>
+        <w:pStyle w:val="ListParagraph"/>
+        <w:numPr>
+          <w:ilvl w:val="1"/>
+          <w:numId w:val="76"/>
+        </w:numPr>
+      </w:pPr>
+      <w:r>
+        <w:t>Khi chạy thành công sẽ tạo ra những dòng bên dưới</w:t>
+      </w:r>
+    </w:p>
+    <w:p>
+      <w:pPr>
+        <w:jc w:val="center"/>
+      </w:pPr>
+      <w:r>
+        <w:rPr>
+          <w:noProof/>
+        </w:rPr>
+        <w:lastRenderedPageBreak/>
         <w:drawing>
           <wp:inline distT="0" distB="0" distL="0" distR="0" wp14:anchorId="04368043" wp14:editId="39E33427">
             <wp:extent cx="5939790" cy="3604895"/>
@@ -15791,7 +15499,7 @@
                     <pic:cNvPicPr/>
                   </pic:nvPicPr>
                   <pic:blipFill>
-                    <a:blip r:embed="rId8"/>
+                    <a:blip r:embed="rId9"/>
                     <a:stretch>
                       <a:fillRect/>
                     </a:stretch>
@@ -15821,15 +15529,7 @@
         </w:numPr>
       </w:pPr>
       <w:r>
-        <w:t xml:space="preserve">Kết quả sẽ được lưu vào file quicksort.txt ở </w:t>
-      </w:r>
-      <w:proofErr w:type="gramStart"/>
-      <w:r>
-        <w:t>folder .nachos</w:t>
-      </w:r>
-      <w:proofErr w:type="gramEnd"/>
-      <w:r>
-        <w:t>/nachos-3.4/code.</w:t>
+        <w:t>Kết quả sẽ được lưu vào file quicksort.txt ở folder .nachos/nachos-3.4/code.</w:t>
       </w:r>
     </w:p>
     <w:p>
@@ -15856,7 +15556,7 @@
                     <pic:cNvPicPr/>
                   </pic:nvPicPr>
                   <pic:blipFill>
-                    <a:blip r:embed="rId9"/>
+                    <a:blip r:embed="rId10"/>
                     <a:stretch>
                       <a:fillRect/>
                     </a:stretch>
@@ -15916,7 +15616,6 @@
         </w:numPr>
       </w:pPr>
       <w:r>
-        <w:lastRenderedPageBreak/>
         <w:t>Testcase khi xuất hiện số âm:</w:t>
       </w:r>
     </w:p>
@@ -15928,6 +15627,7 @@
         <w:rPr>
           <w:noProof/>
         </w:rPr>
+        <w:lastRenderedPageBreak/>
         <w:drawing>
           <wp:inline distT="0" distB="0" distL="0" distR="0" wp14:anchorId="4190F3E9" wp14:editId="70EA155F">
             <wp:extent cx="5939790" cy="3742690"/>
@@ -15944,7 +15644,7 @@
                     <pic:cNvPicPr/>
                   </pic:nvPicPr>
                   <pic:blipFill>
-                    <a:blip r:embed="rId10"/>
+                    <a:blip r:embed="rId11"/>
                     <a:stretch>
                       <a:fillRect/>
                     </a:stretch>
@@ -15989,7 +15689,7 @@
                     <pic:cNvPicPr/>
                   </pic:nvPicPr>
                   <pic:blipFill>
-                    <a:blip r:embed="rId11"/>
+                    <a:blip r:embed="rId12"/>
                     <a:stretch>
                       <a:fillRect/>
                     </a:stretch>
@@ -16077,7 +15777,7 @@
                     <pic:cNvPicPr/>
                   </pic:nvPicPr>
                   <pic:blipFill>
-                    <a:blip r:embed="rId12"/>
+                    <a:blip r:embed="rId13"/>
                     <a:stretch>
                       <a:fillRect/>
                     </a:stretch>
@@ -16097,8 +15797,6 @@
           </wp:inline>
         </w:drawing>
       </w:r>
-      <w:bookmarkStart w:id="76" w:name="_GoBack"/>
-      <w:bookmarkEnd w:id="76"/>
     </w:p>
     <w:p>
       <w:pPr>
@@ -16124,7 +15822,7 @@
                     <pic:cNvPicPr/>
                   </pic:nvPicPr>
                   <pic:blipFill>
-                    <a:blip r:embed="rId13"/>
+                    <a:blip r:embed="rId14"/>
                     <a:stretch>
                       <a:fillRect/>
                     </a:stretch>
@@ -16178,14 +15876,149 @@
     <w:p/>
     <w:p>
       <w:pPr>
+        <w:pStyle w:val="Heading2"/>
+      </w:pPr>
+      <w:bookmarkStart w:id="78" w:name="_Toc162958322"/>
+      <w:r>
+        <w:lastRenderedPageBreak/>
+        <w:t>Merge Sort</w:t>
+      </w:r>
+      <w:bookmarkEnd w:id="78"/>
+    </w:p>
+    <w:p>
+      <w:pPr>
+        <w:pStyle w:val="ListParagraph"/>
+        <w:numPr>
+          <w:ilvl w:val="0"/>
+          <w:numId w:val="76"/>
+        </w:numPr>
+      </w:pPr>
+      <w:r>
+        <w:t>cd đến folder ./nachos/nachos-3.4/code</w:t>
+      </w:r>
+    </w:p>
+    <w:p>
+      <w:pPr>
+        <w:pStyle w:val="ListParagraph"/>
+        <w:numPr>
+          <w:ilvl w:val="0"/>
+          <w:numId w:val="76"/>
+        </w:numPr>
+      </w:pPr>
+      <w:r>
+        <w:t>Chạy chương trình quicksort bằng lệnh: ./userprog/nachos -rs 1023 -x ./test/mergesort</w:t>
+      </w:r>
+    </w:p>
+    <w:p>
+      <w:pPr>
+        <w:pStyle w:val="ListParagraph"/>
+        <w:numPr>
+          <w:ilvl w:val="0"/>
+          <w:numId w:val="76"/>
+        </w:numPr>
+      </w:pPr>
+      <w:r>
+        <w:t>Hướng dẫn sử dụng chương trình:</w:t>
+      </w:r>
+    </w:p>
+    <w:p>
+      <w:pPr>
+        <w:pStyle w:val="ListParagraph"/>
+        <w:numPr>
+          <w:ilvl w:val="1"/>
+          <w:numId w:val="76"/>
+        </w:numPr>
+      </w:pPr>
+      <w:r>
+        <w:t>Nhập số lượng phần tử trong mảng (&lt; 100)</w:t>
+      </w:r>
+    </w:p>
+    <w:p>
+      <w:pPr>
+        <w:pStyle w:val="ListParagraph"/>
+        <w:numPr>
+          <w:ilvl w:val="1"/>
+          <w:numId w:val="76"/>
+        </w:numPr>
+      </w:pPr>
+      <w:r>
+        <w:t>Nhập tuần tự từng phần tử (sau mỗi phần tử, enter xuống hàng)</w:t>
+      </w:r>
+    </w:p>
+    <w:p>
+      <w:pPr>
+        <w:pStyle w:val="ListParagraph"/>
+        <w:numPr>
+          <w:ilvl w:val="1"/>
+          <w:numId w:val="76"/>
+        </w:numPr>
+      </w:pPr>
+      <w:r>
+        <w:t>Khi chạy thành công sẽ tạo ra những dòng bên dưới trên console, đồng thời sẽ tạo ra 1 file mergesort.txt chứa kết quả</w:t>
+      </w:r>
+    </w:p>
+    <w:p>
+      <w:pPr>
+        <w:jc w:val="center"/>
+      </w:pPr>
+      <w:r>
+        <w:rPr>
+          <w:noProof/>
+        </w:rPr>
+        <w:drawing>
+          <wp:inline distT="0" distB="0" distL="0" distR="0" wp14:anchorId="5DA75A54" wp14:editId="78411F34">
+            <wp:extent cx="6134100" cy="3600316"/>
+            <wp:effectExtent l="0" t="0" r="0" b="635"/>
+            <wp:docPr id="1850236136" name="Picture 1" descr="A screenshot of a computer&#10;&#10;Description automatically generated"/>
+            <wp:cNvGraphicFramePr>
+              <a:graphicFrameLocks xmlns:a="http://schemas.openxmlformats.org/drawingml/2006/main" noChangeAspect="1"/>
+            </wp:cNvGraphicFramePr>
+            <a:graphic xmlns:a="http://schemas.openxmlformats.org/drawingml/2006/main">
+              <a:graphicData uri="http://schemas.openxmlformats.org/drawingml/2006/picture">
+                <pic:pic xmlns:pic="http://schemas.openxmlformats.org/drawingml/2006/picture">
+                  <pic:nvPicPr>
+                    <pic:cNvPr id="1850236136" name="Picture 1" descr="A screenshot of a computer&#10;&#10;Description automatically generated"/>
+                    <pic:cNvPicPr/>
+                  </pic:nvPicPr>
+                  <pic:blipFill rotWithShape="1">
+                    <a:blip r:embed="rId15"/>
+                    <a:srcRect l="14957" t="11212"/>
+                    <a:stretch/>
+                  </pic:blipFill>
+                  <pic:spPr bwMode="auto">
+                    <a:xfrm>
+                      <a:off x="0" y="0"/>
+                      <a:ext cx="6147069" cy="3607928"/>
+                    </a:xfrm>
+                    <a:prstGeom prst="rect">
+                      <a:avLst/>
+                    </a:prstGeom>
+                    <a:ln>
+                      <a:noFill/>
+                    </a:ln>
+                    <a:extLst>
+                      <a:ext uri="{53640926-AAD7-44D8-BBD7-CCE9431645EC}">
+                        <a14:shadowObscured xmlns:a14="http://schemas.microsoft.com/office/drawing/2010/main"/>
+                      </a:ext>
+                    </a:extLst>
+                  </pic:spPr>
+                </pic:pic>
+              </a:graphicData>
+            </a:graphic>
+          </wp:inline>
+        </w:drawing>
+      </w:r>
+    </w:p>
+    <w:p/>
+    <w:p>
+      <w:pPr>
         <w:pStyle w:val="Heading1"/>
       </w:pPr>
-      <w:bookmarkStart w:id="77" w:name="_Toc162726050"/>
-      <w:r>
-        <w:lastRenderedPageBreak/>
+      <w:bookmarkStart w:id="79" w:name="_Toc162958323"/>
+      <w:r>
         <w:t>Đóng góp</w:t>
       </w:r>
-      <w:bookmarkEnd w:id="77"/>
+      <w:bookmarkEnd w:id="79"/>
     </w:p>
     <w:tbl>
       <w:tblPr>
@@ -16312,6 +16145,41 @@
               </w:numPr>
               <w:ind w:left="516"/>
             </w:pPr>
+            <w:r>
+              <w:t>Viết SC_Open và SC_Close và xử lý các exception</w:t>
+            </w:r>
+          </w:p>
+          <w:p>
+            <w:pPr>
+              <w:pStyle w:val="ListParagraph"/>
+              <w:numPr>
+                <w:ilvl w:val="0"/>
+                <w:numId w:val="5"/>
+              </w:numPr>
+              <w:ind w:left="516"/>
+            </w:pPr>
+            <w:r>
+              <w:t xml:space="preserve">Viết báo cáo </w:t>
+            </w:r>
+            <w:r>
+              <w:t>phân tích</w:t>
+            </w:r>
+            <w:r>
+              <w:t xml:space="preserve"> các phần tương ứng</w:t>
+            </w:r>
+          </w:p>
+          <w:p>
+            <w:pPr>
+              <w:pStyle w:val="ListParagraph"/>
+              <w:numPr>
+                <w:ilvl w:val="0"/>
+                <w:numId w:val="5"/>
+              </w:numPr>
+              <w:ind w:left="516"/>
+            </w:pPr>
+            <w:r>
+              <w:t>Tổng hợp và thiết kế báo cáo</w:t>
+            </w:r>
           </w:p>
         </w:tc>
         <w:tc>
@@ -16386,6 +16254,36 @@
               </w:numPr>
               <w:ind w:left="516"/>
             </w:pPr>
+            <w:r>
+              <w:t>Tìm hiểu source code phần progtest.h, syscall.h và bitmap.*</w:t>
+            </w:r>
+          </w:p>
+          <w:p>
+            <w:pPr>
+              <w:pStyle w:val="ListParagraph"/>
+              <w:numPr>
+                <w:ilvl w:val="0"/>
+                <w:numId w:val="5"/>
+              </w:numPr>
+              <w:ind w:left="516"/>
+            </w:pPr>
+            <w:r>
+              <w:lastRenderedPageBreak/>
+              <w:t>Viết SC_ReadFloat và SC_PrintFloat và chương trình merge sort</w:t>
+            </w:r>
+          </w:p>
+          <w:p>
+            <w:pPr>
+              <w:pStyle w:val="ListParagraph"/>
+              <w:numPr>
+                <w:ilvl w:val="0"/>
+                <w:numId w:val="5"/>
+              </w:numPr>
+              <w:ind w:left="516"/>
+            </w:pPr>
+            <w:r>
+              <w:t>Viết báo cáo phân tích và demo  các phần tương ứng</w:t>
+            </w:r>
           </w:p>
         </w:tc>
         <w:tc>
@@ -16398,6 +16296,7 @@
               <w:jc w:val="center"/>
             </w:pPr>
             <w:r>
+              <w:lastRenderedPageBreak/>
               <w:t>100%</w:t>
             </w:r>
           </w:p>
@@ -16428,6 +16327,7 @@
           </w:tcPr>
           <w:p>
             <w:r>
+              <w:lastRenderedPageBreak/>
               <w:t>Đỗ Đình Hải</w:t>
             </w:r>
           </w:p>
@@ -16460,6 +16360,41 @@
               </w:numPr>
               <w:ind w:left="516"/>
             </w:pPr>
+            <w:r>
+              <w:t>Tìm hiểu source code phần console.*, synchconsole.* và ../test/*</w:t>
+            </w:r>
+          </w:p>
+          <w:p>
+            <w:pPr>
+              <w:pStyle w:val="ListParagraph"/>
+              <w:numPr>
+                <w:ilvl w:val="0"/>
+                <w:numId w:val="5"/>
+              </w:numPr>
+              <w:ind w:left="516"/>
+            </w:pPr>
+            <w:r>
+              <w:t>Viết SC_ReadString, và SC_PrintString và chương trình ascii</w:t>
+            </w:r>
+          </w:p>
+          <w:p>
+            <w:pPr>
+              <w:pStyle w:val="ListParagraph"/>
+              <w:numPr>
+                <w:ilvl w:val="0"/>
+                <w:numId w:val="5"/>
+              </w:numPr>
+              <w:ind w:left="516"/>
+            </w:pPr>
+            <w:r>
+              <w:t xml:space="preserve">Viết báo cáo </w:t>
+            </w:r>
+            <w:r>
+              <w:t>phân tích và demo</w:t>
+            </w:r>
+            <w:r>
+              <w:t xml:space="preserve"> các phần tương ứng</w:t>
+            </w:r>
           </w:p>
         </w:tc>
         <w:tc>
@@ -16534,6 +16469,44 @@
               </w:numPr>
               <w:ind w:left="516"/>
             </w:pPr>
+            <w:r>
+              <w:t>Tìm hiểu source code phầ</w:t>
+            </w:r>
+            <w:r>
+              <w:t>n openfile.h, translate.* và machine.*</w:t>
+            </w:r>
+          </w:p>
+          <w:p>
+            <w:pPr>
+              <w:pStyle w:val="ListParagraph"/>
+              <w:numPr>
+                <w:ilvl w:val="0"/>
+                <w:numId w:val="5"/>
+              </w:numPr>
+              <w:ind w:left="516"/>
+            </w:pPr>
+            <w:r>
+              <w:t>Viết SC_ReadChar, SC_PrintChar, SC_CreateFile, SC_Read, SC_Write và chương trình quick sort</w:t>
+            </w:r>
+          </w:p>
+          <w:p>
+            <w:pPr>
+              <w:pStyle w:val="ListParagraph"/>
+              <w:numPr>
+                <w:ilvl w:val="0"/>
+                <w:numId w:val="5"/>
+              </w:numPr>
+              <w:ind w:left="516"/>
+            </w:pPr>
+            <w:r>
+              <w:t xml:space="preserve">Viết báo cáo </w:t>
+            </w:r>
+            <w:r>
+              <w:t>phân tích và demo</w:t>
+            </w:r>
+            <w:r>
+              <w:t xml:space="preserve"> các phần tương ứng</w:t>
+            </w:r>
           </w:p>
         </w:tc>
         <w:tc>
@@ -16608,6 +16581,44 @@
               </w:numPr>
               <w:ind w:left="516"/>
             </w:pPr>
+            <w:r>
+              <w:t>Tìm hiểu source code phần machine.* và mipssim.cc</w:t>
+            </w:r>
+          </w:p>
+          <w:p>
+            <w:pPr>
+              <w:pStyle w:val="ListParagraph"/>
+              <w:numPr>
+                <w:ilvl w:val="0"/>
+                <w:numId w:val="5"/>
+              </w:numPr>
+              <w:ind w:left="516"/>
+            </w:pPr>
+            <w:r>
+              <w:t>Viết SC_PrintInt và SC_ReadInt và chương trình help</w:t>
+            </w:r>
+          </w:p>
+          <w:p>
+            <w:pPr>
+              <w:pStyle w:val="ListParagraph"/>
+              <w:numPr>
+                <w:ilvl w:val="0"/>
+                <w:numId w:val="5"/>
+              </w:numPr>
+              <w:ind w:left="516"/>
+            </w:pPr>
+            <w:r>
+              <w:t>Viết báo cáo</w:t>
+            </w:r>
+            <w:r>
+              <w:t xml:space="preserve"> </w:t>
+            </w:r>
+            <w:r>
+              <w:t>phân tích và demo</w:t>
+            </w:r>
+            <w:r>
+              <w:t xml:space="preserve"> các phần tương ứng</w:t>
+            </w:r>
           </w:p>
         </w:tc>
         <w:tc>
@@ -16648,11 +16659,11 @@
       <w:pPr>
         <w:pStyle w:val="Heading1"/>
       </w:pPr>
-      <w:bookmarkStart w:id="78" w:name="_Toc162726051"/>
+      <w:bookmarkStart w:id="80" w:name="_Toc162958324"/>
       <w:r>
         <w:t>Tài liệu tham khảo</w:t>
       </w:r>
-      <w:bookmarkEnd w:id="78"/>
+      <w:bookmarkEnd w:id="80"/>
     </w:p>
     <w:p>
       <w:pPr>
@@ -16695,7 +16706,7 @@
           <w:numId w:val="2"/>
         </w:numPr>
       </w:pPr>
-      <w:hyperlink r:id="rId14" w:history="1">
+      <w:hyperlink r:id="rId16" w:history="1">
         <w:r>
           <w:rPr>
             <w:rStyle w:val="Hyperlink"/>
@@ -16715,7 +16726,7 @@
           <w:numId w:val="2"/>
         </w:numPr>
       </w:pPr>
-      <w:hyperlink r:id="rId15" w:history="1">
+      <w:hyperlink r:id="rId17" w:history="1">
         <w:r>
           <w:rPr>
             <w:rStyle w:val="Hyperlink"/>
@@ -16735,6 +16746,17 @@
           <w:numId w:val="2"/>
         </w:numPr>
       </w:pPr>
+      <w:hyperlink r:id="rId18" w:history="1">
+        <w:r>
+          <w:rPr>
+            <w:rStyle w:val="Hyperlink"/>
+          </w:rPr>
+          <w:t>https://users.cs.duke.edu/~chase/nachos-guide/guide/nachos.htm</w:t>
+        </w:r>
+      </w:hyperlink>
+      <w:r>
+        <w:t xml:space="preserve"> </w:t>
+      </w:r>
     </w:p>
     <w:sectPr>
       <w:pgSz w:w="12240" w:h="15840"/>
@@ -25904,7 +25926,7 @@
 </file>
 
 <file path=customXml/itemProps1.xml><?xml version="1.0" encoding="utf-8"?>
-<ds:datastoreItem xmlns:ds="http://schemas.openxmlformats.org/officeDocument/2006/customXml" ds:itemID="{3A6A56A5-1E2E-48A4-9F35-2C9A0F0A1183}">
+<ds:datastoreItem xmlns:ds="http://schemas.openxmlformats.org/officeDocument/2006/customXml" ds:itemID="{CD3502FE-A7A6-4F4E-B63D-86EB77964AAD}">
   <ds:schemaRefs>
     <ds:schemaRef ds:uri="http://schemas.openxmlformats.org/officeDocument/2006/bibliography"/>
   </ds:schemaRefs>

</xml_diff>

<commit_message>
Added extra command for ascii demo
</commit_message>
<xml_diff>
--- a/Report/Báo cáo.docx
+++ b/Report/Báo cáo.docx
@@ -15,6 +15,8 @@
           <w:lang w:eastAsia="ja-JP"/>
         </w:rPr>
       </w:pPr>
+      <w:bookmarkStart w:id="0" w:name="_GoBack"/>
+      <w:bookmarkEnd w:id="0"/>
       <w:r>
         <w:rPr>
           <w:rFonts w:eastAsia="Yu Mincho" w:cs="Times New Roman"/>
@@ -763,14 +765,12 @@
       <w:pPr>
         <w:pStyle w:val="Heading1"/>
       </w:pPr>
-      <w:bookmarkStart w:id="0" w:name="_Toc162958245"/>
+      <w:bookmarkStart w:id="1" w:name="_Toc162979279"/>
       <w:r>
         <w:t>Mục lục</w:t>
       </w:r>
-      <w:bookmarkEnd w:id="0"/>
-    </w:p>
-    <w:bookmarkStart w:id="1" w:name="_GoBack"/>
-    <w:bookmarkEnd w:id="1"/>
+      <w:bookmarkEnd w:id="1"/>
+    </w:p>
     <w:p>
       <w:pPr>
         <w:pStyle w:val="TOC1"/>
@@ -793,7 +793,7 @@
       <w:r>
         <w:fldChar w:fldCharType="separate"/>
       </w:r>
-      <w:hyperlink w:anchor="_Toc162958245" w:history="1">
+      <w:hyperlink w:anchor="_Toc162979279" w:history="1">
         <w:r>
           <w:rPr>
             <w:rStyle w:val="Hyperlink"/>
@@ -835,7 +835,7 @@
             <w:noProof/>
             <w:webHidden/>
           </w:rPr>
-          <w:instrText xml:space="preserve"> PAGEREF _Toc162958245 \h </w:instrText>
+          <w:instrText xml:space="preserve"> PAGEREF _Toc162979279 \h </w:instrText>
         </w:r>
         <w:r>
           <w:rPr>
@@ -879,7 +879,7 @@
           <w:sz w:val="22"/>
         </w:rPr>
       </w:pPr>
-      <w:hyperlink w:anchor="_Toc162958246" w:history="1">
+      <w:hyperlink w:anchor="_Toc162979280" w:history="1">
         <w:r>
           <w:rPr>
             <w:rStyle w:val="Hyperlink"/>
@@ -921,7 +921,7 @@
             <w:noProof/>
             <w:webHidden/>
           </w:rPr>
-          <w:instrText xml:space="preserve"> PAGEREF _Toc162958246 \h </w:instrText>
+          <w:instrText xml:space="preserve"> PAGEREF _Toc162979280 \h </w:instrText>
         </w:r>
         <w:r>
           <w:rPr>
@@ -965,7 +965,7 @@
           <w:sz w:val="22"/>
         </w:rPr>
       </w:pPr>
-      <w:hyperlink w:anchor="_Toc162958247" w:history="1">
+      <w:hyperlink w:anchor="_Toc162979281" w:history="1">
         <w:r>
           <w:rPr>
             <w:rStyle w:val="Hyperlink"/>
@@ -1007,7 +1007,7 @@
             <w:noProof/>
             <w:webHidden/>
           </w:rPr>
-          <w:instrText xml:space="preserve"> PAGEREF _Toc162958247 \h </w:instrText>
+          <w:instrText xml:space="preserve"> PAGEREF _Toc162979281 \h </w:instrText>
         </w:r>
         <w:r>
           <w:rPr>
@@ -1051,7 +1051,7 @@
           <w:sz w:val="22"/>
         </w:rPr>
       </w:pPr>
-      <w:hyperlink w:anchor="_Toc162958248" w:history="1">
+      <w:hyperlink w:anchor="_Toc162979282" w:history="1">
         <w:r>
           <w:rPr>
             <w:rStyle w:val="Hyperlink"/>
@@ -1093,7 +1093,7 @@
             <w:noProof/>
             <w:webHidden/>
           </w:rPr>
-          <w:instrText xml:space="preserve"> PAGEREF _Toc162958248 \h </w:instrText>
+          <w:instrText xml:space="preserve"> PAGEREF _Toc162979282 \h </w:instrText>
         </w:r>
         <w:r>
           <w:rPr>
@@ -1137,7 +1137,7 @@
           <w:sz w:val="22"/>
         </w:rPr>
       </w:pPr>
-      <w:hyperlink w:anchor="_Toc162958249" w:history="1">
+      <w:hyperlink w:anchor="_Toc162979283" w:history="1">
         <w:r>
           <w:rPr>
             <w:rStyle w:val="Hyperlink"/>
@@ -1179,7 +1179,7 @@
             <w:noProof/>
             <w:webHidden/>
           </w:rPr>
-          <w:instrText xml:space="preserve"> PAGEREF _Toc162958249 \h </w:instrText>
+          <w:instrText xml:space="preserve"> PAGEREF _Toc162979283 \h </w:instrText>
         </w:r>
         <w:r>
           <w:rPr>
@@ -1223,7 +1223,7 @@
           <w:sz w:val="22"/>
         </w:rPr>
       </w:pPr>
-      <w:hyperlink w:anchor="_Toc162958250" w:history="1">
+      <w:hyperlink w:anchor="_Toc162979284" w:history="1">
         <w:r>
           <w:rPr>
             <w:rStyle w:val="Hyperlink"/>
@@ -1265,7 +1265,7 @@
             <w:noProof/>
             <w:webHidden/>
           </w:rPr>
-          <w:instrText xml:space="preserve"> PAGEREF _Toc162958250 \h </w:instrText>
+          <w:instrText xml:space="preserve"> PAGEREF _Toc162979284 \h </w:instrText>
         </w:r>
         <w:r>
           <w:rPr>
@@ -1309,7 +1309,7 @@
           <w:sz w:val="22"/>
         </w:rPr>
       </w:pPr>
-      <w:hyperlink w:anchor="_Toc162958251" w:history="1">
+      <w:hyperlink w:anchor="_Toc162979285" w:history="1">
         <w:r>
           <w:rPr>
             <w:rStyle w:val="Hyperlink"/>
@@ -1351,7 +1351,7 @@
             <w:noProof/>
             <w:webHidden/>
           </w:rPr>
-          <w:instrText xml:space="preserve"> PAGEREF _Toc162958251 \h </w:instrText>
+          <w:instrText xml:space="preserve"> PAGEREF _Toc162979285 \h </w:instrText>
         </w:r>
         <w:r>
           <w:rPr>
@@ -1395,7 +1395,7 @@
           <w:sz w:val="22"/>
         </w:rPr>
       </w:pPr>
-      <w:hyperlink w:anchor="_Toc162958252" w:history="1">
+      <w:hyperlink w:anchor="_Toc162979286" w:history="1">
         <w:r>
           <w:rPr>
             <w:rStyle w:val="Hyperlink"/>
@@ -1437,7 +1437,7 @@
             <w:noProof/>
             <w:webHidden/>
           </w:rPr>
-          <w:instrText xml:space="preserve"> PAGEREF _Toc162958252 \h </w:instrText>
+          <w:instrText xml:space="preserve"> PAGEREF _Toc162979286 \h </w:instrText>
         </w:r>
         <w:r>
           <w:rPr>
@@ -1481,7 +1481,7 @@
           <w:sz w:val="22"/>
         </w:rPr>
       </w:pPr>
-      <w:hyperlink w:anchor="_Toc162958253" w:history="1">
+      <w:hyperlink w:anchor="_Toc162979287" w:history="1">
         <w:r>
           <w:rPr>
             <w:rStyle w:val="Hyperlink"/>
@@ -1523,7 +1523,7 @@
             <w:noProof/>
             <w:webHidden/>
           </w:rPr>
-          <w:instrText xml:space="preserve"> PAGEREF _Toc162958253 \h </w:instrText>
+          <w:instrText xml:space="preserve"> PAGEREF _Toc162979287 \h </w:instrText>
         </w:r>
         <w:r>
           <w:rPr>
@@ -1567,7 +1567,7 @@
           <w:sz w:val="22"/>
         </w:rPr>
       </w:pPr>
-      <w:hyperlink w:anchor="_Toc162958254" w:history="1">
+      <w:hyperlink w:anchor="_Toc162979288" w:history="1">
         <w:r>
           <w:rPr>
             <w:rStyle w:val="Hyperlink"/>
@@ -1609,7 +1609,7 @@
             <w:noProof/>
             <w:webHidden/>
           </w:rPr>
-          <w:instrText xml:space="preserve"> PAGEREF _Toc162958254 \h </w:instrText>
+          <w:instrText xml:space="preserve"> PAGEREF _Toc162979288 \h </w:instrText>
         </w:r>
         <w:r>
           <w:rPr>
@@ -1653,7 +1653,7 @@
           <w:sz w:val="22"/>
         </w:rPr>
       </w:pPr>
-      <w:hyperlink w:anchor="_Toc162958255" w:history="1">
+      <w:hyperlink w:anchor="_Toc162979289" w:history="1">
         <w:r>
           <w:rPr>
             <w:rStyle w:val="Hyperlink"/>
@@ -1695,7 +1695,7 @@
             <w:noProof/>
             <w:webHidden/>
           </w:rPr>
-          <w:instrText xml:space="preserve"> PAGEREF _Toc162958255 \h </w:instrText>
+          <w:instrText xml:space="preserve"> PAGEREF _Toc162979289 \h </w:instrText>
         </w:r>
         <w:r>
           <w:rPr>
@@ -1739,7 +1739,7 @@
           <w:sz w:val="22"/>
         </w:rPr>
       </w:pPr>
-      <w:hyperlink w:anchor="_Toc162958256" w:history="1">
+      <w:hyperlink w:anchor="_Toc162979290" w:history="1">
         <w:r>
           <w:rPr>
             <w:rStyle w:val="Hyperlink"/>
@@ -1781,7 +1781,7 @@
             <w:noProof/>
             <w:webHidden/>
           </w:rPr>
-          <w:instrText xml:space="preserve"> PAGEREF _Toc162958256 \h </w:instrText>
+          <w:instrText xml:space="preserve"> PAGEREF _Toc162979290 \h </w:instrText>
         </w:r>
         <w:r>
           <w:rPr>
@@ -1825,7 +1825,7 @@
           <w:sz w:val="22"/>
         </w:rPr>
       </w:pPr>
-      <w:hyperlink w:anchor="_Toc162958257" w:history="1">
+      <w:hyperlink w:anchor="_Toc162979291" w:history="1">
         <w:r>
           <w:rPr>
             <w:rStyle w:val="Hyperlink"/>
@@ -1867,7 +1867,7 @@
             <w:noProof/>
             <w:webHidden/>
           </w:rPr>
-          <w:instrText xml:space="preserve"> PAGEREF _Toc162958257 \h </w:instrText>
+          <w:instrText xml:space="preserve"> PAGEREF _Toc162979291 \h </w:instrText>
         </w:r>
         <w:r>
           <w:rPr>
@@ -1911,7 +1911,7 @@
           <w:sz w:val="22"/>
         </w:rPr>
       </w:pPr>
-      <w:hyperlink w:anchor="_Toc162958258" w:history="1">
+      <w:hyperlink w:anchor="_Toc162979292" w:history="1">
         <w:r>
           <w:rPr>
             <w:rStyle w:val="Hyperlink"/>
@@ -1953,7 +1953,7 @@
             <w:noProof/>
             <w:webHidden/>
           </w:rPr>
-          <w:instrText xml:space="preserve"> PAGEREF _Toc162958258 \h </w:instrText>
+          <w:instrText xml:space="preserve"> PAGEREF _Toc162979292 \h </w:instrText>
         </w:r>
         <w:r>
           <w:rPr>
@@ -1997,7 +1997,7 @@
           <w:sz w:val="22"/>
         </w:rPr>
       </w:pPr>
-      <w:hyperlink w:anchor="_Toc162958259" w:history="1">
+      <w:hyperlink w:anchor="_Toc162979293" w:history="1">
         <w:r>
           <w:rPr>
             <w:rStyle w:val="Hyperlink"/>
@@ -2039,7 +2039,7 @@
             <w:noProof/>
             <w:webHidden/>
           </w:rPr>
-          <w:instrText xml:space="preserve"> PAGEREF _Toc162958259 \h </w:instrText>
+          <w:instrText xml:space="preserve"> PAGEREF _Toc162979293 \h </w:instrText>
         </w:r>
         <w:r>
           <w:rPr>
@@ -2083,7 +2083,7 @@
           <w:sz w:val="22"/>
         </w:rPr>
       </w:pPr>
-      <w:hyperlink w:anchor="_Toc162958260" w:history="1">
+      <w:hyperlink w:anchor="_Toc162979294" w:history="1">
         <w:r>
           <w:rPr>
             <w:rStyle w:val="Hyperlink"/>
@@ -2125,7 +2125,7 @@
             <w:noProof/>
             <w:webHidden/>
           </w:rPr>
-          <w:instrText xml:space="preserve"> PAGEREF _Toc162958260 \h </w:instrText>
+          <w:instrText xml:space="preserve"> PAGEREF _Toc162979294 \h </w:instrText>
         </w:r>
         <w:r>
           <w:rPr>
@@ -2169,7 +2169,7 @@
           <w:sz w:val="22"/>
         </w:rPr>
       </w:pPr>
-      <w:hyperlink w:anchor="_Toc162958261" w:history="1">
+      <w:hyperlink w:anchor="_Toc162979295" w:history="1">
         <w:r>
           <w:rPr>
             <w:rStyle w:val="Hyperlink"/>
@@ -2211,7 +2211,7 @@
             <w:noProof/>
             <w:webHidden/>
           </w:rPr>
-          <w:instrText xml:space="preserve"> PAGEREF _Toc162958261 \h </w:instrText>
+          <w:instrText xml:space="preserve"> PAGEREF _Toc162979295 \h </w:instrText>
         </w:r>
         <w:r>
           <w:rPr>
@@ -2255,7 +2255,7 @@
           <w:sz w:val="22"/>
         </w:rPr>
       </w:pPr>
-      <w:hyperlink w:anchor="_Toc162958262" w:history="1">
+      <w:hyperlink w:anchor="_Toc162979296" w:history="1">
         <w:r>
           <w:rPr>
             <w:rStyle w:val="Hyperlink"/>
@@ -2297,7 +2297,7 @@
             <w:noProof/>
             <w:webHidden/>
           </w:rPr>
-          <w:instrText xml:space="preserve"> PAGEREF _Toc162958262 \h </w:instrText>
+          <w:instrText xml:space="preserve"> PAGEREF _Toc162979296 \h </w:instrText>
         </w:r>
         <w:r>
           <w:rPr>
@@ -2341,7 +2341,7 @@
           <w:sz w:val="22"/>
         </w:rPr>
       </w:pPr>
-      <w:hyperlink w:anchor="_Toc162958263" w:history="1">
+      <w:hyperlink w:anchor="_Toc162979297" w:history="1">
         <w:r>
           <w:rPr>
             <w:rStyle w:val="Hyperlink"/>
@@ -2383,7 +2383,7 @@
             <w:noProof/>
             <w:webHidden/>
           </w:rPr>
-          <w:instrText xml:space="preserve"> PAGEREF _Toc162958263 \h </w:instrText>
+          <w:instrText xml:space="preserve"> PAGEREF _Toc162979297 \h </w:instrText>
         </w:r>
         <w:r>
           <w:rPr>
@@ -2427,7 +2427,7 @@
           <w:sz w:val="22"/>
         </w:rPr>
       </w:pPr>
-      <w:hyperlink w:anchor="_Toc162958264" w:history="1">
+      <w:hyperlink w:anchor="_Toc162979298" w:history="1">
         <w:r>
           <w:rPr>
             <w:rStyle w:val="Hyperlink"/>
@@ -2469,7 +2469,7 @@
             <w:noProof/>
             <w:webHidden/>
           </w:rPr>
-          <w:instrText xml:space="preserve"> PAGEREF _Toc162958264 \h </w:instrText>
+          <w:instrText xml:space="preserve"> PAGEREF _Toc162979298 \h </w:instrText>
         </w:r>
         <w:r>
           <w:rPr>
@@ -2513,7 +2513,7 @@
           <w:sz w:val="22"/>
         </w:rPr>
       </w:pPr>
-      <w:hyperlink w:anchor="_Toc162958265" w:history="1">
+      <w:hyperlink w:anchor="_Toc162979299" w:history="1">
         <w:r>
           <w:rPr>
             <w:rStyle w:val="Hyperlink"/>
@@ -2555,7 +2555,7 @@
             <w:noProof/>
             <w:webHidden/>
           </w:rPr>
-          <w:instrText xml:space="preserve"> PAGEREF _Toc162958265 \h </w:instrText>
+          <w:instrText xml:space="preserve"> PAGEREF _Toc162979299 \h </w:instrText>
         </w:r>
         <w:r>
           <w:rPr>
@@ -2599,7 +2599,7 @@
           <w:sz w:val="22"/>
         </w:rPr>
       </w:pPr>
-      <w:hyperlink w:anchor="_Toc162958266" w:history="1">
+      <w:hyperlink w:anchor="_Toc162979300" w:history="1">
         <w:r>
           <w:rPr>
             <w:rStyle w:val="Hyperlink"/>
@@ -2641,7 +2641,7 @@
             <w:noProof/>
             <w:webHidden/>
           </w:rPr>
-          <w:instrText xml:space="preserve"> PAGEREF _Toc162958266 \h </w:instrText>
+          <w:instrText xml:space="preserve"> PAGEREF _Toc162979300 \h </w:instrText>
         </w:r>
         <w:r>
           <w:rPr>
@@ -2685,7 +2685,7 @@
           <w:sz w:val="22"/>
         </w:rPr>
       </w:pPr>
-      <w:hyperlink w:anchor="_Toc162958267" w:history="1">
+      <w:hyperlink w:anchor="_Toc162979301" w:history="1">
         <w:r>
           <w:rPr>
             <w:rStyle w:val="Hyperlink"/>
@@ -2727,7 +2727,7 @@
             <w:noProof/>
             <w:webHidden/>
           </w:rPr>
-          <w:instrText xml:space="preserve"> PAGEREF _Toc162958267 \h </w:instrText>
+          <w:instrText xml:space="preserve"> PAGEREF _Toc162979301 \h </w:instrText>
         </w:r>
         <w:r>
           <w:rPr>
@@ -2771,7 +2771,7 @@
           <w:sz w:val="22"/>
         </w:rPr>
       </w:pPr>
-      <w:hyperlink w:anchor="_Toc162958268" w:history="1">
+      <w:hyperlink w:anchor="_Toc162979302" w:history="1">
         <w:r>
           <w:rPr>
             <w:rStyle w:val="Hyperlink"/>
@@ -2813,7 +2813,7 @@
             <w:noProof/>
             <w:webHidden/>
           </w:rPr>
-          <w:instrText xml:space="preserve"> PAGEREF _Toc162958268 \h </w:instrText>
+          <w:instrText xml:space="preserve"> PAGEREF _Toc162979302 \h </w:instrText>
         </w:r>
         <w:r>
           <w:rPr>
@@ -2857,7 +2857,7 @@
           <w:sz w:val="22"/>
         </w:rPr>
       </w:pPr>
-      <w:hyperlink w:anchor="_Toc162958269" w:history="1">
+      <w:hyperlink w:anchor="_Toc162979303" w:history="1">
         <w:r>
           <w:rPr>
             <w:rStyle w:val="Hyperlink"/>
@@ -2899,7 +2899,7 @@
             <w:noProof/>
             <w:webHidden/>
           </w:rPr>
-          <w:instrText xml:space="preserve"> PAGEREF _Toc162958269 \h </w:instrText>
+          <w:instrText xml:space="preserve"> PAGEREF _Toc162979303 \h </w:instrText>
         </w:r>
         <w:r>
           <w:rPr>
@@ -2943,7 +2943,7 @@
           <w:sz w:val="22"/>
         </w:rPr>
       </w:pPr>
-      <w:hyperlink w:anchor="_Toc162958270" w:history="1">
+      <w:hyperlink w:anchor="_Toc162979304" w:history="1">
         <w:r>
           <w:rPr>
             <w:rStyle w:val="Hyperlink"/>
@@ -2985,7 +2985,7 @@
             <w:noProof/>
             <w:webHidden/>
           </w:rPr>
-          <w:instrText xml:space="preserve"> PAGEREF _Toc162958270 \h </w:instrText>
+          <w:instrText xml:space="preserve"> PAGEREF _Toc162979304 \h </w:instrText>
         </w:r>
         <w:r>
           <w:rPr>
@@ -3029,7 +3029,7 @@
           <w:sz w:val="22"/>
         </w:rPr>
       </w:pPr>
-      <w:hyperlink w:anchor="_Toc162958271" w:history="1">
+      <w:hyperlink w:anchor="_Toc162979305" w:history="1">
         <w:r>
           <w:rPr>
             <w:rStyle w:val="Hyperlink"/>
@@ -3071,7 +3071,7 @@
             <w:noProof/>
             <w:webHidden/>
           </w:rPr>
-          <w:instrText xml:space="preserve"> PAGEREF _Toc162958271 \h </w:instrText>
+          <w:instrText xml:space="preserve"> PAGEREF _Toc162979305 \h </w:instrText>
         </w:r>
         <w:r>
           <w:rPr>
@@ -3115,7 +3115,7 @@
           <w:sz w:val="22"/>
         </w:rPr>
       </w:pPr>
-      <w:hyperlink w:anchor="_Toc162958272" w:history="1">
+      <w:hyperlink w:anchor="_Toc162979306" w:history="1">
         <w:r>
           <w:rPr>
             <w:rStyle w:val="Hyperlink"/>
@@ -3157,7 +3157,7 @@
             <w:noProof/>
             <w:webHidden/>
           </w:rPr>
-          <w:instrText xml:space="preserve"> PAGEREF _Toc162958272 \h </w:instrText>
+          <w:instrText xml:space="preserve"> PAGEREF _Toc162979306 \h </w:instrText>
         </w:r>
         <w:r>
           <w:rPr>
@@ -3201,7 +3201,7 @@
           <w:sz w:val="22"/>
         </w:rPr>
       </w:pPr>
-      <w:hyperlink w:anchor="_Toc162958273" w:history="1">
+      <w:hyperlink w:anchor="_Toc162979307" w:history="1">
         <w:r>
           <w:rPr>
             <w:rStyle w:val="Hyperlink"/>
@@ -3243,7 +3243,7 @@
             <w:noProof/>
             <w:webHidden/>
           </w:rPr>
-          <w:instrText xml:space="preserve"> PAGEREF _Toc162958273 \h </w:instrText>
+          <w:instrText xml:space="preserve"> PAGEREF _Toc162979307 \h </w:instrText>
         </w:r>
         <w:r>
           <w:rPr>
@@ -3287,7 +3287,7 @@
           <w:sz w:val="22"/>
         </w:rPr>
       </w:pPr>
-      <w:hyperlink w:anchor="_Toc162958274" w:history="1">
+      <w:hyperlink w:anchor="_Toc162979308" w:history="1">
         <w:r>
           <w:rPr>
             <w:rStyle w:val="Hyperlink"/>
@@ -3329,7 +3329,7 @@
             <w:noProof/>
             <w:webHidden/>
           </w:rPr>
-          <w:instrText xml:space="preserve"> PAGEREF _Toc162958274 \h </w:instrText>
+          <w:instrText xml:space="preserve"> PAGEREF _Toc162979308 \h </w:instrText>
         </w:r>
         <w:r>
           <w:rPr>
@@ -3373,7 +3373,7 @@
           <w:sz w:val="22"/>
         </w:rPr>
       </w:pPr>
-      <w:hyperlink w:anchor="_Toc162958275" w:history="1">
+      <w:hyperlink w:anchor="_Toc162979309" w:history="1">
         <w:r>
           <w:rPr>
             <w:rStyle w:val="Hyperlink"/>
@@ -3415,7 +3415,7 @@
             <w:noProof/>
             <w:webHidden/>
           </w:rPr>
-          <w:instrText xml:space="preserve"> PAGEREF _Toc162958275 \h </w:instrText>
+          <w:instrText xml:space="preserve"> PAGEREF _Toc162979309 \h </w:instrText>
         </w:r>
         <w:r>
           <w:rPr>
@@ -3459,7 +3459,7 @@
           <w:sz w:val="22"/>
         </w:rPr>
       </w:pPr>
-      <w:hyperlink w:anchor="_Toc162958276" w:history="1">
+      <w:hyperlink w:anchor="_Toc162979310" w:history="1">
         <w:r>
           <w:rPr>
             <w:rStyle w:val="Hyperlink"/>
@@ -3501,7 +3501,7 @@
             <w:noProof/>
             <w:webHidden/>
           </w:rPr>
-          <w:instrText xml:space="preserve"> PAGEREF _Toc162958276 \h </w:instrText>
+          <w:instrText xml:space="preserve"> PAGEREF _Toc162979310 \h </w:instrText>
         </w:r>
         <w:r>
           <w:rPr>
@@ -3545,7 +3545,7 @@
           <w:sz w:val="22"/>
         </w:rPr>
       </w:pPr>
-      <w:hyperlink w:anchor="_Toc162958277" w:history="1">
+      <w:hyperlink w:anchor="_Toc162979311" w:history="1">
         <w:r>
           <w:rPr>
             <w:rStyle w:val="Hyperlink"/>
@@ -3587,7 +3587,7 @@
             <w:noProof/>
             <w:webHidden/>
           </w:rPr>
-          <w:instrText xml:space="preserve"> PAGEREF _Toc162958277 \h </w:instrText>
+          <w:instrText xml:space="preserve"> PAGEREF _Toc162979311 \h </w:instrText>
         </w:r>
         <w:r>
           <w:rPr>
@@ -3631,7 +3631,7 @@
           <w:sz w:val="22"/>
         </w:rPr>
       </w:pPr>
-      <w:hyperlink w:anchor="_Toc162958278" w:history="1">
+      <w:hyperlink w:anchor="_Toc162979312" w:history="1">
         <w:r>
           <w:rPr>
             <w:rStyle w:val="Hyperlink"/>
@@ -3673,7 +3673,7 @@
             <w:noProof/>
             <w:webHidden/>
           </w:rPr>
-          <w:instrText xml:space="preserve"> PAGEREF _Toc162958278 \h </w:instrText>
+          <w:instrText xml:space="preserve"> PAGEREF _Toc162979312 \h </w:instrText>
         </w:r>
         <w:r>
           <w:rPr>
@@ -3717,7 +3717,7 @@
           <w:sz w:val="22"/>
         </w:rPr>
       </w:pPr>
-      <w:hyperlink w:anchor="_Toc162958279" w:history="1">
+      <w:hyperlink w:anchor="_Toc162979313" w:history="1">
         <w:r>
           <w:rPr>
             <w:rStyle w:val="Hyperlink"/>
@@ -3759,7 +3759,7 @@
             <w:noProof/>
             <w:webHidden/>
           </w:rPr>
-          <w:instrText xml:space="preserve"> PAGEREF _Toc162958279 \h </w:instrText>
+          <w:instrText xml:space="preserve"> PAGEREF _Toc162979313 \h </w:instrText>
         </w:r>
         <w:r>
           <w:rPr>
@@ -3803,7 +3803,7 @@
           <w:sz w:val="22"/>
         </w:rPr>
       </w:pPr>
-      <w:hyperlink w:anchor="_Toc162958280" w:history="1">
+      <w:hyperlink w:anchor="_Toc162979314" w:history="1">
         <w:r>
           <w:rPr>
             <w:rStyle w:val="Hyperlink"/>
@@ -3845,7 +3845,7 @@
             <w:noProof/>
             <w:webHidden/>
           </w:rPr>
-          <w:instrText xml:space="preserve"> PAGEREF _Toc162958280 \h </w:instrText>
+          <w:instrText xml:space="preserve"> PAGEREF _Toc162979314 \h </w:instrText>
         </w:r>
         <w:r>
           <w:rPr>
@@ -3889,7 +3889,7 @@
           <w:sz w:val="22"/>
         </w:rPr>
       </w:pPr>
-      <w:hyperlink w:anchor="_Toc162958281" w:history="1">
+      <w:hyperlink w:anchor="_Toc162979315" w:history="1">
         <w:r>
           <w:rPr>
             <w:rStyle w:val="Hyperlink"/>
@@ -3931,7 +3931,7 @@
             <w:noProof/>
             <w:webHidden/>
           </w:rPr>
-          <w:instrText xml:space="preserve"> PAGEREF _Toc162958281 \h </w:instrText>
+          <w:instrText xml:space="preserve"> PAGEREF _Toc162979315 \h </w:instrText>
         </w:r>
         <w:r>
           <w:rPr>
@@ -3975,7 +3975,7 @@
           <w:sz w:val="22"/>
         </w:rPr>
       </w:pPr>
-      <w:hyperlink w:anchor="_Toc162958282" w:history="1">
+      <w:hyperlink w:anchor="_Toc162979316" w:history="1">
         <w:r>
           <w:rPr>
             <w:rStyle w:val="Hyperlink"/>
@@ -4017,7 +4017,7 @@
             <w:noProof/>
             <w:webHidden/>
           </w:rPr>
-          <w:instrText xml:space="preserve"> PAGEREF _Toc162958282 \h </w:instrText>
+          <w:instrText xml:space="preserve"> PAGEREF _Toc162979316 \h </w:instrText>
         </w:r>
         <w:r>
           <w:rPr>
@@ -4061,7 +4061,7 @@
           <w:sz w:val="22"/>
         </w:rPr>
       </w:pPr>
-      <w:hyperlink w:anchor="_Toc162958283" w:history="1">
+      <w:hyperlink w:anchor="_Toc162979317" w:history="1">
         <w:r>
           <w:rPr>
             <w:rStyle w:val="Hyperlink"/>
@@ -4103,7 +4103,7 @@
             <w:noProof/>
             <w:webHidden/>
           </w:rPr>
-          <w:instrText xml:space="preserve"> PAGEREF _Toc162958283 \h </w:instrText>
+          <w:instrText xml:space="preserve"> PAGEREF _Toc162979317 \h </w:instrText>
         </w:r>
         <w:r>
           <w:rPr>
@@ -4147,7 +4147,7 @@
           <w:sz w:val="22"/>
         </w:rPr>
       </w:pPr>
-      <w:hyperlink w:anchor="_Toc162958284" w:history="1">
+      <w:hyperlink w:anchor="_Toc162979318" w:history="1">
         <w:r>
           <w:rPr>
             <w:rStyle w:val="Hyperlink"/>
@@ -4189,7 +4189,7 @@
             <w:noProof/>
             <w:webHidden/>
           </w:rPr>
-          <w:instrText xml:space="preserve"> PAGEREF _Toc162958284 \h </w:instrText>
+          <w:instrText xml:space="preserve"> PAGEREF _Toc162979318 \h </w:instrText>
         </w:r>
         <w:r>
           <w:rPr>
@@ -4233,7 +4233,7 @@
           <w:sz w:val="22"/>
         </w:rPr>
       </w:pPr>
-      <w:hyperlink w:anchor="_Toc162958285" w:history="1">
+      <w:hyperlink w:anchor="_Toc162979319" w:history="1">
         <w:r>
           <w:rPr>
             <w:rStyle w:val="Hyperlink"/>
@@ -4275,7 +4275,7 @@
             <w:noProof/>
             <w:webHidden/>
           </w:rPr>
-          <w:instrText xml:space="preserve"> PAGEREF _Toc162958285 \h </w:instrText>
+          <w:instrText xml:space="preserve"> PAGEREF _Toc162979319 \h </w:instrText>
         </w:r>
         <w:r>
           <w:rPr>
@@ -4319,7 +4319,7 @@
           <w:sz w:val="22"/>
         </w:rPr>
       </w:pPr>
-      <w:hyperlink w:anchor="_Toc162958286" w:history="1">
+      <w:hyperlink w:anchor="_Toc162979320" w:history="1">
         <w:r>
           <w:rPr>
             <w:rStyle w:val="Hyperlink"/>
@@ -4361,7 +4361,7 @@
             <w:noProof/>
             <w:webHidden/>
           </w:rPr>
-          <w:instrText xml:space="preserve"> PAGEREF _Toc162958286 \h </w:instrText>
+          <w:instrText xml:space="preserve"> PAGEREF _Toc162979320 \h </w:instrText>
         </w:r>
         <w:r>
           <w:rPr>
@@ -4405,7 +4405,7 @@
           <w:sz w:val="22"/>
         </w:rPr>
       </w:pPr>
-      <w:hyperlink w:anchor="_Toc162958287" w:history="1">
+      <w:hyperlink w:anchor="_Toc162979321" w:history="1">
         <w:r>
           <w:rPr>
             <w:rStyle w:val="Hyperlink"/>
@@ -4447,7 +4447,7 @@
             <w:noProof/>
             <w:webHidden/>
           </w:rPr>
-          <w:instrText xml:space="preserve"> PAGEREF _Toc162958287 \h </w:instrText>
+          <w:instrText xml:space="preserve"> PAGEREF _Toc162979321 \h </w:instrText>
         </w:r>
         <w:r>
           <w:rPr>
@@ -4491,7 +4491,7 @@
           <w:sz w:val="22"/>
         </w:rPr>
       </w:pPr>
-      <w:hyperlink w:anchor="_Toc162958288" w:history="1">
+      <w:hyperlink w:anchor="_Toc162979322" w:history="1">
         <w:r>
           <w:rPr>
             <w:rStyle w:val="Hyperlink"/>
@@ -4533,7 +4533,7 @@
             <w:noProof/>
             <w:webHidden/>
           </w:rPr>
-          <w:instrText xml:space="preserve"> PAGEREF _Toc162958288 \h </w:instrText>
+          <w:instrText xml:space="preserve"> PAGEREF _Toc162979322 \h </w:instrText>
         </w:r>
         <w:r>
           <w:rPr>
@@ -4577,7 +4577,7 @@
           <w:sz w:val="22"/>
         </w:rPr>
       </w:pPr>
-      <w:hyperlink w:anchor="_Toc162958289" w:history="1">
+      <w:hyperlink w:anchor="_Toc162979323" w:history="1">
         <w:r>
           <w:rPr>
             <w:rStyle w:val="Hyperlink"/>
@@ -4619,7 +4619,7 @@
             <w:noProof/>
             <w:webHidden/>
           </w:rPr>
-          <w:instrText xml:space="preserve"> PAGEREF _Toc162958289 \h </w:instrText>
+          <w:instrText xml:space="preserve"> PAGEREF _Toc162979323 \h </w:instrText>
         </w:r>
         <w:r>
           <w:rPr>
@@ -4663,7 +4663,7 @@
           <w:sz w:val="22"/>
         </w:rPr>
       </w:pPr>
-      <w:hyperlink w:anchor="_Toc162958290" w:history="1">
+      <w:hyperlink w:anchor="_Toc162979324" w:history="1">
         <w:r>
           <w:rPr>
             <w:rStyle w:val="Hyperlink"/>
@@ -4705,7 +4705,7 @@
             <w:noProof/>
             <w:webHidden/>
           </w:rPr>
-          <w:instrText xml:space="preserve"> PAGEREF _Toc162958290 \h </w:instrText>
+          <w:instrText xml:space="preserve"> PAGEREF _Toc162979324 \h </w:instrText>
         </w:r>
         <w:r>
           <w:rPr>
@@ -4749,7 +4749,7 @@
           <w:sz w:val="22"/>
         </w:rPr>
       </w:pPr>
-      <w:hyperlink w:anchor="_Toc162958291" w:history="1">
+      <w:hyperlink w:anchor="_Toc162979325" w:history="1">
         <w:r>
           <w:rPr>
             <w:rStyle w:val="Hyperlink"/>
@@ -4791,7 +4791,7 @@
             <w:noProof/>
             <w:webHidden/>
           </w:rPr>
-          <w:instrText xml:space="preserve"> PAGEREF _Toc162958291 \h </w:instrText>
+          <w:instrText xml:space="preserve"> PAGEREF _Toc162979325 \h </w:instrText>
         </w:r>
         <w:r>
           <w:rPr>
@@ -4835,7 +4835,7 @@
           <w:sz w:val="22"/>
         </w:rPr>
       </w:pPr>
-      <w:hyperlink w:anchor="_Toc162958292" w:history="1">
+      <w:hyperlink w:anchor="_Toc162979326" w:history="1">
         <w:r>
           <w:rPr>
             <w:rStyle w:val="Hyperlink"/>
@@ -4877,7 +4877,7 @@
             <w:noProof/>
             <w:webHidden/>
           </w:rPr>
-          <w:instrText xml:space="preserve"> PAGEREF _Toc162958292 \h </w:instrText>
+          <w:instrText xml:space="preserve"> PAGEREF _Toc162979326 \h </w:instrText>
         </w:r>
         <w:r>
           <w:rPr>
@@ -4921,7 +4921,7 @@
           <w:sz w:val="22"/>
         </w:rPr>
       </w:pPr>
-      <w:hyperlink w:anchor="_Toc162958293" w:history="1">
+      <w:hyperlink w:anchor="_Toc162979327" w:history="1">
         <w:r>
           <w:rPr>
             <w:rStyle w:val="Hyperlink"/>
@@ -4963,7 +4963,7 @@
             <w:noProof/>
             <w:webHidden/>
           </w:rPr>
-          <w:instrText xml:space="preserve"> PAGEREF _Toc162958293 \h </w:instrText>
+          <w:instrText xml:space="preserve"> PAGEREF _Toc162979327 \h </w:instrText>
         </w:r>
         <w:r>
           <w:rPr>
@@ -5007,7 +5007,7 @@
           <w:sz w:val="22"/>
         </w:rPr>
       </w:pPr>
-      <w:hyperlink w:anchor="_Toc162958294" w:history="1">
+      <w:hyperlink w:anchor="_Toc162979328" w:history="1">
         <w:r>
           <w:rPr>
             <w:rStyle w:val="Hyperlink"/>
@@ -5049,7 +5049,7 @@
             <w:noProof/>
             <w:webHidden/>
           </w:rPr>
-          <w:instrText xml:space="preserve"> PAGEREF _Toc162958294 \h </w:instrText>
+          <w:instrText xml:space="preserve"> PAGEREF _Toc162979328 \h </w:instrText>
         </w:r>
         <w:r>
           <w:rPr>
@@ -5093,7 +5093,7 @@
           <w:sz w:val="22"/>
         </w:rPr>
       </w:pPr>
-      <w:hyperlink w:anchor="_Toc162958295" w:history="1">
+      <w:hyperlink w:anchor="_Toc162979329" w:history="1">
         <w:r>
           <w:rPr>
             <w:rStyle w:val="Hyperlink"/>
@@ -5135,7 +5135,7 @@
             <w:noProof/>
             <w:webHidden/>
           </w:rPr>
-          <w:instrText xml:space="preserve"> PAGEREF _Toc162958295 \h </w:instrText>
+          <w:instrText xml:space="preserve"> PAGEREF _Toc162979329 \h </w:instrText>
         </w:r>
         <w:r>
           <w:rPr>
@@ -5179,7 +5179,7 @@
           <w:sz w:val="22"/>
         </w:rPr>
       </w:pPr>
-      <w:hyperlink w:anchor="_Toc162958296" w:history="1">
+      <w:hyperlink w:anchor="_Toc162979330" w:history="1">
         <w:r>
           <w:rPr>
             <w:rStyle w:val="Hyperlink"/>
@@ -5221,7 +5221,7 @@
             <w:noProof/>
             <w:webHidden/>
           </w:rPr>
-          <w:instrText xml:space="preserve"> PAGEREF _Toc162958296 \h </w:instrText>
+          <w:instrText xml:space="preserve"> PAGEREF _Toc162979330 \h </w:instrText>
         </w:r>
         <w:r>
           <w:rPr>
@@ -5265,7 +5265,7 @@
           <w:sz w:val="22"/>
         </w:rPr>
       </w:pPr>
-      <w:hyperlink w:anchor="_Toc162958297" w:history="1">
+      <w:hyperlink w:anchor="_Toc162979331" w:history="1">
         <w:r>
           <w:rPr>
             <w:rStyle w:val="Hyperlink"/>
@@ -5307,7 +5307,7 @@
             <w:noProof/>
             <w:webHidden/>
           </w:rPr>
-          <w:instrText xml:space="preserve"> PAGEREF _Toc162958297 \h </w:instrText>
+          <w:instrText xml:space="preserve"> PAGEREF _Toc162979331 \h </w:instrText>
         </w:r>
         <w:r>
           <w:rPr>
@@ -5351,7 +5351,7 @@
           <w:sz w:val="22"/>
         </w:rPr>
       </w:pPr>
-      <w:hyperlink w:anchor="_Toc162958298" w:history="1">
+      <w:hyperlink w:anchor="_Toc162979332" w:history="1">
         <w:r>
           <w:rPr>
             <w:rStyle w:val="Hyperlink"/>
@@ -5393,7 +5393,7 @@
             <w:noProof/>
             <w:webHidden/>
           </w:rPr>
-          <w:instrText xml:space="preserve"> PAGEREF _Toc162958298 \h </w:instrText>
+          <w:instrText xml:space="preserve"> PAGEREF _Toc162979332 \h </w:instrText>
         </w:r>
         <w:r>
           <w:rPr>
@@ -5437,7 +5437,7 @@
           <w:sz w:val="22"/>
         </w:rPr>
       </w:pPr>
-      <w:hyperlink w:anchor="_Toc162958299" w:history="1">
+      <w:hyperlink w:anchor="_Toc162979333" w:history="1">
         <w:r>
           <w:rPr>
             <w:rStyle w:val="Hyperlink"/>
@@ -5479,7 +5479,7 @@
             <w:noProof/>
             <w:webHidden/>
           </w:rPr>
-          <w:instrText xml:space="preserve"> PAGEREF _Toc162958299 \h </w:instrText>
+          <w:instrText xml:space="preserve"> PAGEREF _Toc162979333 \h </w:instrText>
         </w:r>
         <w:r>
           <w:rPr>
@@ -5523,7 +5523,7 @@
           <w:sz w:val="22"/>
         </w:rPr>
       </w:pPr>
-      <w:hyperlink w:anchor="_Toc162958300" w:history="1">
+      <w:hyperlink w:anchor="_Toc162979334" w:history="1">
         <w:r>
           <w:rPr>
             <w:rStyle w:val="Hyperlink"/>
@@ -5565,7 +5565,7 @@
             <w:noProof/>
             <w:webHidden/>
           </w:rPr>
-          <w:instrText xml:space="preserve"> PAGEREF _Toc162958300 \h </w:instrText>
+          <w:instrText xml:space="preserve"> PAGEREF _Toc162979334 \h </w:instrText>
         </w:r>
         <w:r>
           <w:rPr>
@@ -5609,7 +5609,7 @@
           <w:sz w:val="22"/>
         </w:rPr>
       </w:pPr>
-      <w:hyperlink w:anchor="_Toc162958301" w:history="1">
+      <w:hyperlink w:anchor="_Toc162979335" w:history="1">
         <w:r>
           <w:rPr>
             <w:rStyle w:val="Hyperlink"/>
@@ -5651,7 +5651,7 @@
             <w:noProof/>
             <w:webHidden/>
           </w:rPr>
-          <w:instrText xml:space="preserve"> PAGEREF _Toc162958301 \h </w:instrText>
+          <w:instrText xml:space="preserve"> PAGEREF _Toc162979335 \h </w:instrText>
         </w:r>
         <w:r>
           <w:rPr>
@@ -5695,7 +5695,7 @@
           <w:sz w:val="22"/>
         </w:rPr>
       </w:pPr>
-      <w:hyperlink w:anchor="_Toc162958302" w:history="1">
+      <w:hyperlink w:anchor="_Toc162979336" w:history="1">
         <w:r>
           <w:rPr>
             <w:rStyle w:val="Hyperlink"/>
@@ -5737,7 +5737,7 @@
             <w:noProof/>
             <w:webHidden/>
           </w:rPr>
-          <w:instrText xml:space="preserve"> PAGEREF _Toc162958302 \h </w:instrText>
+          <w:instrText xml:space="preserve"> PAGEREF _Toc162979336 \h </w:instrText>
         </w:r>
         <w:r>
           <w:rPr>
@@ -5781,7 +5781,7 @@
           <w:sz w:val="22"/>
         </w:rPr>
       </w:pPr>
-      <w:hyperlink w:anchor="_Toc162958303" w:history="1">
+      <w:hyperlink w:anchor="_Toc162979337" w:history="1">
         <w:r>
           <w:rPr>
             <w:rStyle w:val="Hyperlink"/>
@@ -5823,7 +5823,7 @@
             <w:noProof/>
             <w:webHidden/>
           </w:rPr>
-          <w:instrText xml:space="preserve"> PAGEREF _Toc162958303 \h </w:instrText>
+          <w:instrText xml:space="preserve"> PAGEREF _Toc162979337 \h </w:instrText>
         </w:r>
         <w:r>
           <w:rPr>
@@ -5867,7 +5867,7 @@
           <w:sz w:val="22"/>
         </w:rPr>
       </w:pPr>
-      <w:hyperlink w:anchor="_Toc162958304" w:history="1">
+      <w:hyperlink w:anchor="_Toc162979338" w:history="1">
         <w:r>
           <w:rPr>
             <w:rStyle w:val="Hyperlink"/>
@@ -5909,7 +5909,7 @@
             <w:noProof/>
             <w:webHidden/>
           </w:rPr>
-          <w:instrText xml:space="preserve"> PAGEREF _Toc162958304 \h </w:instrText>
+          <w:instrText xml:space="preserve"> PAGEREF _Toc162979338 \h </w:instrText>
         </w:r>
         <w:r>
           <w:rPr>
@@ -5953,7 +5953,7 @@
           <w:sz w:val="22"/>
         </w:rPr>
       </w:pPr>
-      <w:hyperlink w:anchor="_Toc162958305" w:history="1">
+      <w:hyperlink w:anchor="_Toc162979339" w:history="1">
         <w:r>
           <w:rPr>
             <w:rStyle w:val="Hyperlink"/>
@@ -5995,7 +5995,7 @@
             <w:noProof/>
             <w:webHidden/>
           </w:rPr>
-          <w:instrText xml:space="preserve"> PAGEREF _Toc162958305 \h </w:instrText>
+          <w:instrText xml:space="preserve"> PAGEREF _Toc162979339 \h </w:instrText>
         </w:r>
         <w:r>
           <w:rPr>
@@ -6039,7 +6039,7 @@
           <w:sz w:val="22"/>
         </w:rPr>
       </w:pPr>
-      <w:hyperlink w:anchor="_Toc162958306" w:history="1">
+      <w:hyperlink w:anchor="_Toc162979340" w:history="1">
         <w:r>
           <w:rPr>
             <w:rStyle w:val="Hyperlink"/>
@@ -6081,7 +6081,7 @@
             <w:noProof/>
             <w:webHidden/>
           </w:rPr>
-          <w:instrText xml:space="preserve"> PAGEREF _Toc162958306 \h </w:instrText>
+          <w:instrText xml:space="preserve"> PAGEREF _Toc162979340 \h </w:instrText>
         </w:r>
         <w:r>
           <w:rPr>
@@ -6125,7 +6125,7 @@
           <w:sz w:val="22"/>
         </w:rPr>
       </w:pPr>
-      <w:hyperlink w:anchor="_Toc162958307" w:history="1">
+      <w:hyperlink w:anchor="_Toc162979341" w:history="1">
         <w:r>
           <w:rPr>
             <w:rStyle w:val="Hyperlink"/>
@@ -6167,7 +6167,7 @@
             <w:noProof/>
             <w:webHidden/>
           </w:rPr>
-          <w:instrText xml:space="preserve"> PAGEREF _Toc162958307 \h </w:instrText>
+          <w:instrText xml:space="preserve"> PAGEREF _Toc162979341 \h </w:instrText>
         </w:r>
         <w:r>
           <w:rPr>
@@ -6211,7 +6211,7 @@
           <w:sz w:val="22"/>
         </w:rPr>
       </w:pPr>
-      <w:hyperlink w:anchor="_Toc162958308" w:history="1">
+      <w:hyperlink w:anchor="_Toc162979342" w:history="1">
         <w:r>
           <w:rPr>
             <w:rStyle w:val="Hyperlink"/>
@@ -6253,7 +6253,7 @@
             <w:noProof/>
             <w:webHidden/>
           </w:rPr>
-          <w:instrText xml:space="preserve"> PAGEREF _Toc162958308 \h </w:instrText>
+          <w:instrText xml:space="preserve"> PAGEREF _Toc162979342 \h </w:instrText>
         </w:r>
         <w:r>
           <w:rPr>
@@ -6297,7 +6297,7 @@
           <w:sz w:val="22"/>
         </w:rPr>
       </w:pPr>
-      <w:hyperlink w:anchor="_Toc162958309" w:history="1">
+      <w:hyperlink w:anchor="_Toc162979343" w:history="1">
         <w:r>
           <w:rPr>
             <w:rStyle w:val="Hyperlink"/>
@@ -6339,7 +6339,7 @@
             <w:noProof/>
             <w:webHidden/>
           </w:rPr>
-          <w:instrText xml:space="preserve"> PAGEREF _Toc162958309 \h </w:instrText>
+          <w:instrText xml:space="preserve"> PAGEREF _Toc162979343 \h </w:instrText>
         </w:r>
         <w:r>
           <w:rPr>
@@ -6383,7 +6383,7 @@
           <w:sz w:val="22"/>
         </w:rPr>
       </w:pPr>
-      <w:hyperlink w:anchor="_Toc162958310" w:history="1">
+      <w:hyperlink w:anchor="_Toc162979344" w:history="1">
         <w:r>
           <w:rPr>
             <w:rStyle w:val="Hyperlink"/>
@@ -6425,7 +6425,7 @@
             <w:noProof/>
             <w:webHidden/>
           </w:rPr>
-          <w:instrText xml:space="preserve"> PAGEREF _Toc162958310 \h </w:instrText>
+          <w:instrText xml:space="preserve"> PAGEREF _Toc162979344 \h </w:instrText>
         </w:r>
         <w:r>
           <w:rPr>
@@ -6469,7 +6469,7 @@
           <w:sz w:val="22"/>
         </w:rPr>
       </w:pPr>
-      <w:hyperlink w:anchor="_Toc162958311" w:history="1">
+      <w:hyperlink w:anchor="_Toc162979345" w:history="1">
         <w:r>
           <w:rPr>
             <w:rStyle w:val="Hyperlink"/>
@@ -6511,7 +6511,7 @@
             <w:noProof/>
             <w:webHidden/>
           </w:rPr>
-          <w:instrText xml:space="preserve"> PAGEREF _Toc162958311 \h </w:instrText>
+          <w:instrText xml:space="preserve"> PAGEREF _Toc162979345 \h </w:instrText>
         </w:r>
         <w:r>
           <w:rPr>
@@ -6555,7 +6555,7 @@
           <w:sz w:val="22"/>
         </w:rPr>
       </w:pPr>
-      <w:hyperlink w:anchor="_Toc162958312" w:history="1">
+      <w:hyperlink w:anchor="_Toc162979346" w:history="1">
         <w:r>
           <w:rPr>
             <w:rStyle w:val="Hyperlink"/>
@@ -6597,7 +6597,7 @@
             <w:noProof/>
             <w:webHidden/>
           </w:rPr>
-          <w:instrText xml:space="preserve"> PAGEREF _Toc162958312 \h </w:instrText>
+          <w:instrText xml:space="preserve"> PAGEREF _Toc162979346 \h </w:instrText>
         </w:r>
         <w:r>
           <w:rPr>
@@ -6641,7 +6641,7 @@
           <w:sz w:val="22"/>
         </w:rPr>
       </w:pPr>
-      <w:hyperlink w:anchor="_Toc162958313" w:history="1">
+      <w:hyperlink w:anchor="_Toc162979347" w:history="1">
         <w:r>
           <w:rPr>
             <w:rStyle w:val="Hyperlink"/>
@@ -6683,7 +6683,7 @@
             <w:noProof/>
             <w:webHidden/>
           </w:rPr>
-          <w:instrText xml:space="preserve"> PAGEREF _Toc162958313 \h </w:instrText>
+          <w:instrText xml:space="preserve"> PAGEREF _Toc162979347 \h </w:instrText>
         </w:r>
         <w:r>
           <w:rPr>
@@ -6727,7 +6727,7 @@
           <w:sz w:val="22"/>
         </w:rPr>
       </w:pPr>
-      <w:hyperlink w:anchor="_Toc162958314" w:history="1">
+      <w:hyperlink w:anchor="_Toc162979348" w:history="1">
         <w:r>
           <w:rPr>
             <w:rStyle w:val="Hyperlink"/>
@@ -6769,7 +6769,7 @@
             <w:noProof/>
             <w:webHidden/>
           </w:rPr>
-          <w:instrText xml:space="preserve"> PAGEREF _Toc162958314 \h </w:instrText>
+          <w:instrText xml:space="preserve"> PAGEREF _Toc162979348 \h </w:instrText>
         </w:r>
         <w:r>
           <w:rPr>
@@ -6813,7 +6813,7 @@
           <w:sz w:val="22"/>
         </w:rPr>
       </w:pPr>
-      <w:hyperlink w:anchor="_Toc162958315" w:history="1">
+      <w:hyperlink w:anchor="_Toc162979349" w:history="1">
         <w:r>
           <w:rPr>
             <w:rStyle w:val="Hyperlink"/>
@@ -6855,7 +6855,7 @@
             <w:noProof/>
             <w:webHidden/>
           </w:rPr>
-          <w:instrText xml:space="preserve"> PAGEREF _Toc162958315 \h </w:instrText>
+          <w:instrText xml:space="preserve"> PAGEREF _Toc162979349 \h </w:instrText>
         </w:r>
         <w:r>
           <w:rPr>
@@ -6899,7 +6899,7 @@
           <w:sz w:val="22"/>
         </w:rPr>
       </w:pPr>
-      <w:hyperlink w:anchor="_Toc162958316" w:history="1">
+      <w:hyperlink w:anchor="_Toc162979350" w:history="1">
         <w:r>
           <w:rPr>
             <w:rStyle w:val="Hyperlink"/>
@@ -6941,7 +6941,7 @@
             <w:noProof/>
             <w:webHidden/>
           </w:rPr>
-          <w:instrText xml:space="preserve"> PAGEREF _Toc162958316 \h </w:instrText>
+          <w:instrText xml:space="preserve"> PAGEREF _Toc162979350 \h </w:instrText>
         </w:r>
         <w:r>
           <w:rPr>
@@ -6985,7 +6985,7 @@
           <w:sz w:val="22"/>
         </w:rPr>
       </w:pPr>
-      <w:hyperlink w:anchor="_Toc162958317" w:history="1">
+      <w:hyperlink w:anchor="_Toc162979351" w:history="1">
         <w:r>
           <w:rPr>
             <w:rStyle w:val="Hyperlink"/>
@@ -7027,7 +7027,7 @@
             <w:noProof/>
             <w:webHidden/>
           </w:rPr>
-          <w:instrText xml:space="preserve"> PAGEREF _Toc162958317 \h </w:instrText>
+          <w:instrText xml:space="preserve"> PAGEREF _Toc162979351 \h </w:instrText>
         </w:r>
         <w:r>
           <w:rPr>
@@ -7071,7 +7071,7 @@
           <w:sz w:val="22"/>
         </w:rPr>
       </w:pPr>
-      <w:hyperlink w:anchor="_Toc162958318" w:history="1">
+      <w:hyperlink w:anchor="_Toc162979352" w:history="1">
         <w:r>
           <w:rPr>
             <w:rStyle w:val="Hyperlink"/>
@@ -7113,7 +7113,7 @@
             <w:noProof/>
             <w:webHidden/>
           </w:rPr>
-          <w:instrText xml:space="preserve"> PAGEREF _Toc162958318 \h </w:instrText>
+          <w:instrText xml:space="preserve"> PAGEREF _Toc162979352 \h </w:instrText>
         </w:r>
         <w:r>
           <w:rPr>
@@ -7157,7 +7157,7 @@
           <w:sz w:val="22"/>
         </w:rPr>
       </w:pPr>
-      <w:hyperlink w:anchor="_Toc162958319" w:history="1">
+      <w:hyperlink w:anchor="_Toc162979353" w:history="1">
         <w:r>
           <w:rPr>
             <w:rStyle w:val="Hyperlink"/>
@@ -7199,7 +7199,7 @@
             <w:noProof/>
             <w:webHidden/>
           </w:rPr>
-          <w:instrText xml:space="preserve"> PAGEREF _Toc162958319 \h </w:instrText>
+          <w:instrText xml:space="preserve"> PAGEREF _Toc162979353 \h </w:instrText>
         </w:r>
         <w:r>
           <w:rPr>
@@ -7243,7 +7243,7 @@
           <w:sz w:val="22"/>
         </w:rPr>
       </w:pPr>
-      <w:hyperlink w:anchor="_Toc162958320" w:history="1">
+      <w:hyperlink w:anchor="_Toc162979354" w:history="1">
         <w:r>
           <w:rPr>
             <w:rStyle w:val="Hyperlink"/>
@@ -7285,7 +7285,7 @@
             <w:noProof/>
             <w:webHidden/>
           </w:rPr>
-          <w:instrText xml:space="preserve"> PAGEREF _Toc162958320 \h </w:instrText>
+          <w:instrText xml:space="preserve"> PAGEREF _Toc162979354 \h </w:instrText>
         </w:r>
         <w:r>
           <w:rPr>
@@ -7329,7 +7329,7 @@
           <w:sz w:val="22"/>
         </w:rPr>
       </w:pPr>
-      <w:hyperlink w:anchor="_Toc162958321" w:history="1">
+      <w:hyperlink w:anchor="_Toc162979355" w:history="1">
         <w:r>
           <w:rPr>
             <w:rStyle w:val="Hyperlink"/>
@@ -7371,7 +7371,7 @@
             <w:noProof/>
             <w:webHidden/>
           </w:rPr>
-          <w:instrText xml:space="preserve"> PAGEREF _Toc162958321 \h </w:instrText>
+          <w:instrText xml:space="preserve"> PAGEREF _Toc162979355 \h </w:instrText>
         </w:r>
         <w:r>
           <w:rPr>
@@ -7415,7 +7415,7 @@
           <w:sz w:val="22"/>
         </w:rPr>
       </w:pPr>
-      <w:hyperlink w:anchor="_Toc162958322" w:history="1">
+      <w:hyperlink w:anchor="_Toc162979356" w:history="1">
         <w:r>
           <w:rPr>
             <w:rStyle w:val="Hyperlink"/>
@@ -7457,7 +7457,7 @@
             <w:noProof/>
             <w:webHidden/>
           </w:rPr>
-          <w:instrText xml:space="preserve"> PAGEREF _Toc162958322 \h </w:instrText>
+          <w:instrText xml:space="preserve"> PAGEREF _Toc162979356 \h </w:instrText>
         </w:r>
         <w:r>
           <w:rPr>
@@ -7501,7 +7501,7 @@
           <w:sz w:val="22"/>
         </w:rPr>
       </w:pPr>
-      <w:hyperlink w:anchor="_Toc162958323" w:history="1">
+      <w:hyperlink w:anchor="_Toc162979357" w:history="1">
         <w:r>
           <w:rPr>
             <w:rStyle w:val="Hyperlink"/>
@@ -7543,7 +7543,7 @@
             <w:noProof/>
             <w:webHidden/>
           </w:rPr>
-          <w:instrText xml:space="preserve"> PAGEREF _Toc162958323 \h </w:instrText>
+          <w:instrText xml:space="preserve"> PAGEREF _Toc162979357 \h </w:instrText>
         </w:r>
         <w:r>
           <w:rPr>
@@ -7587,7 +7587,7 @@
           <w:sz w:val="22"/>
         </w:rPr>
       </w:pPr>
-      <w:hyperlink w:anchor="_Toc162958324" w:history="1">
+      <w:hyperlink w:anchor="_Toc162979358" w:history="1">
         <w:r>
           <w:rPr>
             <w:rStyle w:val="Hyperlink"/>
@@ -7629,7 +7629,7 @@
             <w:noProof/>
             <w:webHidden/>
           </w:rPr>
-          <w:instrText xml:space="preserve"> PAGEREF _Toc162958324 \h </w:instrText>
+          <w:instrText xml:space="preserve"> PAGEREF _Toc162979358 \h </w:instrText>
         </w:r>
         <w:r>
           <w:rPr>
@@ -7674,7 +7674,7 @@
       <w:pPr>
         <w:pStyle w:val="Heading1"/>
       </w:pPr>
-      <w:bookmarkStart w:id="2" w:name="_Toc162958246"/>
+      <w:bookmarkStart w:id="2" w:name="_Toc162979280"/>
       <w:r>
         <w:lastRenderedPageBreak/>
         <w:t>Môi trường làm việc</w:t>
@@ -7685,7 +7685,7 @@
       <w:pPr>
         <w:pStyle w:val="Heading2"/>
       </w:pPr>
-      <w:bookmarkStart w:id="3" w:name="_Toc162958247"/>
+      <w:bookmarkStart w:id="3" w:name="_Toc162979281"/>
       <w:r>
         <w:t>Môi trường làm việc:</w:t>
       </w:r>
@@ -7706,7 +7706,7 @@
       <w:pPr>
         <w:pStyle w:val="Heading2"/>
       </w:pPr>
-      <w:bookmarkStart w:id="4" w:name="_Toc162958248"/>
+      <w:bookmarkStart w:id="4" w:name="_Toc162979282"/>
       <w:r>
         <w:t>Ngôn ngữ:</w:t>
       </w:r>
@@ -7727,7 +7727,7 @@
       <w:pPr>
         <w:pStyle w:val="Heading1"/>
       </w:pPr>
-      <w:bookmarkStart w:id="5" w:name="_Toc162958249"/>
+      <w:bookmarkStart w:id="5" w:name="_Toc162979283"/>
       <w:r>
         <w:t>Tìm hiểu mã nguồn chương trình nachos</w:t>
       </w:r>
@@ -7741,7 +7741,7 @@
           <w:numId w:val="6"/>
         </w:numPr>
       </w:pPr>
-      <w:bookmarkStart w:id="6" w:name="_Toc162958250"/>
+      <w:bookmarkStart w:id="6" w:name="_Toc162979284"/>
       <w:r>
         <w:t>progtest.cc</w:t>
       </w:r>
@@ -7868,7 +7868,7 @@
       <w:pPr>
         <w:pStyle w:val="Heading2"/>
       </w:pPr>
-      <w:bookmarkStart w:id="7" w:name="_Toc162958251"/>
+      <w:bookmarkStart w:id="7" w:name="_Toc162979285"/>
       <w:r>
         <w:lastRenderedPageBreak/>
         <w:t>syscall.h</w:t>
@@ -8036,7 +8036,7 @@
       <w:pPr>
         <w:pStyle w:val="Heading2"/>
       </w:pPr>
-      <w:bookmarkStart w:id="8" w:name="_Toc162958252"/>
+      <w:bookmarkStart w:id="8" w:name="_Toc162979286"/>
       <w:r>
         <w:t>exception.cc</w:t>
       </w:r>
@@ -8102,7 +8102,7 @@
           <w:numId w:val="6"/>
         </w:numPr>
       </w:pPr>
-      <w:bookmarkStart w:id="9" w:name="_Toc162958253"/>
+      <w:bookmarkStart w:id="9" w:name="_Toc162979287"/>
       <w:r>
         <w:t>bitmap.h + bitmap.cc</w:t>
       </w:r>
@@ -8287,7 +8287,7 @@
       <w:pPr>
         <w:pStyle w:val="Heading2"/>
       </w:pPr>
-      <w:bookmarkStart w:id="10" w:name="_Toc162958254"/>
+      <w:bookmarkStart w:id="10" w:name="_Toc162979288"/>
       <w:r>
         <w:lastRenderedPageBreak/>
         <w:t>openfile.h</w:t>
@@ -8501,7 +8501,7 @@
       <w:pPr>
         <w:pStyle w:val="Heading2"/>
       </w:pPr>
-      <w:bookmarkStart w:id="11" w:name="_Toc162958255"/>
+      <w:bookmarkStart w:id="11" w:name="_Toc162979289"/>
       <w:r>
         <w:t>translate.h + translate.cc</w:t>
       </w:r>
@@ -8660,7 +8660,7 @@
           <w:numId w:val="6"/>
         </w:numPr>
       </w:pPr>
-      <w:bookmarkStart w:id="12" w:name="_Toc162958256"/>
+      <w:bookmarkStart w:id="12" w:name="_Toc162979290"/>
       <w:r>
         <w:t>machine.</w:t>
       </w:r>
@@ -8961,7 +8961,7 @@
       <w:pPr>
         <w:pStyle w:val="Heading2"/>
       </w:pPr>
-      <w:bookmarkStart w:id="13" w:name="_Toc162958257"/>
+      <w:bookmarkStart w:id="13" w:name="_Toc162979291"/>
       <w:r>
         <w:t>machine.cc</w:t>
       </w:r>
@@ -8976,7 +8976,7 @@
       <w:pPr>
         <w:pStyle w:val="Heading3"/>
       </w:pPr>
-      <w:bookmarkStart w:id="14" w:name="_Toc162958258"/>
+      <w:bookmarkStart w:id="14" w:name="_Toc162979292"/>
       <w:r>
         <w:t>Constructor</w:t>
       </w:r>
@@ -9121,7 +9121,7 @@
       <w:pPr>
         <w:pStyle w:val="Heading3"/>
       </w:pPr>
-      <w:bookmarkStart w:id="15" w:name="_Toc162958259"/>
+      <w:bookmarkStart w:id="15" w:name="_Toc162979293"/>
       <w:r>
         <w:lastRenderedPageBreak/>
         <w:t>Destructor</w:t>
@@ -9165,7 +9165,7 @@
       <w:pPr>
         <w:pStyle w:val="Heading3"/>
       </w:pPr>
-      <w:bookmarkStart w:id="16" w:name="_Toc162958260"/>
+      <w:bookmarkStart w:id="16" w:name="_Toc162979294"/>
       <w:r>
         <w:t>RaiseException</w:t>
       </w:r>
@@ -9349,7 +9349,7 @@
       <w:pPr>
         <w:pStyle w:val="Heading3"/>
       </w:pPr>
-      <w:bookmarkStart w:id="17" w:name="_Toc162958261"/>
+      <w:bookmarkStart w:id="17" w:name="_Toc162979295"/>
       <w:r>
         <w:t>Debugger</w:t>
       </w:r>
@@ -9576,7 +9576,7 @@
       <w:pPr>
         <w:pStyle w:val="Heading3"/>
       </w:pPr>
-      <w:bookmarkStart w:id="18" w:name="_Toc162958262"/>
+      <w:bookmarkStart w:id="18" w:name="_Toc162979296"/>
       <w:r>
         <w:t>DumpState</w:t>
       </w:r>
@@ -9712,7 +9712,7 @@
       <w:pPr>
         <w:pStyle w:val="Heading3"/>
       </w:pPr>
-      <w:bookmarkStart w:id="19" w:name="_Toc162958263"/>
+      <w:bookmarkStart w:id="19" w:name="_Toc162979297"/>
       <w:r>
         <w:t>ReadRegister + WriteRegister</w:t>
       </w:r>
@@ -9840,7 +9840,7 @@
       <w:pPr>
         <w:pStyle w:val="Heading2"/>
       </w:pPr>
-      <w:bookmarkStart w:id="20" w:name="_Toc162958264"/>
+      <w:bookmarkStart w:id="20" w:name="_Toc162979298"/>
       <w:r>
         <w:t>mipssim.cc</w:t>
       </w:r>
@@ -9859,7 +9859,7 @@
           <w:numId w:val="14"/>
         </w:numPr>
       </w:pPr>
-      <w:bookmarkStart w:id="21" w:name="_Toc162958265"/>
+      <w:bookmarkStart w:id="21" w:name="_Toc162979299"/>
       <w:r>
         <w:t>Mult</w:t>
       </w:r>
@@ -10004,7 +10004,7 @@
       <w:pPr>
         <w:pStyle w:val="Heading3"/>
       </w:pPr>
-      <w:bookmarkStart w:id="22" w:name="_Toc162958266"/>
+      <w:bookmarkStart w:id="22" w:name="_Toc162979300"/>
       <w:r>
         <w:lastRenderedPageBreak/>
         <w:t>TypeToReg</w:t>
@@ -10042,7 +10042,7 @@
       <w:pPr>
         <w:pStyle w:val="Heading3"/>
       </w:pPr>
-      <w:bookmarkStart w:id="23" w:name="_Toc162958267"/>
+      <w:bookmarkStart w:id="23" w:name="_Toc162979301"/>
       <w:r>
         <w:t>Machine::Run</w:t>
       </w:r>
@@ -10190,7 +10190,7 @@
       <w:pPr>
         <w:pStyle w:val="Heading3"/>
       </w:pPr>
-      <w:bookmarkStart w:id="24" w:name="_Toc162958268"/>
+      <w:bookmarkStart w:id="24" w:name="_Toc162979302"/>
       <w:r>
         <w:t>Machine::OneInstruction</w:t>
       </w:r>
@@ -11372,7 +11372,7 @@
           <w:numId w:val="6"/>
         </w:numPr>
       </w:pPr>
-      <w:bookmarkStart w:id="25" w:name="_Toc162958269"/>
+      <w:bookmarkStart w:id="25" w:name="_Toc162979303"/>
       <w:r>
         <w:t>console.h + console.cc</w:t>
       </w:r>
@@ -11488,7 +11488,7 @@
           <w:numId w:val="82"/>
         </w:numPr>
       </w:pPr>
-      <w:bookmarkStart w:id="26" w:name="_Toc162958270"/>
+      <w:bookmarkStart w:id="26" w:name="_Toc162979304"/>
       <w:r>
         <w:t>Constructor</w:t>
       </w:r>
@@ -11658,7 +11658,7 @@
       <w:pPr>
         <w:pStyle w:val="Heading3"/>
       </w:pPr>
-      <w:bookmarkStart w:id="27" w:name="_Toc162958271"/>
+      <w:bookmarkStart w:id="27" w:name="_Toc162979305"/>
       <w:r>
         <w:t>Destructor</w:t>
       </w:r>
@@ -11713,7 +11713,7 @@
       <w:pPr>
         <w:pStyle w:val="Heading3"/>
       </w:pPr>
-      <w:bookmarkStart w:id="28" w:name="_Toc162958272"/>
+      <w:bookmarkStart w:id="28" w:name="_Toc162979306"/>
       <w:r>
         <w:t>CheckAvail</w:t>
       </w:r>
@@ -11807,7 +11807,7 @@
       <w:pPr>
         <w:pStyle w:val="Heading3"/>
       </w:pPr>
-      <w:bookmarkStart w:id="29" w:name="_Toc162958273"/>
+      <w:bookmarkStart w:id="29" w:name="_Toc162979307"/>
       <w:r>
         <w:t>WriteDone</w:t>
       </w:r>
@@ -11877,7 +11877,7 @@
       <w:pPr>
         <w:pStyle w:val="Heading3"/>
       </w:pPr>
-      <w:bookmarkStart w:id="30" w:name="_Toc162958274"/>
+      <w:bookmarkStart w:id="30" w:name="_Toc162979308"/>
       <w:r>
         <w:t>GetChar</w:t>
       </w:r>
@@ -11948,7 +11948,7 @@
       <w:pPr>
         <w:pStyle w:val="Heading3"/>
       </w:pPr>
-      <w:bookmarkStart w:id="31" w:name="_Toc162958275"/>
+      <w:bookmarkStart w:id="31" w:name="_Toc162979309"/>
       <w:r>
         <w:t>PutChar</w:t>
       </w:r>
@@ -12031,7 +12031,7 @@
       <w:pPr>
         <w:pStyle w:val="Heading2"/>
       </w:pPr>
-      <w:bookmarkStart w:id="32" w:name="_Toc162958276"/>
+      <w:bookmarkStart w:id="32" w:name="_Toc162979310"/>
       <w:r>
         <w:t>synchconss.h + synchcons.cc</w:t>
       </w:r>
@@ -12084,7 +12084,7 @@
           <w:numId w:val="41"/>
         </w:numPr>
       </w:pPr>
-      <w:bookmarkStart w:id="33" w:name="_Toc162958277"/>
+      <w:bookmarkStart w:id="33" w:name="_Toc162979311"/>
       <w:r>
         <w:t>SynchReadFunc, SynchWriteFunc</w:t>
       </w:r>
@@ -12106,7 +12106,7 @@
       <w:pPr>
         <w:pStyle w:val="Heading3"/>
       </w:pPr>
-      <w:bookmarkStart w:id="34" w:name="_Toc162958278"/>
+      <w:bookmarkStart w:id="34" w:name="_Toc162979312"/>
       <w:r>
         <w:t>Constructor không tham số</w:t>
       </w:r>
@@ -12140,7 +12140,7 @@
       <w:pPr>
         <w:pStyle w:val="Heading3"/>
       </w:pPr>
-      <w:bookmarkStart w:id="35" w:name="_Toc162958279"/>
+      <w:bookmarkStart w:id="35" w:name="_Toc162979313"/>
       <w:r>
         <w:t>Constructor có tham số</w:t>
       </w:r>
@@ -12162,7 +12162,7 @@
       <w:pPr>
         <w:pStyle w:val="Heading3"/>
       </w:pPr>
-      <w:bookmarkStart w:id="36" w:name="_Toc162958280"/>
+      <w:bookmarkStart w:id="36" w:name="_Toc162979314"/>
       <w:r>
         <w:lastRenderedPageBreak/>
         <w:t>Destructor</w:t>
@@ -12185,7 +12185,7 @@
       <w:pPr>
         <w:pStyle w:val="Heading3"/>
       </w:pPr>
-      <w:bookmarkStart w:id="37" w:name="_Toc162958281"/>
+      <w:bookmarkStart w:id="37" w:name="_Toc162979315"/>
       <w:r>
         <w:t>Write</w:t>
       </w:r>
@@ -12423,7 +12423,7 @@
       <w:pPr>
         <w:pStyle w:val="Heading3"/>
       </w:pPr>
-      <w:bookmarkStart w:id="38" w:name="_Toc162958282"/>
+      <w:bookmarkStart w:id="38" w:name="_Toc162979316"/>
       <w:r>
         <w:t>Read</w:t>
       </w:r>
@@ -12579,7 +12579,7 @@
       <w:pPr>
         <w:pStyle w:val="Heading2"/>
       </w:pPr>
-      <w:bookmarkStart w:id="39" w:name="_Toc162958283"/>
+      <w:bookmarkStart w:id="39" w:name="_Toc162979317"/>
       <w:r>
         <w:t>Test folder</w:t>
       </w:r>
@@ -12598,7 +12598,7 @@
           <w:numId w:val="83"/>
         </w:numPr>
       </w:pPr>
-      <w:bookmarkStart w:id="40" w:name="_Toc162958284"/>
+      <w:bookmarkStart w:id="40" w:name="_Toc162979318"/>
       <w:r>
         <w:t>Halt</w:t>
       </w:r>
@@ -12632,7 +12632,7 @@
       <w:pPr>
         <w:pStyle w:val="Heading3"/>
       </w:pPr>
-      <w:bookmarkStart w:id="41" w:name="_Toc162958285"/>
+      <w:bookmarkStart w:id="41" w:name="_Toc162979319"/>
       <w:r>
         <w:t>Shell</w:t>
       </w:r>
@@ -12738,7 +12738,7 @@
       <w:pPr>
         <w:pStyle w:val="Heading3"/>
       </w:pPr>
-      <w:bookmarkStart w:id="42" w:name="_Toc162958286"/>
+      <w:bookmarkStart w:id="42" w:name="_Toc162979320"/>
       <w:r>
         <w:t>Sort</w:t>
       </w:r>
@@ -12821,7 +12821,7 @@
       <w:pPr>
         <w:pStyle w:val="Heading3"/>
       </w:pPr>
-      <w:bookmarkStart w:id="43" w:name="_Toc162958287"/>
+      <w:bookmarkStart w:id="43" w:name="_Toc162979321"/>
       <w:r>
         <w:t>Start</w:t>
       </w:r>
@@ -12855,7 +12855,7 @@
       <w:pPr>
         <w:pStyle w:val="Heading3"/>
       </w:pPr>
-      <w:bookmarkStart w:id="44" w:name="_Toc162958288"/>
+      <w:bookmarkStart w:id="44" w:name="_Toc162979322"/>
       <w:r>
         <w:t>Matmult</w:t>
       </w:r>
@@ -12943,7 +12943,7 @@
       <w:pPr>
         <w:pStyle w:val="Heading1"/>
       </w:pPr>
-      <w:bookmarkStart w:id="45" w:name="_Toc162958289"/>
+      <w:bookmarkStart w:id="45" w:name="_Toc162979323"/>
       <w:r>
         <w:t>Cài đặt xử lý các Exception và các system call nhập xuất</w:t>
       </w:r>
@@ -12957,7 +12957,7 @@
           <w:numId w:val="28"/>
         </w:numPr>
       </w:pPr>
-      <w:bookmarkStart w:id="46" w:name="_Toc162958290"/>
+      <w:bookmarkStart w:id="46" w:name="_Toc162979324"/>
       <w:r>
         <w:t>IncreasePC</w:t>
       </w:r>
@@ -13032,7 +13032,7 @@
           <w:numId w:val="28"/>
         </w:numPr>
       </w:pPr>
-      <w:bookmarkStart w:id="47" w:name="_Toc162958291"/>
+      <w:bookmarkStart w:id="47" w:name="_Toc162979325"/>
       <w:r>
         <w:lastRenderedPageBreak/>
         <w:t>Xử lý các Exception không phải system call</w:t>
@@ -13059,7 +13059,7 @@
           <w:numId w:val="28"/>
         </w:numPr>
       </w:pPr>
-      <w:bookmarkStart w:id="48" w:name="_Toc162958292"/>
+      <w:bookmarkStart w:id="48" w:name="_Toc162979326"/>
       <w:r>
         <w:t>Chuẩn bị cài đặc các system call</w:t>
       </w:r>
@@ -13073,7 +13073,7 @@
           <w:numId w:val="65"/>
         </w:numPr>
       </w:pPr>
-      <w:bookmarkStart w:id="49" w:name="_Toc162958293"/>
+      <w:bookmarkStart w:id="49" w:name="_Toc162979327"/>
       <w:r>
         <w:t>Define các system call</w:t>
       </w:r>
@@ -13154,7 +13154,7 @@
       <w:pPr>
         <w:pStyle w:val="Heading3"/>
       </w:pPr>
-      <w:bookmarkStart w:id="50" w:name="_Toc162958294"/>
+      <w:bookmarkStart w:id="50" w:name="_Toc162979328"/>
       <w:r>
         <w:t xml:space="preserve">Khai báo biến toàn cục trong </w:t>
       </w:r>
@@ -13191,7 +13191,7 @@
       <w:pPr>
         <w:pStyle w:val="Heading3"/>
       </w:pPr>
-      <w:bookmarkStart w:id="51" w:name="_Toc162958295"/>
+      <w:bookmarkStart w:id="51" w:name="_Toc162979329"/>
       <w:r>
         <w:t>Thay đổi trong .code/filesys/filesys.h</w:t>
       </w:r>
@@ -13266,7 +13266,7 @@
           <w:numId w:val="28"/>
         </w:numPr>
       </w:pPr>
-      <w:bookmarkStart w:id="52" w:name="_Toc162958296"/>
+      <w:bookmarkStart w:id="52" w:name="_Toc162979330"/>
       <w:r>
         <w:lastRenderedPageBreak/>
         <w:t xml:space="preserve">System call </w:t>
@@ -13284,7 +13284,7 @@
           <w:numId w:val="29"/>
         </w:numPr>
       </w:pPr>
-      <w:bookmarkStart w:id="53" w:name="_Toc162958297"/>
+      <w:bookmarkStart w:id="53" w:name="_Toc162979331"/>
       <w:r>
         <w:t>SC_ReadInt</w:t>
       </w:r>
@@ -13419,7 +13419,7 @@
       <w:pPr>
         <w:pStyle w:val="Heading3"/>
       </w:pPr>
-      <w:bookmarkStart w:id="54" w:name="_Toc162958298"/>
+      <w:bookmarkStart w:id="54" w:name="_Toc162979332"/>
       <w:r>
         <w:t>SC_PrintInt</w:t>
       </w:r>
@@ -13575,7 +13575,7 @@
       <w:pPr>
         <w:pStyle w:val="Heading2"/>
       </w:pPr>
-      <w:bookmarkStart w:id="55" w:name="_Toc162958299"/>
+      <w:bookmarkStart w:id="55" w:name="_Toc162979333"/>
       <w:r>
         <w:t>System call ReadFloat + Writefloat</w:t>
       </w:r>
@@ -13589,7 +13589,7 @@
           <w:numId w:val="69"/>
         </w:numPr>
       </w:pPr>
-      <w:bookmarkStart w:id="56" w:name="_Toc162958300"/>
+      <w:bookmarkStart w:id="56" w:name="_Toc162979334"/>
       <w:r>
         <w:t>SC_ReadFloat</w:t>
       </w:r>
@@ -13671,7 +13671,7 @@
       <w:pPr>
         <w:pStyle w:val="Heading3"/>
       </w:pPr>
-      <w:bookmarkStart w:id="57" w:name="_Toc162958301"/>
+      <w:bookmarkStart w:id="57" w:name="_Toc162979335"/>
       <w:r>
         <w:t>SC_WriteFloat</w:t>
       </w:r>
@@ -13746,7 +13746,7 @@
       <w:pPr>
         <w:pStyle w:val="Heading2"/>
       </w:pPr>
-      <w:bookmarkStart w:id="58" w:name="_Toc162958302"/>
+      <w:bookmarkStart w:id="58" w:name="_Toc162979336"/>
       <w:r>
         <w:lastRenderedPageBreak/>
         <w:t>System call ReadChar + WriteChar</w:t>
@@ -13761,7 +13761,7 @@
           <w:numId w:val="61"/>
         </w:numPr>
       </w:pPr>
-      <w:bookmarkStart w:id="59" w:name="_Toc162958303"/>
+      <w:bookmarkStart w:id="59" w:name="_Toc162979337"/>
       <w:r>
         <w:t>SC_ReadChar</w:t>
       </w:r>
@@ -13819,7 +13819,7 @@
       <w:pPr>
         <w:pStyle w:val="Heading3"/>
       </w:pPr>
-      <w:bookmarkStart w:id="60" w:name="_Toc162958304"/>
+      <w:bookmarkStart w:id="60" w:name="_Toc162979338"/>
       <w:r>
         <w:t>SC_</w:t>
       </w:r>
@@ -13869,7 +13869,7 @@
       <w:pPr>
         <w:pStyle w:val="Heading2"/>
       </w:pPr>
-      <w:bookmarkStart w:id="61" w:name="_Toc162958305"/>
+      <w:bookmarkStart w:id="61" w:name="_Toc162979339"/>
       <w:r>
         <w:t>System call Create</w:t>
       </w:r>
@@ -14001,7 +14001,7 @@
       <w:pPr>
         <w:pStyle w:val="Heading2"/>
       </w:pPr>
-      <w:bookmarkStart w:id="62" w:name="_Toc162958306"/>
+      <w:bookmarkStart w:id="62" w:name="_Toc162979340"/>
       <w:r>
         <w:t>System call Open + Close</w:t>
       </w:r>
@@ -14020,7 +14020,7 @@
           <w:numId w:val="55"/>
         </w:numPr>
       </w:pPr>
-      <w:bookmarkStart w:id="63" w:name="_Toc162958307"/>
+      <w:bookmarkStart w:id="63" w:name="_Toc162979341"/>
       <w:r>
         <w:t>SC_Open</w:t>
       </w:r>
@@ -14150,7 +14150,7 @@
       <w:pPr>
         <w:pStyle w:val="Heading3"/>
       </w:pPr>
-      <w:bookmarkStart w:id="64" w:name="_Toc162958308"/>
+      <w:bookmarkStart w:id="64" w:name="_Toc162979342"/>
       <w:r>
         <w:t>SC_close</w:t>
       </w:r>
@@ -14246,7 +14246,7 @@
       <w:pPr>
         <w:pStyle w:val="Heading2"/>
       </w:pPr>
-      <w:bookmarkStart w:id="65" w:name="_Toc162958309"/>
+      <w:bookmarkStart w:id="65" w:name="_Toc162979343"/>
       <w:r>
         <w:t>System call Read + Write</w:t>
       </w:r>
@@ -14265,7 +14265,7 @@
           <w:numId w:val="84"/>
         </w:numPr>
       </w:pPr>
-      <w:bookmarkStart w:id="66" w:name="_Toc162958310"/>
+      <w:bookmarkStart w:id="66" w:name="_Toc162979344"/>
       <w:r>
         <w:t>SC_Read</w:t>
       </w:r>
@@ -14408,7 +14408,7 @@
       <w:pPr>
         <w:pStyle w:val="Heading3"/>
       </w:pPr>
-      <w:bookmarkStart w:id="67" w:name="_Toc162958311"/>
+      <w:bookmarkStart w:id="67" w:name="_Toc162979345"/>
       <w:r>
         <w:t>SC_Write</w:t>
       </w:r>
@@ -14551,7 +14551,7 @@
       <w:pPr>
         <w:pStyle w:val="Heading2"/>
       </w:pPr>
-      <w:bookmarkStart w:id="68" w:name="_Toc162958312"/>
+      <w:bookmarkStart w:id="68" w:name="_Toc162979346"/>
       <w:r>
         <w:t>System call Seek</w:t>
       </w:r>
@@ -14692,7 +14692,7 @@
       <w:pPr>
         <w:pStyle w:val="Heading1"/>
       </w:pPr>
-      <w:bookmarkStart w:id="69" w:name="_Toc162958313"/>
+      <w:bookmarkStart w:id="69" w:name="_Toc162979347"/>
       <w:r>
         <w:t>Một số chương trình minh họa</w:t>
       </w:r>
@@ -14706,7 +14706,7 @@
           <w:numId w:val="31"/>
         </w:numPr>
       </w:pPr>
-      <w:bookmarkStart w:id="70" w:name="_Toc162958314"/>
+      <w:bookmarkStart w:id="70" w:name="_Toc162979348"/>
       <w:r>
         <w:t>H</w:t>
       </w:r>
@@ -14830,7 +14830,7 @@
       <w:pPr>
         <w:pStyle w:val="Heading2"/>
       </w:pPr>
-      <w:bookmarkStart w:id="71" w:name="_Toc162958315"/>
+      <w:bookmarkStart w:id="71" w:name="_Toc162979349"/>
       <w:r>
         <w:t>ASCII</w:t>
       </w:r>
@@ -14910,7 +14910,7 @@
       <w:pPr>
         <w:pStyle w:val="Heading2"/>
       </w:pPr>
-      <w:bookmarkStart w:id="72" w:name="_Toc162958316"/>
+      <w:bookmarkStart w:id="72" w:name="_Toc162979350"/>
       <w:r>
         <w:t>Quick Sort</w:t>
       </w:r>
@@ -15043,7 +15043,7 @@
       <w:pPr>
         <w:pStyle w:val="Heading2"/>
       </w:pPr>
-      <w:bookmarkStart w:id="73" w:name="_Toc162958317"/>
+      <w:bookmarkStart w:id="73" w:name="_Toc162979351"/>
       <w:r>
         <w:t>Merge Sort</w:t>
       </w:r>
@@ -15180,7 +15180,7 @@
       <w:pPr>
         <w:pStyle w:val="Heading1"/>
       </w:pPr>
-      <w:bookmarkStart w:id="74" w:name="_Toc162958318"/>
+      <w:bookmarkStart w:id="74" w:name="_Toc162979352"/>
       <w:r>
         <w:t>Demo sử dụng các chương trình minh họa</w:t>
       </w:r>
@@ -15194,7 +15194,7 @@
           <w:numId w:val="74"/>
         </w:numPr>
       </w:pPr>
-      <w:bookmarkStart w:id="75" w:name="_Toc162958319"/>
+      <w:bookmarkStart w:id="75" w:name="_Toc162979353"/>
       <w:r>
         <w:t>Help</w:t>
       </w:r>
@@ -15278,7 +15278,7 @@
       <w:pPr>
         <w:pStyle w:val="Heading2"/>
       </w:pPr>
-      <w:bookmarkStart w:id="76" w:name="_Toc162958320"/>
+      <w:bookmarkStart w:id="76" w:name="_Toc162979354"/>
       <w:r>
         <w:t>ASCII</w:t>
       </w:r>
@@ -15317,7 +15317,10 @@
         <w:t>ascii</w:t>
       </w:r>
       <w:r>
-        <w:t xml:space="preserve"> bằng lệnh: ./userprog/nachos -rs 1023 -x ./test/ascii</w:t>
+        <w:t xml:space="preserve"> bằng lệnh: ./userprog/nachos -rs 1023 -x ./test/</w:t>
+      </w:r>
+      <w:r>
+        <w:t>ascii</w:t>
       </w:r>
     </w:p>
     <w:p>
@@ -15329,7 +15332,23 @@
         </w:numPr>
       </w:pPr>
       <w:r>
-        <w:t>Trên màn hình ngay lập tức sẽ in ra bảng ascii. Đồng thời file ascii.txt với nội dung như sau sẽ được tạo ra:</w:t>
+        <w:t>Trên màn hình ngay lập tức sẽ in ra bảng ascii. Đồng thời file ascii.txt với nội dung như sau sẽ được tạ</w:t>
+      </w:r>
+      <w:r>
+        <w:t>o ra</w:t>
+      </w:r>
+    </w:p>
+    <w:p>
+      <w:pPr>
+        <w:pStyle w:val="ListParagraph"/>
+        <w:numPr>
+          <w:ilvl w:val="0"/>
+          <w:numId w:val="75"/>
+        </w:numPr>
+      </w:pPr>
+      <w:r>
+        <w:lastRenderedPageBreak/>
+        <w:t xml:space="preserve">Để file ascii.txt không bị lỗi, cần chạy lệnh sau trước khi mở file: getis –encoding UTF-8 ascii.txt </w:t>
       </w:r>
     </w:p>
     <w:p>
@@ -15340,7 +15359,6 @@
         <w:rPr>
           <w:noProof/>
         </w:rPr>
-        <w:lastRenderedPageBreak/>
         <w:drawing>
           <wp:inline distT="0" distB="0" distL="0" distR="0" wp14:anchorId="7CBD6F52" wp14:editId="0A648D09">
             <wp:extent cx="6457842" cy="3301366"/>
@@ -15396,7 +15414,7 @@
       <w:pPr>
         <w:pStyle w:val="Heading2"/>
       </w:pPr>
-      <w:bookmarkStart w:id="77" w:name="_Toc162958321"/>
+      <w:bookmarkStart w:id="77" w:name="_Toc162979355"/>
       <w:r>
         <w:t>Quick Sort</w:t>
       </w:r>
@@ -15878,7 +15896,7 @@
       <w:pPr>
         <w:pStyle w:val="Heading2"/>
       </w:pPr>
-      <w:bookmarkStart w:id="78" w:name="_Toc162958322"/>
+      <w:bookmarkStart w:id="78" w:name="_Toc162979356"/>
       <w:r>
         <w:lastRenderedPageBreak/>
         <w:t>Merge Sort</w:t>
@@ -16014,7 +16032,7 @@
       <w:pPr>
         <w:pStyle w:val="Heading1"/>
       </w:pPr>
-      <w:bookmarkStart w:id="79" w:name="_Toc162958323"/>
+      <w:bookmarkStart w:id="79" w:name="_Toc162979357"/>
       <w:r>
         <w:t>Đóng góp</w:t>
       </w:r>
@@ -16159,13 +16177,7 @@
               <w:ind w:left="516"/>
             </w:pPr>
             <w:r>
-              <w:t xml:space="preserve">Viết báo cáo </w:t>
-            </w:r>
-            <w:r>
-              <w:t>phân tích</w:t>
-            </w:r>
-            <w:r>
-              <w:t xml:space="preserve"> các phần tương ứng</w:t>
+              <w:t>Viết báo cáo phân tích các phần tương ứng</w:t>
             </w:r>
           </w:p>
           <w:p>
@@ -16387,13 +16399,7 @@
               <w:ind w:left="516"/>
             </w:pPr>
             <w:r>
-              <w:t xml:space="preserve">Viết báo cáo </w:t>
-            </w:r>
-            <w:r>
-              <w:t>phân tích và demo</w:t>
-            </w:r>
-            <w:r>
-              <w:t xml:space="preserve"> các phần tương ứng</w:t>
+              <w:t>Viết báo cáo phân tích và demo các phần tương ứng</w:t>
             </w:r>
           </w:p>
         </w:tc>
@@ -16499,13 +16505,7 @@
               <w:ind w:left="516"/>
             </w:pPr>
             <w:r>
-              <w:t xml:space="preserve">Viết báo cáo </w:t>
-            </w:r>
-            <w:r>
-              <w:t>phân tích và demo</w:t>
-            </w:r>
-            <w:r>
-              <w:t xml:space="preserve"> các phần tương ứng</w:t>
+              <w:t>Viết báo cáo phân tích và demo các phần tương ứng</w:t>
             </w:r>
           </w:p>
         </w:tc>
@@ -16611,10 +16611,7 @@
               <w:t>Viết báo cáo</w:t>
             </w:r>
             <w:r>
-              <w:t xml:space="preserve"> </w:t>
-            </w:r>
-            <w:r>
-              <w:t>phân tích và demo</w:t>
+              <w:t xml:space="preserve"> phân tích và demo</w:t>
             </w:r>
             <w:r>
               <w:t xml:space="preserve"> các phần tương ứng</w:t>
@@ -16659,7 +16656,7 @@
       <w:pPr>
         <w:pStyle w:val="Heading1"/>
       </w:pPr>
-      <w:bookmarkStart w:id="80" w:name="_Toc162958324"/>
+      <w:bookmarkStart w:id="80" w:name="_Toc162979358"/>
       <w:r>
         <w:t>Tài liệu tham khảo</w:t>
       </w:r>
@@ -25926,7 +25923,7 @@
 </file>
 
 <file path=customXml/itemProps1.xml><?xml version="1.0" encoding="utf-8"?>
-<ds:datastoreItem xmlns:ds="http://schemas.openxmlformats.org/officeDocument/2006/customXml" ds:itemID="{CD3502FE-A7A6-4F4E-B63D-86EB77964AAD}">
+<ds:datastoreItem xmlns:ds="http://schemas.openxmlformats.org/officeDocument/2006/customXml" ds:itemID="{A6B7AF0A-ECF9-4B7D-B493-3121A6D13D3D}">
   <ds:schemaRefs>
     <ds:schemaRef ds:uri="http://schemas.openxmlformats.org/officeDocument/2006/bibliography"/>
   </ds:schemaRefs>

</xml_diff>